<commit_message>
More work on final report
</commit_message>
<xml_diff>
--- a/final_report.docx
+++ b/final_report.docx
@@ -1,6 +1,6 @@
 
 <file path=word/document.xml><?xml version="1.0" encoding="utf-8"?>
-<w:document xmlns:wpc="http://schemas.microsoft.com/office/word/2010/wordprocessingCanvas" xmlns:cx="http://schemas.microsoft.com/office/drawing/2014/chartex" xmlns:cx1="http://schemas.microsoft.com/office/drawing/2015/9/8/chartex" xmlns:cx2="http://schemas.microsoft.com/office/drawing/2015/10/21/chartex" xmlns:cx3="http://schemas.microsoft.com/office/drawing/2016/5/9/chartex" xmlns:cx4="http://schemas.microsoft.com/office/drawing/2016/5/10/chartex" xmlns:cx5="http://schemas.microsoft.com/office/drawing/2016/5/11/chartex" xmlns:mc="http://schemas.openxmlformats.org/markup-compatibility/2006" xmlns:o="urn:schemas-microsoft-com:office:office" xmlns:r="http://schemas.openxmlformats.org/officeDocument/2006/relationships" xmlns:m="http://schemas.openxmlformats.org/officeDocument/2006/math" xmlns:v="urn:schemas-microsoft-com:vml" xmlns:wp14="http://schemas.microsoft.com/office/word/2010/wordprocessingDrawing" xmlns:wp="http://schemas.openxmlformats.org/drawingml/2006/wordprocessingDrawing" xmlns:w10="urn:schemas-microsoft-com:office:word" xmlns:w="http://schemas.openxmlformats.org/wordprocessingml/2006/main" xmlns:w14="http://schemas.microsoft.com/office/word/2010/wordml" xmlns:w15="http://schemas.microsoft.com/office/word/2012/wordml" xmlns:w16se="http://schemas.microsoft.com/office/word/2015/wordml/symex" xmlns:wpg="http://schemas.microsoft.com/office/word/2010/wordprocessingGroup" xmlns:wpi="http://schemas.microsoft.com/office/word/2010/wordprocessingInk" xmlns:wne="http://schemas.microsoft.com/office/word/2006/wordml" xmlns:wps="http://schemas.microsoft.com/office/word/2010/wordprocessingShape" mc:Ignorable="w14 w15 w16se wp14">
+<w:document xmlns:wpc="http://schemas.microsoft.com/office/word/2010/wordprocessingCanvas" xmlns:mc="http://schemas.openxmlformats.org/markup-compatibility/2006" xmlns:o="urn:schemas-microsoft-com:office:office" xmlns:r="http://schemas.openxmlformats.org/officeDocument/2006/relationships" xmlns:m="http://schemas.openxmlformats.org/officeDocument/2006/math" xmlns:v="urn:schemas-microsoft-com:vml" xmlns:wp14="http://schemas.microsoft.com/office/word/2010/wordprocessingDrawing" xmlns:wp="http://schemas.openxmlformats.org/drawingml/2006/wordprocessingDrawing" xmlns:w10="urn:schemas-microsoft-com:office:word" xmlns:w="http://schemas.openxmlformats.org/wordprocessingml/2006/main" xmlns:w14="http://schemas.microsoft.com/office/word/2010/wordml" xmlns:w15="http://schemas.microsoft.com/office/word/2012/wordml" xmlns:wpg="http://schemas.microsoft.com/office/word/2010/wordprocessingGroup" xmlns:wpi="http://schemas.microsoft.com/office/word/2010/wordprocessingInk" xmlns:wne="http://schemas.microsoft.com/office/word/2006/wordml" xmlns:wps="http://schemas.microsoft.com/office/word/2010/wordprocessingShape" mc:Ignorable="w14 w15 wp14">
   <w:body>
     <w:p/>
     <w:p>
@@ -652,63 +652,6 @@
     </w:p>
     <w:p>
       <w:r>
-        <w:rPr>
-          <w:noProof/>
-          <w:sz w:val="32"/>
-          <w:szCs w:val="32"/>
-        </w:rPr>
-        <w:drawing>
-          <wp:inline distT="0" distB="0" distL="0" distR="0" wp14:anchorId="63957A75" wp14:editId="2EEEF0F5">
-            <wp:extent cx="5943600" cy="4457700"/>
-            <wp:effectExtent l="0" t="0" r="0" b="12700"/>
-            <wp:docPr id="5" name="Picture 5" descr="Macintosh HD:Users:petergiseburt:Documents:School:446:FederalistPapers:Words With the Most Varied Usage Across Authors.png"/>
-            <wp:cNvGraphicFramePr>
-              <a:graphicFrameLocks xmlns:a="http://schemas.openxmlformats.org/drawingml/2006/main" noChangeAspect="1"/>
-            </wp:cNvGraphicFramePr>
-            <a:graphic xmlns:a="http://schemas.openxmlformats.org/drawingml/2006/main">
-              <a:graphicData uri="http://schemas.openxmlformats.org/drawingml/2006/picture">
-                <pic:pic xmlns:pic="http://schemas.openxmlformats.org/drawingml/2006/picture">
-                  <pic:nvPicPr>
-                    <pic:cNvPr id="0" name="Picture 5" descr="Macintosh HD:Users:petergiseburt:Documents:School:446:FederalistPapers:Words With the Most Varied Usage Across Authors.png"/>
-                    <pic:cNvPicPr>
-                      <a:picLocks noChangeAspect="1" noChangeArrowheads="1"/>
-                    </pic:cNvPicPr>
-                  </pic:nvPicPr>
-                  <pic:blipFill>
-                    <a:blip r:embed="rId4">
-                      <a:extLst>
-                        <a:ext uri="{28A0092B-C50C-407E-A947-70E740481C1C}">
-                          <a14:useLocalDpi xmlns:a14="http://schemas.microsoft.com/office/drawing/2010/main" val="0"/>
-                        </a:ext>
-                      </a:extLst>
-                    </a:blip>
-                    <a:srcRect/>
-                    <a:stretch>
-                      <a:fillRect/>
-                    </a:stretch>
-                  </pic:blipFill>
-                  <pic:spPr bwMode="auto">
-                    <a:xfrm>
-                      <a:off x="0" y="0"/>
-                      <a:ext cx="5947229" cy="4460422"/>
-                    </a:xfrm>
-                    <a:prstGeom prst="rect">
-                      <a:avLst/>
-                    </a:prstGeom>
-                    <a:noFill/>
-                    <a:ln>
-                      <a:noFill/>
-                    </a:ln>
-                  </pic:spPr>
-                </pic:pic>
-              </a:graphicData>
-            </a:graphic>
-          </wp:inline>
-        </w:drawing>
-      </w:r>
-    </w:p>
-    <w:p>
-      <w:r>
         <w:tab/>
       </w:r>
     </w:p>
@@ -759,7 +702,6 @@
                 <w:sz w:val="32"/>
                 <w:szCs w:val="32"/>
               </w:rPr>
-              <w:lastRenderedPageBreak/>
               <w:drawing>
                 <wp:inline distT="0" distB="0" distL="0" distR="0" wp14:anchorId="5E3FB6D1" wp14:editId="04CB0ED5">
                   <wp:extent cx="3335867" cy="2501900"/>
@@ -778,7 +720,7 @@
                           </pic:cNvPicPr>
                         </pic:nvPicPr>
                         <pic:blipFill>
-                          <a:blip r:embed="rId5">
+                          <a:blip r:embed="rId4">
                             <a:extLst>
                               <a:ext uri="{28A0092B-C50C-407E-A947-70E740481C1C}">
                                 <a14:useLocalDpi xmlns:a14="http://schemas.microsoft.com/office/drawing/2010/main" val="0"/>
@@ -846,7 +788,7 @@
                           </pic:cNvPicPr>
                         </pic:nvPicPr>
                         <pic:blipFill>
-                          <a:blip r:embed="rId6">
+                          <a:blip r:embed="rId5">
                             <a:extLst>
                               <a:ext uri="{28A0092B-C50C-407E-A947-70E740481C1C}">
                                 <a14:useLocalDpi xmlns:a14="http://schemas.microsoft.com/office/drawing/2010/main" val="0"/>
@@ -919,7 +861,7 @@
                           </pic:cNvPicPr>
                         </pic:nvPicPr>
                         <pic:blipFill>
-                          <a:blip r:embed="rId7">
+                          <a:blip r:embed="rId6">
                             <a:extLst>
                               <a:ext uri="{28A0092B-C50C-407E-A947-70E740481C1C}">
                                 <a14:useLocalDpi xmlns:a14="http://schemas.microsoft.com/office/drawing/2010/main" val="0"/>
@@ -987,7 +929,7 @@
                           </pic:cNvPicPr>
                         </pic:nvPicPr>
                         <pic:blipFill>
-                          <a:blip r:embed="rId8">
+                          <a:blip r:embed="rId7">
                             <a:extLst>
                               <a:ext uri="{28A0092B-C50C-407E-A947-70E740481C1C}">
                                 <a14:useLocalDpi xmlns:a14="http://schemas.microsoft.com/office/drawing/2010/main" val="0"/>
@@ -1048,7 +990,86 @@
         <w:rPr>
           <w:b/>
         </w:rPr>
+        <w:lastRenderedPageBreak/>
         <w:t>3</w:t>
+      </w:r>
+      <w:r>
+        <w:rPr>
+          <w:b/>
+        </w:rPr>
+        <w:tab/>
+      </w:r>
+      <w:r>
+        <w:rPr>
+          <w:b/>
+        </w:rPr>
+        <w:t>Feature Selection</w:t>
+      </w:r>
+      <w:r>
+        <w:rPr>
+          <w:b/>
+        </w:rPr>
+        <w:t>:</w:t>
+      </w:r>
+    </w:p>
+    <w:p>
+      <w:pPr>
+        <w:jc w:val="center"/>
+        <w:rPr>
+          <w:sz w:val="20"/>
+          <w:szCs w:val="20"/>
+        </w:rPr>
+      </w:pPr>
+      <w:r>
+        <w:rPr>
+          <w:sz w:val="20"/>
+          <w:szCs w:val="20"/>
+        </w:rPr>
+        <w:pict w14:anchorId="5BFAF929">
+          <v:shapetype id="_x0000_t75" coordsize="21600,21600" o:spt="75" o:preferrelative="t" path="m@4@5l@4@11@9@11@9@5xe" filled="f" stroked="f">
+            <v:stroke joinstyle="miter"/>
+            <v:formulas>
+              <v:f eqn="if lineDrawn pixelLineWidth 0"/>
+              <v:f eqn="sum @0 1 0"/>
+              <v:f eqn="sum 0 0 @1"/>
+              <v:f eqn="prod @2 1 2"/>
+              <v:f eqn="prod @3 21600 pixelWidth"/>
+              <v:f eqn="prod @3 21600 pixelHeight"/>
+              <v:f eqn="sum @0 0 1"/>
+              <v:f eqn="prod @6 1 2"/>
+              <v:f eqn="prod @7 21600 pixelWidth"/>
+              <v:f eqn="sum @8 21600 0"/>
+              <v:f eqn="prod @7 21600 pixelHeight"/>
+              <v:f eqn="sum @10 21600 0"/>
+            </v:formulas>
+            <v:path o:extrusionok="f" gradientshapeok="t" o:connecttype="rect"/>
+            <o:lock v:ext="edit" aspectratio="t"/>
+          </v:shapetype>
+          <v:shape id="_x0000_i1027" type="#_x0000_t75" style="width:430.85pt;height:322.55pt">
+            <v:imagedata r:id="rId8" o:title="Words With the Most Varied Usage Across Authors"/>
+          </v:shape>
+        </w:pict>
+      </w:r>
+    </w:p>
+    <w:p>
+      <w:pPr>
+        <w:rPr>
+          <w:sz w:val="20"/>
+          <w:szCs w:val="20"/>
+        </w:rPr>
+      </w:pPr>
+    </w:p>
+    <w:p>
+      <w:pPr>
+        <w:rPr>
+          <w:b/>
+        </w:rPr>
+      </w:pPr>
+      <w:r>
+        <w:rPr>
+          <w:b/>
+        </w:rPr>
+        <w:t>4</w:t>
       </w:r>
       <w:r>
         <w:rPr>
@@ -1109,8 +1130,20 @@
           <w:sz w:val="20"/>
           <w:szCs w:val="20"/>
         </w:rPr>
-        <w:t>TODO: Insert Prediction Plot</w:t>
-      </w:r>
+        <w:pict w14:anchorId="2D6E986C">
+          <v:shape id="_x0000_i1025" type="#_x0000_t75" style="width:267.25pt;height:199.85pt">
+            <v:imagedata r:id="rId9" o:title="Predictions for Disputed Papers using Kmeans"/>
+          </v:shape>
+        </w:pict>
+      </w:r>
+    </w:p>
+    <w:p>
+      <w:pPr>
+        <w:rPr>
+          <w:sz w:val="20"/>
+          <w:szCs w:val="20"/>
+        </w:rPr>
+      </w:pPr>
     </w:p>
     <w:p>
       <w:pPr>
@@ -1153,18 +1186,14 @@
         <w:rPr>
           <w:b/>
         </w:rPr>
-        <w:t>4</w:t>
+        <w:lastRenderedPageBreak/>
+        <w:t>5</w:t>
       </w:r>
       <w:r>
         <w:rPr>
           <w:b/>
         </w:rPr>
         <w:tab/>
-      </w:r>
-      <w:r>
-        <w:rPr>
-          <w:b/>
-        </w:rPr>
         <w:t>k-NN</w:t>
       </w:r>
       <w:r>
@@ -1214,13 +1243,79 @@
           <w:szCs w:val="20"/>
         </w:rPr>
       </w:pPr>
-      <w:r>
-        <w:rPr>
-          <w:sz w:val="20"/>
-          <w:szCs w:val="20"/>
-        </w:rPr>
-        <w:t>TODO: Insert Prediction Plot</w:t>
-      </w:r>
+    </w:p>
+    <w:p>
+      <w:pPr>
+        <w:ind w:firstLine="720"/>
+        <w:rPr>
+          <w:sz w:val="20"/>
+          <w:szCs w:val="20"/>
+        </w:rPr>
+      </w:pPr>
+      <w:r>
+        <w:rPr>
+          <w:noProof/>
+          <w:sz w:val="20"/>
+          <w:szCs w:val="20"/>
+        </w:rPr>
+        <w:drawing>
+          <wp:inline distT="0" distB="0" distL="0" distR="0" wp14:anchorId="667FE68E" wp14:editId="5CDC66D2">
+            <wp:extent cx="3364992" cy="2520689"/>
+            <wp:effectExtent l="0" t="0" r="6985" b="0"/>
+            <wp:docPr id="7" name="Picture 7" descr="C:\Users\Jakob\AppData\Local\Microsoft\Windows\INetCache\Content.Word\Predictions for Disputed Papers using KNNKNN.PNG"/>
+            <wp:cNvGraphicFramePr>
+              <a:graphicFrameLocks xmlns:a="http://schemas.openxmlformats.org/drawingml/2006/main" noChangeAspect="1"/>
+            </wp:cNvGraphicFramePr>
+            <a:graphic xmlns:a="http://schemas.openxmlformats.org/drawingml/2006/main">
+              <a:graphicData uri="http://schemas.openxmlformats.org/drawingml/2006/picture">
+                <pic:pic xmlns:pic="http://schemas.openxmlformats.org/drawingml/2006/picture">
+                  <pic:nvPicPr>
+                    <pic:cNvPr id="0" name="Picture 12" descr="C:\Users\Jakob\AppData\Local\Microsoft\Windows\INetCache\Content.Word\Predictions for Disputed Papers using KNNKNN.PNG"/>
+                    <pic:cNvPicPr>
+                      <a:picLocks noChangeAspect="1" noChangeArrowheads="1"/>
+                    </pic:cNvPicPr>
+                  </pic:nvPicPr>
+                  <pic:blipFill>
+                    <a:blip r:embed="rId10">
+                      <a:extLst>
+                        <a:ext uri="{28A0092B-C50C-407E-A947-70E740481C1C}">
+                          <a14:useLocalDpi xmlns:a14="http://schemas.microsoft.com/office/drawing/2010/main" val="0"/>
+                        </a:ext>
+                      </a:extLst>
+                    </a:blip>
+                    <a:srcRect/>
+                    <a:stretch>
+                      <a:fillRect/>
+                    </a:stretch>
+                  </pic:blipFill>
+                  <pic:spPr bwMode="auto">
+                    <a:xfrm>
+                      <a:off x="0" y="0"/>
+                      <a:ext cx="3386221" cy="2536591"/>
+                    </a:xfrm>
+                    <a:prstGeom prst="rect">
+                      <a:avLst/>
+                    </a:prstGeom>
+                    <a:noFill/>
+                    <a:ln>
+                      <a:noFill/>
+                    </a:ln>
+                  </pic:spPr>
+                </pic:pic>
+              </a:graphicData>
+            </a:graphic>
+          </wp:inline>
+        </w:drawing>
+      </w:r>
+    </w:p>
+    <w:p>
+      <w:pPr>
+        <w:ind w:firstLine="720"/>
+        <w:rPr>
+          <w:sz w:val="20"/>
+          <w:szCs w:val="20"/>
+        </w:rPr>
+      </w:pPr>
     </w:p>
     <w:p>
       <w:pPr>
@@ -1255,18 +1350,13 @@
         <w:rPr>
           <w:b/>
         </w:rPr>
-        <w:t>5</w:t>
+        <w:t>6</w:t>
       </w:r>
       <w:r>
         <w:rPr>
           <w:b/>
         </w:rPr>
         <w:tab/>
-      </w:r>
-      <w:r>
-        <w:rPr>
-          <w:b/>
-        </w:rPr>
         <w:t>Naïve Bayes</w:t>
       </w:r>
       <w:r>
@@ -1307,116 +1397,542 @@
         </w:rPr>
         <w:t>TODO: Describe implementation</w:t>
       </w:r>
-    </w:p>
-    <w:p>
-      <w:pPr>
-        <w:ind w:firstLine="720"/>
-        <w:rPr>
-          <w:sz w:val="20"/>
-          <w:szCs w:val="20"/>
-        </w:rPr>
-      </w:pPr>
-      <w:r>
-        <w:rPr>
-          <w:sz w:val="20"/>
-          <w:szCs w:val="20"/>
-        </w:rPr>
-        <w:t>TODO: I</w:t>
-      </w:r>
-      <w:r>
-        <w:rPr>
-          <w:sz w:val="20"/>
-          <w:szCs w:val="20"/>
-        </w:rPr>
-        <w:t>nsert formula</w:t>
-      </w:r>
-    </w:p>
-    <w:p>
-      <w:pPr>
-        <w:ind w:firstLine="720"/>
-        <w:rPr>
-          <w:sz w:val="20"/>
-          <w:szCs w:val="20"/>
-        </w:rPr>
-      </w:pPr>
-      <w:r>
-        <w:rPr>
-          <w:sz w:val="20"/>
-          <w:szCs w:val="20"/>
-        </w:rPr>
-        <w:lastRenderedPageBreak/>
-        <w:t>TODO: Insert Prediction Plot</w:t>
-      </w:r>
-    </w:p>
-    <w:p>
-      <w:pPr>
-        <w:ind w:firstLine="720"/>
-        <w:rPr>
-          <w:sz w:val="20"/>
-          <w:szCs w:val="20"/>
-        </w:rPr>
-      </w:pPr>
-      <w:r>
-        <w:rPr>
-          <w:sz w:val="20"/>
-          <w:szCs w:val="20"/>
-        </w:rPr>
-        <w:t xml:space="preserve">TODO: Insert </w:t>
-      </w:r>
-      <w:r>
-        <w:rPr>
-          <w:sz w:val="20"/>
-          <w:szCs w:val="20"/>
-        </w:rPr>
-        <w:t>Training Error</w:t>
-      </w:r>
-      <w:r>
-        <w:rPr>
-          <w:sz w:val="20"/>
-          <w:szCs w:val="20"/>
-        </w:rPr>
-        <w:t xml:space="preserve"> Plot</w:t>
-      </w:r>
-    </w:p>
-    <w:p>
-      <w:pPr>
-        <w:ind w:firstLine="720"/>
-        <w:rPr>
-          <w:sz w:val="20"/>
-          <w:szCs w:val="20"/>
-        </w:rPr>
-      </w:pPr>
-    </w:p>
-    <w:p>
-      <w:pPr>
-        <w:rPr>
-          <w:sz w:val="20"/>
-          <w:szCs w:val="20"/>
-        </w:rPr>
-      </w:pPr>
-    </w:p>
-    <w:p>
-      <w:pPr>
-        <w:rPr>
-          <w:b/>
-        </w:rPr>
-      </w:pPr>
-      <w:r>
-        <w:rPr>
-          <w:b/>
-        </w:rPr>
-        <w:t>6</w:t>
+      <w:bookmarkStart w:id="0" w:name="_GoBack"/>
+      <w:bookmarkEnd w:id="0"/>
+    </w:p>
+    <w:p>
+      <w:pPr>
+        <w:ind w:firstLine="720"/>
+        <w:rPr>
+          <w:sz w:val="20"/>
+          <w:szCs w:val="20"/>
+        </w:rPr>
+      </w:pPr>
+      <m:oMathPara>
+        <m:oMath>
+          <m:r>
+            <w:rPr>
+              <w:rFonts w:ascii="Cambria Math" w:hAnsi="Cambria Math"/>
+              <w:sz w:val="20"/>
+              <w:szCs w:val="20"/>
+            </w:rPr>
+            <m:t>f</m:t>
+          </m:r>
+          <m:d>
+            <m:dPr>
+              <m:ctrlPr>
+                <w:rPr>
+                  <w:rFonts w:ascii="Cambria Math" w:hAnsi="Cambria Math"/>
+                  <w:i/>
+                  <w:sz w:val="20"/>
+                  <w:szCs w:val="20"/>
+                </w:rPr>
+              </m:ctrlPr>
+            </m:dPr>
+            <m:e>
+              <m:r>
+                <w:rPr>
+                  <w:rFonts w:ascii="Cambria Math" w:hAnsi="Cambria Math"/>
+                  <w:sz w:val="20"/>
+                  <w:szCs w:val="20"/>
+                </w:rPr>
+                <m:t>paper</m:t>
+              </m:r>
+            </m:e>
+          </m:d>
+          <m:r>
+            <w:rPr>
+              <w:rFonts w:ascii="Cambria Math" w:hAnsi="Cambria Math"/>
+              <w:sz w:val="20"/>
+              <w:szCs w:val="20"/>
+            </w:rPr>
+            <m:t>=</m:t>
+          </m:r>
+          <m:r>
+            <w:rPr>
+              <w:rFonts w:ascii="Cambria Math" w:hAnsi="Cambria Math"/>
+              <w:sz w:val="20"/>
+              <w:szCs w:val="20"/>
+            </w:rPr>
+            <m:t>argma</m:t>
+          </m:r>
+          <m:sSub>
+            <m:sSubPr>
+              <m:ctrlPr>
+                <w:rPr>
+                  <w:rFonts w:ascii="Cambria Math" w:hAnsi="Cambria Math"/>
+                  <w:i/>
+                  <w:sz w:val="20"/>
+                  <w:szCs w:val="20"/>
+                </w:rPr>
+              </m:ctrlPr>
+            </m:sSubPr>
+            <m:e>
+              <m:r>
+                <w:rPr>
+                  <w:rFonts w:ascii="Cambria Math" w:hAnsi="Cambria Math"/>
+                  <w:sz w:val="20"/>
+                  <w:szCs w:val="20"/>
+                </w:rPr>
+                <m:t>x</m:t>
+              </m:r>
+            </m:e>
+            <m:sub>
+              <m:r>
+                <w:rPr>
+                  <w:rFonts w:ascii="Cambria Math" w:hAnsi="Cambria Math"/>
+                  <w:sz w:val="20"/>
+                  <w:szCs w:val="20"/>
+                </w:rPr>
+                <m:t>y</m:t>
+              </m:r>
+            </m:sub>
+          </m:sSub>
+          <m:d>
+            <m:dPr>
+              <m:ctrlPr>
+                <w:rPr>
+                  <w:rFonts w:ascii="Cambria Math" w:hAnsi="Cambria Math"/>
+                  <w:i/>
+                  <w:sz w:val="20"/>
+                  <w:szCs w:val="20"/>
+                </w:rPr>
+              </m:ctrlPr>
+            </m:dPr>
+            <m:e>
+              <m:r>
+                <w:rPr>
+                  <w:rFonts w:ascii="Cambria Math" w:hAnsi="Cambria Math"/>
+                  <w:sz w:val="20"/>
+                  <w:szCs w:val="20"/>
+                </w:rPr>
+                <m:t>P</m:t>
+              </m:r>
+              <m:d>
+                <m:dPr>
+                  <m:ctrlPr>
+                    <w:rPr>
+                      <w:rFonts w:ascii="Cambria Math" w:hAnsi="Cambria Math"/>
+                      <w:i/>
+                      <w:sz w:val="20"/>
+                      <w:szCs w:val="20"/>
+                    </w:rPr>
+                  </m:ctrlPr>
+                </m:dPr>
+                <m:e>
+                  <m:r>
+                    <w:rPr>
+                      <w:rFonts w:ascii="Cambria Math" w:hAnsi="Cambria Math"/>
+                      <w:sz w:val="20"/>
+                      <w:szCs w:val="20"/>
+                    </w:rPr>
+                    <m:t>author</m:t>
+                  </m:r>
+                </m:e>
+              </m:d>
+              <m:nary>
+                <m:naryPr>
+                  <m:chr m:val="∏"/>
+                  <m:limLoc m:val="undOvr"/>
+                  <m:subHide m:val="1"/>
+                  <m:supHide m:val="1"/>
+                  <m:ctrlPr>
+                    <w:rPr>
+                      <w:rFonts w:ascii="Cambria Math" w:hAnsi="Cambria Math"/>
+                      <w:i/>
+                      <w:sz w:val="20"/>
+                      <w:szCs w:val="20"/>
+                    </w:rPr>
+                  </m:ctrlPr>
+                </m:naryPr>
+                <m:sub/>
+                <m:sup/>
+                <m:e>
+                  <m:r>
+                    <w:rPr>
+                      <w:rFonts w:ascii="Cambria Math" w:hAnsi="Cambria Math"/>
+                      <w:sz w:val="20"/>
+                      <w:szCs w:val="20"/>
+                    </w:rPr>
+                    <m:t>P</m:t>
+                  </m:r>
+                  <m:d>
+                    <m:dPr>
+                      <m:ctrlPr>
+                        <w:rPr>
+                          <w:rFonts w:ascii="Cambria Math" w:hAnsi="Cambria Math"/>
+                          <w:i/>
+                          <w:sz w:val="20"/>
+                          <w:szCs w:val="20"/>
+                        </w:rPr>
+                      </m:ctrlPr>
+                    </m:dPr>
+                    <m:e>
+                      <m:r>
+                        <w:rPr>
+                          <w:rFonts w:ascii="Cambria Math" w:hAnsi="Cambria Math"/>
+                          <w:sz w:val="20"/>
+                          <w:szCs w:val="20"/>
+                        </w:rPr>
+                        <m:t>word</m:t>
+                      </m:r>
+                    </m:e>
+                    <m:e>
+                      <m:r>
+                        <w:rPr>
+                          <w:rFonts w:ascii="Cambria Math" w:hAnsi="Cambria Math"/>
+                          <w:sz w:val="20"/>
+                          <w:szCs w:val="20"/>
+                        </w:rPr>
+                        <m:t>author</m:t>
+                      </m:r>
+                    </m:e>
+                  </m:d>
+                </m:e>
+              </m:nary>
+            </m:e>
+          </m:d>
+        </m:oMath>
+      </m:oMathPara>
+    </w:p>
+    <w:p>
+      <w:pPr>
+        <w:ind w:firstLine="720"/>
+        <w:rPr>
+          <w:sz w:val="20"/>
+          <w:szCs w:val="20"/>
+        </w:rPr>
+      </w:pPr>
+      <w:r>
+        <w:rPr>
+          <w:sz w:val="20"/>
+          <w:szCs w:val="20"/>
+        </w:rPr>
+        <w:t xml:space="preserve">Where </w:t>
+      </w:r>
+      <m:oMath>
+        <m:r>
+          <w:rPr>
+            <w:rFonts w:ascii="Cambria Math" w:hAnsi="Cambria Math"/>
+            <w:sz w:val="20"/>
+            <w:szCs w:val="20"/>
+          </w:rPr>
+          <m:t>paper</m:t>
+        </m:r>
+      </m:oMath>
+      <w:r>
+        <w:rPr>
+          <w:sz w:val="20"/>
+          <w:szCs w:val="20"/>
+        </w:rPr>
+        <w:t xml:space="preserve"> is the paper being examined</w:t>
+      </w:r>
+      <w:r>
+        <w:rPr>
+          <w:sz w:val="20"/>
+          <w:szCs w:val="20"/>
+        </w:rPr>
+        <w:t xml:space="preserve">, </w:t>
+      </w:r>
+      <m:oMath>
+        <m:r>
+          <w:rPr>
+            <w:rFonts w:ascii="Cambria Math" w:hAnsi="Cambria Math"/>
+            <w:sz w:val="20"/>
+            <w:szCs w:val="20"/>
+          </w:rPr>
+          <m:t>P</m:t>
+        </m:r>
+        <m:d>
+          <m:dPr>
+            <m:ctrlPr>
+              <w:rPr>
+                <w:rFonts w:ascii="Cambria Math" w:hAnsi="Cambria Math"/>
+                <w:i/>
+                <w:sz w:val="20"/>
+                <w:szCs w:val="20"/>
+              </w:rPr>
+            </m:ctrlPr>
+          </m:dPr>
+          <m:e>
+            <m:r>
+              <w:rPr>
+                <w:rFonts w:ascii="Cambria Math" w:hAnsi="Cambria Math"/>
+                <w:sz w:val="20"/>
+                <w:szCs w:val="20"/>
+              </w:rPr>
+              <m:t>author</m:t>
+            </m:r>
+          </m:e>
+        </m:d>
+      </m:oMath>
+      <w:r>
+        <w:rPr>
+          <w:sz w:val="20"/>
+          <w:szCs w:val="20"/>
+        </w:rPr>
+        <w:t xml:space="preserve"> is the probability of any paper in the set being written by </w:t>
+      </w:r>
+      <m:oMath>
+        <m:r>
+          <w:rPr>
+            <w:rFonts w:ascii="Cambria Math" w:hAnsi="Cambria Math"/>
+            <w:sz w:val="20"/>
+            <w:szCs w:val="20"/>
+          </w:rPr>
+          <m:t>author</m:t>
+        </m:r>
+      </m:oMath>
+      <w:r>
+        <w:rPr>
+          <w:sz w:val="20"/>
+          <w:szCs w:val="20"/>
+        </w:rPr>
+        <w:t xml:space="preserve"> which is given by </w:t>
+      </w:r>
+      <m:oMath>
+        <m:f>
+          <m:fPr>
+            <m:ctrlPr>
+              <w:rPr>
+                <w:rFonts w:ascii="Cambria Math" w:hAnsi="Cambria Math"/>
+                <w:i/>
+                <w:sz w:val="20"/>
+                <w:szCs w:val="20"/>
+              </w:rPr>
+            </m:ctrlPr>
+          </m:fPr>
+          <m:num>
+            <m:d>
+              <m:dPr>
+                <m:begChr m:val="|"/>
+                <m:endChr m:val="|"/>
+                <m:ctrlPr>
+                  <w:rPr>
+                    <w:rFonts w:ascii="Cambria Math" w:hAnsi="Cambria Math"/>
+                    <w:i/>
+                    <w:sz w:val="20"/>
+                    <w:szCs w:val="20"/>
+                  </w:rPr>
+                </m:ctrlPr>
+              </m:dPr>
+              <m:e>
+                <m:r>
+                  <w:rPr>
+                    <w:rFonts w:ascii="Cambria Math" w:hAnsi="Cambria Math"/>
+                    <w:sz w:val="20"/>
+                    <w:szCs w:val="20"/>
+                  </w:rPr>
+                  <m:t>PapersByAuthor</m:t>
+                </m:r>
+              </m:e>
+            </m:d>
+          </m:num>
+          <m:den>
+            <m:d>
+              <m:dPr>
+                <m:begChr m:val="|"/>
+                <m:endChr m:val="|"/>
+                <m:ctrlPr>
+                  <w:rPr>
+                    <w:rFonts w:ascii="Cambria Math" w:hAnsi="Cambria Math"/>
+                    <w:i/>
+                    <w:sz w:val="20"/>
+                    <w:szCs w:val="20"/>
+                  </w:rPr>
+                </m:ctrlPr>
+              </m:dPr>
+              <m:e>
+                <m:r>
+                  <w:rPr>
+                    <w:rFonts w:ascii="Cambria Math" w:hAnsi="Cambria Math"/>
+                    <w:sz w:val="20"/>
+                    <w:szCs w:val="20"/>
+                  </w:rPr>
+                  <m:t>AllPapers</m:t>
+                </m:r>
+              </m:e>
+            </m:d>
+          </m:den>
+        </m:f>
+      </m:oMath>
+      <w:r>
+        <w:rPr>
+          <w:sz w:val="20"/>
+          <w:szCs w:val="20"/>
+        </w:rPr>
+        <w:t xml:space="preserve">, and </w:t>
+      </w:r>
+      <m:oMath>
+        <m:r>
+          <w:rPr>
+            <w:rFonts w:ascii="Cambria Math" w:hAnsi="Cambria Math"/>
+            <w:sz w:val="20"/>
+            <w:szCs w:val="20"/>
+          </w:rPr>
+          <m:t>P</m:t>
+        </m:r>
+        <m:d>
+          <m:dPr>
+            <m:ctrlPr>
+              <w:rPr>
+                <w:rFonts w:ascii="Cambria Math" w:hAnsi="Cambria Math"/>
+                <w:i/>
+                <w:sz w:val="20"/>
+                <w:szCs w:val="20"/>
+              </w:rPr>
+            </m:ctrlPr>
+          </m:dPr>
+          <m:e>
+            <m:r>
+              <w:rPr>
+                <w:rFonts w:ascii="Cambria Math" w:hAnsi="Cambria Math"/>
+                <w:sz w:val="20"/>
+                <w:szCs w:val="20"/>
+              </w:rPr>
+              <m:t>word</m:t>
+            </m:r>
+          </m:e>
+          <m:e>
+            <m:r>
+              <w:rPr>
+                <w:rFonts w:ascii="Cambria Math" w:hAnsi="Cambria Math"/>
+                <w:sz w:val="20"/>
+                <w:szCs w:val="20"/>
+              </w:rPr>
+              <m:t>author</m:t>
+            </m:r>
+          </m:e>
+        </m:d>
+      </m:oMath>
+      <w:r>
+        <w:rPr>
+          <w:sz w:val="20"/>
+          <w:szCs w:val="20"/>
+        </w:rPr>
+        <w:t xml:space="preserve"> is the probability of a given word in </w:t>
+      </w:r>
+      <m:oMath>
+        <m:r>
+          <w:rPr>
+            <w:rFonts w:ascii="Cambria Math" w:hAnsi="Cambria Math"/>
+            <w:sz w:val="20"/>
+            <w:szCs w:val="20"/>
+          </w:rPr>
+          <m:t>paper</m:t>
+        </m:r>
+      </m:oMath>
+      <w:r>
+        <w:rPr>
+          <w:sz w:val="20"/>
+          <w:szCs w:val="20"/>
+        </w:rPr>
+        <w:t xml:space="preserve"> existing</w:t>
+      </w:r>
+      <w:r>
+        <w:rPr>
+          <w:sz w:val="20"/>
+          <w:szCs w:val="20"/>
+        </w:rPr>
+        <w:t xml:space="preserve"> in a paper written by </w:t>
+      </w:r>
+      <m:oMath>
+        <m:r>
+          <w:rPr>
+            <w:rFonts w:ascii="Cambria Math" w:hAnsi="Cambria Math"/>
+            <w:sz w:val="20"/>
+            <w:szCs w:val="20"/>
+          </w:rPr>
+          <m:t>author</m:t>
+        </m:r>
+      </m:oMath>
+      <w:r>
+        <w:rPr>
+          <w:sz w:val="20"/>
+          <w:szCs w:val="20"/>
+        </w:rPr>
+        <w:t>.</w:t>
+      </w:r>
+    </w:p>
+    <w:p>
+      <w:pPr>
+        <w:ind w:firstLine="720"/>
+        <w:rPr>
+          <w:sz w:val="20"/>
+          <w:szCs w:val="20"/>
+        </w:rPr>
+      </w:pPr>
+    </w:p>
+    <w:p>
+      <w:pPr>
+        <w:ind w:firstLine="720"/>
+        <w:rPr>
+          <w:sz w:val="20"/>
+          <w:szCs w:val="20"/>
+        </w:rPr>
+      </w:pPr>
+      <w:r>
+        <w:rPr>
+          <w:sz w:val="20"/>
+          <w:szCs w:val="20"/>
+        </w:rPr>
+        <w:pict w14:anchorId="6E981B56">
+          <v:shape id="_x0000_i1026" type="#_x0000_t75" style="width:264.4pt;height:198.15pt">
+            <v:imagedata r:id="rId11" o:title="Predictions for Disputed Papers using Naive BayesNaive Bayes"/>
+          </v:shape>
+        </w:pict>
+      </w:r>
+    </w:p>
+    <w:p>
+      <w:pPr>
+        <w:ind w:firstLine="720"/>
+        <w:rPr>
+          <w:sz w:val="20"/>
+          <w:szCs w:val="20"/>
+        </w:rPr>
+      </w:pPr>
+    </w:p>
+    <w:p>
+      <w:pPr>
+        <w:ind w:firstLine="720"/>
+        <w:rPr>
+          <w:sz w:val="20"/>
+          <w:szCs w:val="20"/>
+        </w:rPr>
+      </w:pPr>
+      <w:r>
+        <w:rPr>
+          <w:sz w:val="20"/>
+          <w:szCs w:val="20"/>
+        </w:rPr>
+        <w:t>TODO: Insert Training Error Plot</w:t>
+      </w:r>
+    </w:p>
+    <w:p>
+      <w:pPr>
+        <w:rPr>
+          <w:sz w:val="20"/>
+          <w:szCs w:val="20"/>
+        </w:rPr>
+      </w:pPr>
+    </w:p>
+    <w:p>
+      <w:pPr>
+        <w:rPr>
+          <w:b/>
+        </w:rPr>
+      </w:pPr>
+      <w:r>
+        <w:rPr>
+          <w:b/>
+        </w:rPr>
+        <w:t>7</w:t>
       </w:r>
       <w:r>
         <w:rPr>
           <w:b/>
         </w:rPr>
         <w:tab/>
-      </w:r>
-      <w:r>
-        <w:rPr>
-          <w:b/>
-        </w:rPr>
         <w:t>Discussion of Results</w:t>
       </w:r>
       <w:r>
@@ -1448,63 +1964,107 @@
           <w:sz w:val="20"/>
           <w:szCs w:val="20"/>
         </w:rPr>
-        <w:t>TODO</w:t>
-      </w:r>
-      <w:r>
-        <w:rPr>
-          <w:sz w:val="20"/>
-          <w:szCs w:val="20"/>
-        </w:rPr>
-        <w:t>: Add plots side by side and talk about the relative performance of each</w:t>
-      </w:r>
-    </w:p>
-    <w:p>
-      <w:pPr>
-        <w:ind w:firstLine="720"/>
-        <w:rPr>
-          <w:sz w:val="20"/>
-          <w:szCs w:val="20"/>
-        </w:rPr>
-      </w:pPr>
-      <w:r>
-        <w:rPr>
-          <w:sz w:val="20"/>
-          <w:szCs w:val="20"/>
-        </w:rPr>
-        <w:t>TODO: Add plot with training error of all three, talk about their validity, why we think one had lower error than others, and which we think might perform best on papers that don’t have to do with the topic</w:t>
-      </w:r>
-    </w:p>
-    <w:p>
-      <w:pPr>
-        <w:ind w:firstLine="720"/>
-        <w:rPr>
-          <w:sz w:val="20"/>
-          <w:szCs w:val="20"/>
-        </w:rPr>
-      </w:pPr>
-    </w:p>
-    <w:p>
-      <w:pPr>
-        <w:rPr>
-          <w:b/>
-        </w:rPr>
-      </w:pPr>
-      <w:r>
-        <w:rPr>
-          <w:b/>
-        </w:rPr>
-        <w:t>7</w:t>
+        <w:t>TODO: Add plots side by side and talk about the relative performance of each</w:t>
+      </w:r>
+    </w:p>
+    <w:p>
+      <w:pPr>
+        <w:ind w:firstLine="720"/>
+        <w:jc w:val="center"/>
+        <w:rPr>
+          <w:sz w:val="20"/>
+          <w:szCs w:val="20"/>
+        </w:rPr>
+      </w:pPr>
+      <w:r>
+        <w:rPr>
+          <w:sz w:val="20"/>
+          <w:szCs w:val="20"/>
+        </w:rPr>
+        <w:pict w14:anchorId="60A8C49C">
+          <v:shape id="_x0000_i1028" type="#_x0000_t75" style="width:6in;height:323.7pt">
+            <v:imagedata r:id="rId12" o:title="Training Error as a Function of Number of Feature Words"/>
+          </v:shape>
+        </w:pict>
+      </w:r>
+    </w:p>
+    <w:p>
+      <w:pPr>
+        <w:ind w:firstLine="720"/>
+        <w:rPr>
+          <w:sz w:val="20"/>
+          <w:szCs w:val="20"/>
+        </w:rPr>
+      </w:pPr>
+      <w:r>
+        <w:rPr>
+          <w:sz w:val="20"/>
+          <w:szCs w:val="20"/>
+        </w:rPr>
+        <w:t xml:space="preserve">TODO: </w:t>
+      </w:r>
+      <w:r>
+        <w:rPr>
+          <w:sz w:val="20"/>
+          <w:szCs w:val="20"/>
+        </w:rPr>
+        <w:t>Talk about the</w:t>
+      </w:r>
+      <w:r>
+        <w:rPr>
+          <w:sz w:val="20"/>
+          <w:szCs w:val="20"/>
+        </w:rPr>
+        <w:t xml:space="preserve"> validity</w:t>
+      </w:r>
+      <w:r>
+        <w:rPr>
+          <w:sz w:val="20"/>
+          <w:szCs w:val="20"/>
+        </w:rPr>
+        <w:t xml:space="preserve"> of the algorithms</w:t>
+      </w:r>
+      <w:r>
+        <w:rPr>
+          <w:sz w:val="20"/>
+          <w:szCs w:val="20"/>
+        </w:rPr>
+        <w:t xml:space="preserve"> and their training error</w:t>
+      </w:r>
+      <w:r>
+        <w:rPr>
+          <w:sz w:val="20"/>
+          <w:szCs w:val="20"/>
+        </w:rPr>
+        <w:t>, why we think one had lower error than others, and which we think might perform best on papers that don’t have to do with the topic</w:t>
+      </w:r>
+    </w:p>
+    <w:p>
+      <w:pPr>
+        <w:ind w:firstLine="720"/>
+        <w:rPr>
+          <w:sz w:val="20"/>
+          <w:szCs w:val="20"/>
+        </w:rPr>
+      </w:pPr>
+    </w:p>
+    <w:p>
+      <w:pPr>
+        <w:rPr>
+          <w:b/>
+        </w:rPr>
+      </w:pPr>
+      <w:r>
+        <w:rPr>
+          <w:b/>
+        </w:rPr>
+        <w:t>8</w:t>
       </w:r>
       <w:r>
         <w:rPr>
           <w:b/>
         </w:rPr>
         <w:tab/>
-      </w:r>
-      <w:r>
-        <w:rPr>
-          <w:b/>
-        </w:rPr>
         <w:t>Related Work</w:t>
       </w:r>
       <w:r>
@@ -1639,27 +2199,7 @@
           <w:sz w:val="20"/>
           <w:szCs w:val="20"/>
         </w:rPr>
-        <w:t xml:space="preserve">The disputed federalist papers: </w:t>
-      </w:r>
-      <w:proofErr w:type="spellStart"/>
-      <w:r>
-        <w:rPr>
-          <w:rFonts w:ascii="Georgia" w:hAnsi="Georgia" w:cs="Georgia"/>
-          <w:color w:val="262626"/>
-          <w:sz w:val="20"/>
-          <w:szCs w:val="20"/>
-        </w:rPr>
-        <w:t>Svm</w:t>
-      </w:r>
-      <w:proofErr w:type="spellEnd"/>
-      <w:r>
-        <w:rPr>
-          <w:rFonts w:ascii="Georgia" w:hAnsi="Georgia" w:cs="Georgia"/>
-          <w:color w:val="262626"/>
-          <w:sz w:val="20"/>
-          <w:szCs w:val="20"/>
-        </w:rPr>
-        <w:t xml:space="preserve"> feature selection via concave minimization. In: </w:t>
+        <w:t xml:space="preserve">The disputed federalist papers: Svm feature selection via concave minimization. In: </w:t>
       </w:r>
       <w:r>
         <w:rPr>
@@ -1702,18 +2242,7 @@
           <w:sz w:val="20"/>
           <w:szCs w:val="20"/>
         </w:rPr>
-        <w:t>American Mathematical Mon</w:t>
-      </w:r>
-      <w:bookmarkStart w:id="0" w:name="_GoBack"/>
-      <w:bookmarkEnd w:id="0"/>
-      <w:r>
-        <w:rPr>
-          <w:i/>
-          <w:iCs/>
-          <w:sz w:val="20"/>
-          <w:szCs w:val="20"/>
-        </w:rPr>
-        <w:t>thly</w:t>
+        <w:t>American Mathematical Monthly</w:t>
       </w:r>
       <w:r>
         <w:rPr>
@@ -1734,7 +2263,7 @@
 </file>
 
 <file path=word/styles.xml><?xml version="1.0" encoding="utf-8"?>
-<w:styles xmlns:mc="http://schemas.openxmlformats.org/markup-compatibility/2006" xmlns:r="http://schemas.openxmlformats.org/officeDocument/2006/relationships" xmlns:w="http://schemas.openxmlformats.org/wordprocessingml/2006/main" xmlns:w14="http://schemas.microsoft.com/office/word/2010/wordml" xmlns:w15="http://schemas.microsoft.com/office/word/2012/wordml" xmlns:w16se="http://schemas.microsoft.com/office/word/2015/wordml/symex" mc:Ignorable="w14 w15 w16se">
+<w:styles xmlns:mc="http://schemas.openxmlformats.org/markup-compatibility/2006" xmlns:r="http://schemas.openxmlformats.org/officeDocument/2006/relationships" xmlns:w="http://schemas.openxmlformats.org/wordprocessingml/2006/main" xmlns:w14="http://schemas.microsoft.com/office/word/2010/wordml" xmlns:w15="http://schemas.microsoft.com/office/word/2012/wordml" mc:Ignorable="w14 w15">
   <w:docDefaults>
     <w:rPrDefault>
       <w:rPr>
@@ -1746,7 +2275,7 @@
     </w:rPrDefault>
     <w:pPrDefault/>
   </w:docDefaults>
-  <w:latentStyles w:defLockedState="0" w:defUIPriority="99" w:defSemiHidden="0" w:defUnhideWhenUsed="0" w:defQFormat="0" w:count="374">
+  <w:latentStyles w:defLockedState="0" w:defUIPriority="99" w:defSemiHidden="0" w:defUnhideWhenUsed="0" w:defQFormat="0" w:count="371">
     <w:lsdException w:name="Normal" w:uiPriority="0" w:qFormat="1"/>
     <w:lsdException w:name="heading 1" w:uiPriority="9" w:qFormat="1"/>
     <w:lsdException w:name="heading 2" w:semiHidden="1" w:uiPriority="9" w:unhideWhenUsed="1" w:qFormat="1"/>
@@ -2014,9 +2543,6 @@
     <w:lsdException w:name="Book Title" w:uiPriority="33" w:qFormat="1"/>
     <w:lsdException w:name="Bibliography" w:semiHidden="1" w:uiPriority="37" w:unhideWhenUsed="1"/>
     <w:lsdException w:name="TOC Heading" w:semiHidden="1" w:uiPriority="39" w:unhideWhenUsed="1" w:qFormat="1"/>
-    <w:lsdException w:name="Grid Table 1 Light" w:semiHidden="1" w:unhideWhenUsed="1"/>
-    <w:lsdException w:name="Grid Table 2" w:semiHidden="1" w:unhideWhenUsed="1"/>
-    <w:lsdException w:name="Grid Table 3" w:semiHidden="1" w:unhideWhenUsed="1"/>
     <w:lsdException w:name="Grid Table 4" w:uiPriority="49"/>
     <w:lsdException w:name="Grid Table 5 Dark" w:uiPriority="50"/>
     <w:lsdException w:name="Grid Table 6 Colorful" w:uiPriority="51"/>
@@ -2112,9 +2638,6 @@
     <w:lsdException w:name="List Table 5 Dark Accent 6" w:uiPriority="50"/>
     <w:lsdException w:name="List Table 6 Colorful Accent 6" w:uiPriority="51"/>
     <w:lsdException w:name="List Table 7 Colorful Accent 6" w:uiPriority="52"/>
-    <w:lsdException w:name="Mention" w:semiHidden="1" w:unhideWhenUsed="1"/>
-    <w:lsdException w:name="Smart Hyperlink" w:semiHidden="1" w:unhideWhenUsed="1"/>
-    <w:lsdException w:name="Hashtag" w:semiHidden="1" w:unhideWhenUsed="1"/>
   </w:latentStyles>
   <w:style w:type="paragraph" w:default="1" w:styleId="Normal">
     <w:name w:val="Normal"/>
@@ -2226,6 +2749,16 @@
       <w:ind w:left="720"/>
       <w:contextualSpacing/>
     </w:pPr>
+  </w:style>
+  <w:style w:type="character" w:styleId="PlaceholderText">
+    <w:name w:val="Placeholder Text"/>
+    <w:basedOn w:val="DefaultParagraphFont"/>
+    <w:uiPriority w:val="99"/>
+    <w:semiHidden/>
+    <w:rsid w:val="00AF0562"/>
+    <w:rPr>
+      <w:color w:val="808080"/>
+    </w:rPr>
   </w:style>
 </w:styles>
 </file>

</xml_diff>

<commit_message>
added data ananlysis, comments on data representation
</commit_message>
<xml_diff>
--- a/final_report.docx
+++ b/final_report.docx
@@ -1,6 +1,6 @@
 
 <file path=word/document.xml><?xml version="1.0" encoding="utf-8"?>
-<w:document xmlns:wpc="http://schemas.microsoft.com/office/word/2010/wordprocessingCanvas" xmlns:mc="http://schemas.openxmlformats.org/markup-compatibility/2006" xmlns:o="urn:schemas-microsoft-com:office:office" xmlns:r="http://schemas.openxmlformats.org/officeDocument/2006/relationships" xmlns:m="http://schemas.openxmlformats.org/officeDocument/2006/math" xmlns:v="urn:schemas-microsoft-com:vml" xmlns:wp14="http://schemas.microsoft.com/office/word/2010/wordprocessingDrawing" xmlns:wp="http://schemas.openxmlformats.org/drawingml/2006/wordprocessingDrawing" xmlns:w10="urn:schemas-microsoft-com:office:word" xmlns:w="http://schemas.openxmlformats.org/wordprocessingml/2006/main" xmlns:w14="http://schemas.microsoft.com/office/word/2010/wordml" xmlns:w15="http://schemas.microsoft.com/office/word/2012/wordml" xmlns:wpg="http://schemas.microsoft.com/office/word/2010/wordprocessingGroup" xmlns:wpi="http://schemas.microsoft.com/office/word/2010/wordprocessingInk" xmlns:wne="http://schemas.microsoft.com/office/word/2006/wordml" xmlns:wps="http://schemas.microsoft.com/office/word/2010/wordprocessingShape" mc:Ignorable="w14 w15 wp14">
+<w:document xmlns:wpc="http://schemas.microsoft.com/office/word/2010/wordprocessingCanvas" xmlns:mo="http://schemas.microsoft.com/office/mac/office/2008/main" xmlns:mc="http://schemas.openxmlformats.org/markup-compatibility/2006" xmlns:mv="urn:schemas-microsoft-com:mac:vml" xmlns:o="urn:schemas-microsoft-com:office:office" xmlns:r="http://schemas.openxmlformats.org/officeDocument/2006/relationships" xmlns:m="http://schemas.openxmlformats.org/officeDocument/2006/math" xmlns:v="urn:schemas-microsoft-com:vml" xmlns:wp14="http://schemas.microsoft.com/office/word/2010/wordprocessingDrawing" xmlns:wp="http://schemas.openxmlformats.org/drawingml/2006/wordprocessingDrawing" xmlns:w10="urn:schemas-microsoft-com:office:word" xmlns:w="http://schemas.openxmlformats.org/wordprocessingml/2006/main" xmlns:w14="http://schemas.microsoft.com/office/word/2010/wordml" xmlns:wpg="http://schemas.microsoft.com/office/word/2010/wordprocessingGroup" xmlns:wpi="http://schemas.microsoft.com/office/word/2010/wordprocessingInk" xmlns:wne="http://schemas.microsoft.com/office/word/2006/wordml" xmlns:wps="http://schemas.microsoft.com/office/word/2010/wordprocessingShape" mc:Ignorable="w14 wp14">
   <w:body>
     <w:p>
       <w:pPr>
@@ -91,7 +91,7 @@
             <w:tcW w:w="4468" w:type="dxa"/>
           </w:tcPr>
           <w:p>
-            <w:hyperlink r:id="rId6" w:history="1">
+            <w:hyperlink r:id="rId7" w:history="1">
               <w:r>
                 <w:rPr>
                   <w:rStyle w:val="Hyperlink"/>
@@ -267,8 +267,6 @@
           <w:szCs w:val="20"/>
         </w:rPr>
       </w:pPr>
-      <w:bookmarkStart w:id="0" w:name="_GoBack"/>
-      <w:bookmarkEnd w:id="0"/>
     </w:p>
     <w:p>
       <w:pPr>
@@ -760,6 +758,38 @@
       <w:pPr>
         <w:ind w:firstLine="720"/>
         <w:rPr>
+          <w:sz w:val="20"/>
+          <w:szCs w:val="20"/>
+        </w:rPr>
+      </w:pPr>
+      <w:r>
+        <w:rPr>
+          <w:sz w:val="20"/>
+          <w:szCs w:val="20"/>
+        </w:rPr>
+        <w:t>Hamilton and Madison collaborated on some papers together, and as such should have an overlapping writing style for these papers, which may skew, the word frequency we expect from each of the authors. Upon removing the papers that both Hamilton and Madison collaborated on, we received similar, slightly mutated data. It had a slight increase in errors for the training data, however for high N’s the model predicated 11 out of 12 to be Madison, which is close to the generally accepted result of all 12 being Madison’s.</w:t>
+      </w:r>
+      <w:r>
+        <w:rPr>
+          <w:sz w:val="20"/>
+          <w:szCs w:val="20"/>
+        </w:rPr>
+        <w:t xml:space="preserve"> These joint papers were not included for the remainder of the project.</w:t>
+      </w:r>
+    </w:p>
+    <w:p>
+      <w:pPr>
+        <w:ind w:firstLine="720"/>
+        <w:rPr>
+          <w:sz w:val="20"/>
+          <w:szCs w:val="20"/>
+        </w:rPr>
+      </w:pPr>
+    </w:p>
+    <w:p>
+      <w:pPr>
+        <w:ind w:firstLine="720"/>
+        <w:rPr>
           <w:noProof/>
           <w:sz w:val="20"/>
           <w:szCs w:val="20"/>
@@ -770,7 +800,36 @@
           <w:sz w:val="20"/>
           <w:szCs w:val="20"/>
         </w:rPr>
-        <w:t>Hamilton and Madison collaborated on some papers together, and as such should have an overlapping writing style for these papers, which may skew, the word frequency we expect from each of the authors. Upon removing the papers that both Hamilton and Madison collaborated on, we received similar, slightly mutated data. It had a slight increase in errors for the training data, however for high N’s the model predicated 11 out of 12 to be Madison, which is close to the generally accepted result of all 12 being Madison’s.</w:t>
+        <w:t>As mentioned in the abstract, John Jay also wrote some of the Federalist Papers</w:t>
+      </w:r>
+      <w:r>
+        <w:rPr>
+          <w:sz w:val="20"/>
+          <w:szCs w:val="20"/>
+        </w:rPr>
+        <w:t xml:space="preserve">, and initially we included him in both our feature selection and model prediction. However, we found that our algorithms never predicted Jay in our intermediate results. Furthermore, upon plotting the top words </w:t>
+      </w:r>
+      <w:r>
+        <w:rPr>
+          <w:sz w:val="20"/>
+          <w:szCs w:val="20"/>
+        </w:rPr>
+        <w:lastRenderedPageBreak/>
+        <w:t xml:space="preserve">and the frequencies of these words for each author, we could see that </w:t>
+      </w:r>
+      <w:r>
+        <w:rPr>
+          <w:sz w:val="20"/>
+          <w:szCs w:val="20"/>
+        </w:rPr>
+        <w:t xml:space="preserve">John Jay’s data had a significance impact on which words were chosen as the biggest difference in frequency (the feature selection process is described below). Since Jay was never predicted, which is something previous research agrees on, </w:t>
+      </w:r>
+      <w:r>
+        <w:rPr>
+          <w:sz w:val="20"/>
+          <w:szCs w:val="20"/>
+        </w:rPr>
+        <w:t>we decided that including him was counterproductive finding words that provide a good indication if a paper was written by Hamilton or Madison, so all of our final results do not include the papers written by Jay.</w:t>
       </w:r>
     </w:p>
     <w:p>
@@ -822,14 +881,21 @@
           <w:sz w:val="20"/>
           <w:szCs w:val="20"/>
         </w:rPr>
-        <w:t xml:space="preserve">TODO: Talk about </w:t>
-      </w:r>
-      <w:r>
-        <w:rPr>
-          <w:sz w:val="20"/>
-          <w:szCs w:val="20"/>
-        </w:rPr>
-        <w:t>the intuition behind why the words that have the most varied usage between authors would be good indicators of an author’s style</w:t>
+        <w:t>It is no secret that people use certain words more frequently than others. We performed feature selection with the goal of selecting words that indicated an author</w:t>
+      </w:r>
+      <w:r>
+        <w:rPr>
+          <w:sz w:val="20"/>
+          <w:szCs w:val="20"/>
+        </w:rPr>
+        <w:t>’</w:t>
+      </w:r>
+      <w:r>
+        <w:rPr>
+          <w:sz w:val="20"/>
+          <w:szCs w:val="20"/>
+        </w:rPr>
+        <w:t xml:space="preserve">s style. </w:t>
       </w:r>
     </w:p>
     <w:p>
@@ -875,8 +941,69 @@
           <w:sz w:val="20"/>
           <w:szCs w:val="20"/>
         </w:rPr>
-        <w:t xml:space="preserve"> usage between authors. This provides a way to represent the style of an author, by how frequently they use certain words. Nouns and other subject specific words are unlikely to appear in this set of words with the most varied usage. All the authors are writing on similar topics, so it is unlikely that one would use a specific noun much more often than another author. This further solidifies the validity of this featurization of the data.</w:t>
-      </w:r>
+        <w:t xml:space="preserve"> usage between authors. This provides a way to represent the style of an author, by how frequently they use certain words</w:t>
+      </w:r>
+      <w:r>
+        <w:rPr>
+          <w:sz w:val="20"/>
+          <w:szCs w:val="20"/>
+        </w:rPr>
+        <w:t xml:space="preserve"> in comparison to another authors writing</w:t>
+      </w:r>
+      <w:r>
+        <w:rPr>
+          <w:sz w:val="20"/>
+          <w:szCs w:val="20"/>
+        </w:rPr>
+        <w:t xml:space="preserve">. Nouns and other subject specific words are unlikely to appear in this set of words with the most varied usage. All the authors are writing on similar topics, so it is unlikely that one would use a specific noun much more often than another author. </w:t>
+      </w:r>
+      <w:r>
+        <w:rPr>
+          <w:sz w:val="20"/>
+          <w:szCs w:val="20"/>
+        </w:rPr>
+        <w:t xml:space="preserve">Other research agrees on the topic of feature words; nouns appear to be a function of the topic, while “function words” (like a, the, to, upon) seem to be a better indicator of </w:t>
+      </w:r>
+      <w:r>
+        <w:rPr>
+          <w:i/>
+          <w:sz w:val="20"/>
+          <w:szCs w:val="20"/>
+        </w:rPr>
+        <w:t xml:space="preserve">how </w:t>
+      </w:r>
+      <w:r>
+        <w:rPr>
+          <w:sz w:val="20"/>
+          <w:szCs w:val="20"/>
+        </w:rPr>
+        <w:t xml:space="preserve">an author writes. </w:t>
+      </w:r>
+      <w:r>
+        <w:rPr>
+          <w:sz w:val="20"/>
+          <w:szCs w:val="20"/>
+        </w:rPr>
+        <w:t>This further solidifies the validity of this featurization of the data.</w:t>
+      </w:r>
+    </w:p>
+    <w:p>
+      <w:pPr>
+        <w:ind w:firstLine="720"/>
+        <w:rPr>
+          <w:sz w:val="20"/>
+          <w:szCs w:val="20"/>
+        </w:rPr>
+      </w:pPr>
+    </w:p>
+    <w:p>
+      <w:pPr>
+        <w:ind w:firstLine="720"/>
+        <w:rPr>
+          <w:sz w:val="20"/>
+          <w:szCs w:val="20"/>
+        </w:rPr>
+      </w:pPr>
       <w:r>
         <w:rPr>
           <w:sz w:val="20"/>
@@ -902,8 +1029,8 @@
             <v:path o:extrusionok="f" gradientshapeok="t" o:connecttype="rect"/>
             <o:lock v:ext="edit" aspectratio="t"/>
           </v:shapetype>
-          <v:shape id="_x0000_i1025" type="#_x0000_t75" style="width:430.5pt;height:322.5pt">
-            <v:imagedata r:id="rId7" o:title="Words With the Most Varied Usage Across Authors"/>
+          <v:shape id="_x0000_i1025" type="#_x0000_t75" style="width:430.55pt;height:322.2pt">
+            <v:imagedata r:id="rId8" o:title="Words With the Most Varied Usage Across Authors"/>
           </v:shape>
         </w:pict>
       </w:r>
@@ -950,54 +1077,42 @@
     </w:p>
     <w:p>
       <w:pPr>
-        <w:rPr>
-          <w:b/>
-        </w:rPr>
-      </w:pPr>
-    </w:p>
-    <w:p>
-      <w:pPr>
-        <w:rPr>
-          <w:sz w:val="20"/>
-          <w:szCs w:val="20"/>
-        </w:rPr>
-      </w:pPr>
-      <w:r>
-        <w:rPr>
-          <w:b/>
-        </w:rPr>
-        <w:tab/>
-      </w:r>
-      <w:r>
-        <w:rPr>
-          <w:sz w:val="20"/>
-          <w:szCs w:val="20"/>
-        </w:rPr>
-        <w:t>TODO: Maybe describe</w:t>
-      </w:r>
-      <w:r>
-        <w:rPr>
-          <w:sz w:val="20"/>
-          <w:szCs w:val="20"/>
-        </w:rPr>
-        <w:t xml:space="preserve"> the intuition behind why </w:t>
-      </w:r>
-      <w:proofErr w:type="spellStart"/>
-      <w:r>
-        <w:rPr>
-          <w:sz w:val="20"/>
-          <w:szCs w:val="20"/>
-        </w:rPr>
-        <w:t>kMeans</w:t>
-      </w:r>
-      <w:proofErr w:type="spellEnd"/>
-      <w:r>
-        <w:rPr>
-          <w:sz w:val="20"/>
-          <w:szCs w:val="20"/>
-        </w:rPr>
-        <w:t xml:space="preserve"> would work well</w:t>
-      </w:r>
+        <w:ind w:firstLine="720"/>
+        <w:rPr>
+          <w:b/>
+        </w:rPr>
+      </w:pPr>
+    </w:p>
+    <w:p>
+      <w:pPr>
+        <w:ind w:firstLine="720"/>
+        <w:rPr>
+          <w:sz w:val="20"/>
+          <w:szCs w:val="20"/>
+        </w:rPr>
+      </w:pPr>
+      <w:r>
+        <w:rPr>
+          <w:sz w:val="20"/>
+          <w:szCs w:val="20"/>
+        </w:rPr>
+        <w:t xml:space="preserve">The idea behind k-Means is to find a sample, or average paper for k clusters. If a disputed paper is closer to one of these averages than the other, then </w:t>
+      </w:r>
+      <w:r>
+        <w:rPr>
+          <w:sz w:val="20"/>
+          <w:szCs w:val="20"/>
+        </w:rPr>
+        <w:t>the author of that average likely wrote it.</w:t>
+      </w:r>
+    </w:p>
+    <w:p>
+      <w:pPr>
+        <w:rPr>
+          <w:sz w:val="20"/>
+          <w:szCs w:val="20"/>
+        </w:rPr>
+      </w:pPr>
     </w:p>
     <w:p>
       <w:r>
@@ -1131,7 +1246,6 @@
                 <w:sz w:val="20"/>
                 <w:szCs w:val="20"/>
               </w:rPr>
-              <w:lastRenderedPageBreak/>
               <w:drawing>
                 <wp:inline distT="0" distB="0" distL="0" distR="0" wp14:anchorId="63269FFD" wp14:editId="237D0983">
                   <wp:extent cx="3599863" cy="2690111"/>
@@ -1150,7 +1264,7 @@
                           </pic:cNvPicPr>
                         </pic:nvPicPr>
                         <pic:blipFill>
-                          <a:blip r:embed="rId8">
+                          <a:blip r:embed="rId9">
                             <a:extLst>
                               <a:ext uri="{28A0092B-C50C-407E-A947-70E740481C1C}">
                                 <a14:useLocalDpi xmlns:a14="http://schemas.microsoft.com/office/drawing/2010/main" val="0"/>
@@ -1218,7 +1332,7 @@
                           </pic:cNvPicPr>
                         </pic:nvPicPr>
                         <pic:blipFill>
-                          <a:blip r:embed="rId9">
+                          <a:blip r:embed="rId10">
                             <a:extLst>
                               <a:ext uri="{28A0092B-C50C-407E-A947-70E740481C1C}">
                                 <a14:useLocalDpi xmlns:a14="http://schemas.microsoft.com/office/drawing/2010/main" val="0"/>
@@ -1305,14 +1419,7 @@
           <w:sz w:val="20"/>
           <w:szCs w:val="20"/>
         </w:rPr>
-        <w:t xml:space="preserve"> and flattened out</w:t>
-      </w:r>
-      <w:r>
-        <w:rPr>
-          <w:sz w:val="20"/>
-          <w:szCs w:val="20"/>
-        </w:rPr>
-        <w:t xml:space="preserve">. </w:t>
+        <w:t xml:space="preserve"> and flattened out. </w:t>
       </w:r>
       <w:proofErr w:type="gramStart"/>
       <w:r>
@@ -1320,7 +1427,7 @@
           <w:sz w:val="20"/>
           <w:szCs w:val="20"/>
         </w:rPr>
-        <w:t>k-Means</w:t>
+        <w:t>k</w:t>
       </w:r>
       <w:proofErr w:type="gramEnd"/>
       <w:r>
@@ -1328,8 +1435,17 @@
           <w:sz w:val="20"/>
           <w:szCs w:val="20"/>
         </w:rPr>
-        <w:t xml:space="preserve"> always predicts that a high number of the disputed papers were written by Madison, and with greater than 35 feature words, k-Means predicts that all 12 of the disputed papers were written by Madison.</w:t>
-      </w:r>
+        <w:t>-Means always predicts that a high number of the disputed papers were written by Madison, and with greater than 35 feature words, k-Means predicts that all 12 of the disputed papers were written by Madison.</w:t>
+      </w:r>
+    </w:p>
+    <w:p>
+      <w:pPr>
+        <w:ind w:firstLine="720"/>
+        <w:rPr>
+          <w:sz w:val="20"/>
+          <w:szCs w:val="20"/>
+        </w:rPr>
+      </w:pPr>
     </w:p>
     <w:p>
       <w:pPr>
@@ -1530,6 +1646,13 @@
           <w:szCs w:val="20"/>
         </w:rPr>
         <w:t>It’s surprising that k-NN is able to predict that Madison wrote all 12 papers with only one feature word. Simply looking at the frequency of the word “to”, k-NN comes to the same conclusion that previous research as agreed upon.</w:t>
+      </w:r>
+      <w:r>
+        <w:rPr>
+          <w:sz w:val="20"/>
+          <w:szCs w:val="20"/>
+        </w:rPr>
+        <w:t xml:space="preserve"> Going further, we even found that despite a k value of 9 to have the lowest training error, k values of 1 and 3 also predicted all 12 papers were written by Madison.</w:t>
       </w:r>
     </w:p>
     <w:tbl>
@@ -1548,8 +1671,8 @@
         <w:tblLook w:val="04A0" w:firstRow="1" w:lastRow="0" w:firstColumn="1" w:lastColumn="0" w:noHBand="0" w:noVBand="1"/>
       </w:tblPr>
       <w:tblGrid>
-        <w:gridCol w:w="6152"/>
-        <w:gridCol w:w="5820"/>
+        <w:gridCol w:w="6146"/>
+        <w:gridCol w:w="5826"/>
       </w:tblGrid>
       <w:tr>
         <w:trPr>
@@ -1592,7 +1715,7 @@
                           </pic:cNvPicPr>
                         </pic:nvPicPr>
                         <pic:blipFill>
-                          <a:blip r:embed="rId10">
+                          <a:blip r:embed="rId11">
                             <a:extLst>
                               <a:ext uri="{28A0092B-C50C-407E-A947-70E740481C1C}">
                                 <a14:useLocalDpi xmlns:a14="http://schemas.microsoft.com/office/drawing/2010/main" val="0"/>
@@ -1643,8 +1766,8 @@
                 <w:szCs w:val="20"/>
               </w:rPr>
               <w:pict w14:anchorId="53DB0354">
-                <v:shape id="_x0000_i1028" type="#_x0000_t75" style="width:280.5pt;height:210.75pt">
-                  <v:imagedata r:id="rId11" o:title="k-NN Training Error as a Function of Number of Feature Words"/>
+                <v:shape id="_x0000_i1026" type="#_x0000_t75" style="width:280.15pt;height:211pt">
+                  <v:imagedata r:id="rId12" o:title="k-NN Training Error as a Function of Number of Feature Words"/>
                 </v:shape>
               </w:pict>
             </w:r>
@@ -1677,8 +1800,8 @@
           <w:szCs w:val="20"/>
         </w:rPr>
         <w:pict w14:anchorId="6A69AF0D">
-          <v:shape id="_x0000_i1027" type="#_x0000_t75" style="width:270.75pt;height:203.25pt">
-            <v:imagedata r:id="rId12" o:title="Validation Error as a Function of Number of Feature Words"/>
+          <v:shape id="_x0000_i1027" type="#_x0000_t75" style="width:270.9pt;height:203.15pt">
+            <v:imagedata r:id="rId13" o:title="Validation Error as a Function of Number of Feature Words"/>
           </v:shape>
         </w:pict>
       </w:r>
@@ -2032,6 +2155,7 @@
         </w:rPr>
         <w:t xml:space="preserve"> is the probability of any paper in the set being written by </w:t>
       </w:r>
+      <w:proofErr w:type="gramStart"/>
       <m:oMath>
         <m:r>
           <w:rPr>
@@ -2047,17 +2171,16 @@
           <w:sz w:val="20"/>
           <w:szCs w:val="20"/>
         </w:rPr>
-        <w:t xml:space="preserve"> which is given </w:t>
-      </w:r>
-      <w:proofErr w:type="gramStart"/>
-      <w:r>
-        <w:rPr>
-          <w:sz w:val="20"/>
-          <w:szCs w:val="20"/>
-        </w:rPr>
-        <w:t xml:space="preserve">by </w:t>
+        <w:t xml:space="preserve"> which</w:t>
       </w:r>
       <w:proofErr w:type="gramEnd"/>
+      <w:r>
+        <w:rPr>
+          <w:sz w:val="20"/>
+          <w:szCs w:val="20"/>
+        </w:rPr>
+        <w:t xml:space="preserve"> is given by </w:t>
+      </w:r>
       <m:oMath>
         <m:f>
           <m:fPr>
@@ -2305,7 +2428,7 @@
                           </pic:cNvPicPr>
                         </pic:nvPicPr>
                         <pic:blipFill>
-                          <a:blip r:embed="rId13">
+                          <a:blip r:embed="rId14">
                             <a:extLst>
                               <a:ext uri="{28A0092B-C50C-407E-A947-70E740481C1C}">
                                 <a14:useLocalDpi xmlns:a14="http://schemas.microsoft.com/office/drawing/2010/main" val="0"/>
@@ -2372,7 +2495,7 @@
                           <pic:cNvPicPr/>
                         </pic:nvPicPr>
                         <pic:blipFill>
-                          <a:blip r:embed="rId14">
+                          <a:blip r:embed="rId15">
                             <a:extLst>
                               <a:ext uri="{28A0092B-C50C-407E-A947-70E740481C1C}">
                                 <a14:useLocalDpi xmlns:a14="http://schemas.microsoft.com/office/drawing/2010/main" val="0"/>
@@ -2432,31 +2555,6 @@
     </w:p>
     <w:p>
       <w:pPr>
-        <w:ind w:firstLine="720"/>
-        <w:rPr>
-          <w:sz w:val="20"/>
-          <w:szCs w:val="20"/>
-        </w:rPr>
-      </w:pPr>
-    </w:p>
-    <w:p>
-      <w:pPr>
-        <w:ind w:firstLine="720"/>
-        <w:rPr>
-          <w:sz w:val="20"/>
-          <w:szCs w:val="20"/>
-        </w:rPr>
-      </w:pPr>
-      <w:r>
-        <w:rPr>
-          <w:sz w:val="20"/>
-          <w:szCs w:val="20"/>
-        </w:rPr>
-        <w:t>TODO: Add plots side by side and talk about the relative performance of each</w:t>
-      </w:r>
-    </w:p>
-    <w:p>
-      <w:pPr>
         <w:jc w:val="center"/>
         <w:rPr>
           <w:sz w:val="20"/>
@@ -2469,8 +2567,8 @@
           <w:szCs w:val="20"/>
         </w:rPr>
         <w:pict w14:anchorId="3326836D">
-          <v:shape id="_x0000_i1026" type="#_x0000_t75" style="width:413.2pt;height:310.05pt">
-            <v:imagedata r:id="rId15" o:title="Training Error as a Function of Number of Feature Words"/>
+          <v:shape id="_x0000_i1028" type="#_x0000_t75" style="width:413.45pt;height:310.1pt">
+            <v:imagedata r:id="rId16" o:title="Training Error as a Function of Number of Feature Words"/>
           </v:shape>
         </w:pict>
       </w:r>
@@ -2487,75 +2585,225 @@
     </w:p>
     <w:p>
       <w:pPr>
-        <w:ind w:firstLine="720"/>
-        <w:rPr>
-          <w:sz w:val="20"/>
-          <w:szCs w:val="20"/>
-        </w:rPr>
-      </w:pPr>
-      <w:r>
-        <w:rPr>
-          <w:sz w:val="20"/>
-          <w:szCs w:val="20"/>
-        </w:rPr>
-        <w:t xml:space="preserve">TODO: </w:t>
-      </w:r>
-      <w:r>
-        <w:rPr>
-          <w:sz w:val="20"/>
-          <w:szCs w:val="20"/>
-        </w:rPr>
-        <w:t>Talk about the</w:t>
-      </w:r>
-      <w:r>
-        <w:rPr>
-          <w:sz w:val="20"/>
-          <w:szCs w:val="20"/>
-        </w:rPr>
-        <w:t xml:space="preserve"> validity</w:t>
-      </w:r>
-      <w:r>
-        <w:rPr>
-          <w:sz w:val="20"/>
-          <w:szCs w:val="20"/>
-        </w:rPr>
-        <w:t xml:space="preserve"> of the algorithms</w:t>
-      </w:r>
-      <w:r>
-        <w:rPr>
-          <w:sz w:val="20"/>
-          <w:szCs w:val="20"/>
-        </w:rPr>
-        <w:t xml:space="preserve"> and their training error</w:t>
-      </w:r>
-      <w:r>
-        <w:rPr>
-          <w:sz w:val="20"/>
-          <w:szCs w:val="20"/>
-        </w:rPr>
-        <w:t>, why we think one had lower error than others, and which we think might perform best on papers that don’t have to do with the topic</w:t>
-      </w:r>
-    </w:p>
-    <w:p>
-      <w:pPr>
-        <w:ind w:firstLine="720"/>
-        <w:rPr>
-          <w:sz w:val="20"/>
-          <w:szCs w:val="20"/>
-        </w:rPr>
-      </w:pPr>
-    </w:p>
-    <w:p>
-      <w:pPr>
-        <w:rPr>
-          <w:b/>
-        </w:rPr>
-      </w:pPr>
-      <w:r>
-        <w:rPr>
-          <w:b/>
+        <w:rPr>
+          <w:sz w:val="20"/>
+          <w:szCs w:val="20"/>
+        </w:rPr>
+      </w:pPr>
+      <w:r>
+        <w:rPr>
+          <w:sz w:val="20"/>
+          <w:szCs w:val="20"/>
+        </w:rPr>
+        <w:tab/>
+        <w:t xml:space="preserve">As seen in the graph above, all three of the graphs start with relatively high training error, although k-NN starts around 10% more accurate than </w:t>
+      </w:r>
+      <w:r>
+        <w:rPr>
+          <w:sz w:val="20"/>
+          <w:szCs w:val="20"/>
+        </w:rPr>
+        <w:t xml:space="preserve">the others, but they all sharply drop immediately to below 5% training error at around 6-7 words being considered for each paper. After that, the training errors fluctuate between 0 and 4%, all three algorithms dropping to 2% training error at one point or another, although k-NN appears to be highest for most of the data points. Past 25 words, k-Means stays at 2% error, while </w:t>
+      </w:r>
+      <w:r>
+        <w:rPr>
+          <w:sz w:val="20"/>
+          <w:szCs w:val="20"/>
+        </w:rPr>
+        <w:t xml:space="preserve">Naïve Bayes drops all the way to zero but also spikes </w:t>
+      </w:r>
+      <w:r>
+        <w:rPr>
+          <w:sz w:val="20"/>
+          <w:szCs w:val="20"/>
         </w:rPr>
         <w:lastRenderedPageBreak/>
+        <w:t>upwards. Based on the fact that all three algorithms stay below 5% training error past about 6 words, while the algorithms don’t share the exact same performance they all predict authors incredibly accurately.</w:t>
+      </w:r>
+    </w:p>
+    <w:p>
+      <w:pPr>
+        <w:rPr>
+          <w:sz w:val="20"/>
+          <w:szCs w:val="20"/>
+        </w:rPr>
+      </w:pPr>
+    </w:p>
+    <w:p>
+      <w:pPr>
+        <w:ind w:firstLine="720"/>
+        <w:rPr>
+          <w:sz w:val="20"/>
+          <w:szCs w:val="20"/>
+        </w:rPr>
+      </w:pPr>
+      <w:r>
+        <w:rPr>
+          <w:sz w:val="20"/>
+          <w:szCs w:val="20"/>
+        </w:rPr>
+        <w:t xml:space="preserve">In a comparison, it is hard to say which algorithm actually performs best. All of the algorithms predict Madison wrote all 12 disputed papers, which agrees with previous research, so in terms of test error they all perform equally past a certain number of feature words. K-NN requires </w:t>
+      </w:r>
+      <w:r>
+        <w:rPr>
+          <w:sz w:val="20"/>
+          <w:szCs w:val="20"/>
+        </w:rPr>
+        <w:t>fewer words</w:t>
+      </w:r>
+      <w:r>
+        <w:rPr>
+          <w:sz w:val="20"/>
+          <w:szCs w:val="20"/>
+        </w:rPr>
+        <w:t xml:space="preserve"> to make this accurate predication, so it is certainly less computationally inte</w:t>
+      </w:r>
+      <w:r>
+        <w:rPr>
+          <w:sz w:val="20"/>
+          <w:szCs w:val="20"/>
+        </w:rPr>
+        <w:t>nsive than the other algorithms. In that sense, one could argue that k-NN is “best”. Certainly, it is possible that because k-NN requires fewer words to predict all 12 disputed papers as Madison it is most accurate. Howe</w:t>
+      </w:r>
+      <w:r>
+        <w:rPr>
+          <w:sz w:val="20"/>
+          <w:szCs w:val="20"/>
+        </w:rPr>
+        <w:t>ver, when all algorithms predict</w:t>
+      </w:r>
+      <w:r>
+        <w:rPr>
+          <w:sz w:val="20"/>
+          <w:szCs w:val="20"/>
+        </w:rPr>
+        <w:t xml:space="preserve"> the same thing it is impossible to say one algorithm is more accurate than another</w:t>
+      </w:r>
+      <w:r>
+        <w:rPr>
+          <w:sz w:val="20"/>
+          <w:szCs w:val="20"/>
+        </w:rPr>
+        <w:t xml:space="preserve">. To do this we would either need more test data, or to split up the disputed papers into smaller chunks so that we could calculate the percentage of chunks in a specific paper that are predicted wrong. </w:t>
+      </w:r>
+    </w:p>
+    <w:p>
+      <w:pPr>
+        <w:ind w:firstLine="720"/>
+        <w:rPr>
+          <w:sz w:val="20"/>
+          <w:szCs w:val="20"/>
+        </w:rPr>
+      </w:pPr>
+    </w:p>
+    <w:p>
+      <w:pPr>
+        <w:ind w:firstLine="720"/>
+        <w:rPr>
+          <w:sz w:val="20"/>
+          <w:szCs w:val="20"/>
+        </w:rPr>
+      </w:pPr>
+      <w:r>
+        <w:rPr>
+          <w:sz w:val="20"/>
+          <w:szCs w:val="20"/>
+        </w:rPr>
+        <w:t xml:space="preserve">When combining our results for both predicting the disputed papers and our calculated training error, it is interesting to see how k-NN performs. It starts at a training error of about 10% for only one word, meaning predicting 12 out of </w:t>
+      </w:r>
+      <w:proofErr w:type="gramStart"/>
+      <w:r>
+        <w:rPr>
+          <w:sz w:val="20"/>
+          <w:szCs w:val="20"/>
+        </w:rPr>
+        <w:t>12</w:t>
+      </w:r>
+      <w:proofErr w:type="gramEnd"/>
+      <w:r>
+        <w:rPr>
+          <w:sz w:val="20"/>
+          <w:szCs w:val="20"/>
+        </w:rPr>
+        <w:t xml:space="preserve"> as Madison’s correctly is very possible.</w:t>
+      </w:r>
+      <w:r>
+        <w:rPr>
+          <w:sz w:val="20"/>
+          <w:szCs w:val="20"/>
+        </w:rPr>
+        <w:t xml:space="preserve"> However, after 6 words its training error is not noticeably better (it is at times worse) than either of the other two </w:t>
+      </w:r>
+      <w:r>
+        <w:rPr>
+          <w:sz w:val="20"/>
+          <w:szCs w:val="20"/>
+        </w:rPr>
+        <w:t xml:space="preserve">algorithms, so with the training error it is still impossible to argue k-NN is more accurate than the others, despite its better accuracy for small numbers of words. </w:t>
+      </w:r>
+      <w:bookmarkStart w:id="0" w:name="_GoBack"/>
+      <w:bookmarkEnd w:id="0"/>
+      <w:r>
+        <w:rPr>
+          <w:sz w:val="20"/>
+          <w:szCs w:val="20"/>
+        </w:rPr>
+        <w:t xml:space="preserve">Interestingly enough, while the training error for Naïve Bayes is below 5% after 6-7 words, the algorithm needs around 15 words before its predicts all 12 papers as Madison, even getting half of the papers wrong at 13 words. </w:t>
+      </w:r>
+    </w:p>
+    <w:p>
+      <w:pPr>
+        <w:ind w:firstLine="720"/>
+        <w:rPr>
+          <w:sz w:val="20"/>
+          <w:szCs w:val="20"/>
+        </w:rPr>
+      </w:pPr>
+    </w:p>
+    <w:p>
+      <w:pPr>
+        <w:ind w:firstLine="720"/>
+        <w:rPr>
+          <w:sz w:val="20"/>
+          <w:szCs w:val="20"/>
+        </w:rPr>
+      </w:pPr>
+      <w:r>
+        <w:rPr>
+          <w:sz w:val="20"/>
+          <w:szCs w:val="20"/>
+        </w:rPr>
+        <w:t>TODO: Talk about the validity of the algorithms and their training error, why we think one had lower error than others, and which we think might perform best on papers that don’t have to do with the topic</w:t>
+      </w:r>
+    </w:p>
+    <w:p>
+      <w:pPr>
+        <w:ind w:firstLine="720"/>
+        <w:rPr>
+          <w:sz w:val="20"/>
+          <w:szCs w:val="20"/>
+        </w:rPr>
+      </w:pPr>
+    </w:p>
+    <w:p>
+      <w:pPr>
+        <w:ind w:firstLine="720"/>
+        <w:rPr>
+          <w:sz w:val="20"/>
+          <w:szCs w:val="20"/>
+        </w:rPr>
+      </w:pPr>
+    </w:p>
+    <w:p>
+      <w:pPr>
+        <w:rPr>
+          <w:b/>
+        </w:rPr>
+      </w:pPr>
+      <w:r>
+        <w:rPr>
+          <w:b/>
+        </w:rPr>
         <w:t>7</w:t>
       </w:r>
       <w:r>
@@ -2593,6 +2841,31 @@
     </w:p>
     <w:p>
       <w:pPr>
+        <w:ind w:firstLine="720"/>
+        <w:rPr>
+          <w:sz w:val="20"/>
+          <w:szCs w:val="20"/>
+        </w:rPr>
+      </w:pPr>
+      <w:r>
+        <w:rPr>
+          <w:sz w:val="20"/>
+          <w:szCs w:val="20"/>
+        </w:rPr>
+        <w:t>Mentioned above in data representation, do we want to move it here?</w:t>
+      </w:r>
+    </w:p>
+    <w:p>
+      <w:pPr>
+        <w:ind w:firstLine="720"/>
+        <w:rPr>
+          <w:sz w:val="20"/>
+          <w:szCs w:val="20"/>
+        </w:rPr>
+      </w:pPr>
+    </w:p>
+    <w:p>
+      <w:pPr>
         <w:rPr>
           <w:b/>
         </w:rPr>
@@ -3037,7 +3310,7 @@
       </w:r>
     </w:p>
     <w:sectPr>
-      <w:footerReference w:type="default" r:id="rId16"/>
+      <w:footerReference w:type="default" r:id="rId17"/>
       <w:pgSz w:w="12240" w:h="15840"/>
       <w:pgMar w:top="1440" w:right="1800" w:bottom="1440" w:left="1800" w:header="720" w:footer="720" w:gutter="0"/>
       <w:cols w:space="720"/>
@@ -3048,7 +3321,7 @@
 </file>
 
 <file path=word/endnotes.xml><?xml version="1.0" encoding="utf-8"?>
-<w:endnotes xmlns:wpc="http://schemas.microsoft.com/office/word/2010/wordprocessingCanvas" xmlns:mc="http://schemas.openxmlformats.org/markup-compatibility/2006" xmlns:o="urn:schemas-microsoft-com:office:office" xmlns:r="http://schemas.openxmlformats.org/officeDocument/2006/relationships" xmlns:m="http://schemas.openxmlformats.org/officeDocument/2006/math" xmlns:v="urn:schemas-microsoft-com:vml" xmlns:wp14="http://schemas.microsoft.com/office/word/2010/wordprocessingDrawing" xmlns:wp="http://schemas.openxmlformats.org/drawingml/2006/wordprocessingDrawing" xmlns:w10="urn:schemas-microsoft-com:office:word" xmlns:w="http://schemas.openxmlformats.org/wordprocessingml/2006/main" xmlns:w14="http://schemas.microsoft.com/office/word/2010/wordml" xmlns:w15="http://schemas.microsoft.com/office/word/2012/wordml" xmlns:wpg="http://schemas.microsoft.com/office/word/2010/wordprocessingGroup" xmlns:wpi="http://schemas.microsoft.com/office/word/2010/wordprocessingInk" xmlns:wne="http://schemas.microsoft.com/office/word/2006/wordml" xmlns:wps="http://schemas.microsoft.com/office/word/2010/wordprocessingShape" mc:Ignorable="w14 w15 wp14">
+<w:endnotes xmlns:wpc="http://schemas.microsoft.com/office/word/2010/wordprocessingCanvas" xmlns:mo="http://schemas.microsoft.com/office/mac/office/2008/main" xmlns:mc="http://schemas.openxmlformats.org/markup-compatibility/2006" xmlns:mv="urn:schemas-microsoft-com:mac:vml" xmlns:o="urn:schemas-microsoft-com:office:office" xmlns:r="http://schemas.openxmlformats.org/officeDocument/2006/relationships" xmlns:m="http://schemas.openxmlformats.org/officeDocument/2006/math" xmlns:v="urn:schemas-microsoft-com:vml" xmlns:wp14="http://schemas.microsoft.com/office/word/2010/wordprocessingDrawing" xmlns:wp="http://schemas.openxmlformats.org/drawingml/2006/wordprocessingDrawing" xmlns:w10="urn:schemas-microsoft-com:office:word" xmlns:w="http://schemas.openxmlformats.org/wordprocessingml/2006/main" xmlns:w14="http://schemas.microsoft.com/office/word/2010/wordml" xmlns:wpg="http://schemas.microsoft.com/office/word/2010/wordprocessingGroup" xmlns:wpi="http://schemas.microsoft.com/office/word/2010/wordprocessingInk" xmlns:wne="http://schemas.microsoft.com/office/word/2006/wordml" xmlns:wps="http://schemas.microsoft.com/office/word/2010/wordprocessingShape" mc:Ignorable="w14 wp14">
   <w:endnote w:type="separator" w:id="-1">
     <w:p>
       <w:r>
@@ -3067,7 +3340,7 @@
 </file>
 
 <file path=word/footer1.xml><?xml version="1.0" encoding="utf-8"?>
-<w:ftr xmlns:wpc="http://schemas.microsoft.com/office/word/2010/wordprocessingCanvas" xmlns:mc="http://schemas.openxmlformats.org/markup-compatibility/2006" xmlns:o="urn:schemas-microsoft-com:office:office" xmlns:r="http://schemas.openxmlformats.org/officeDocument/2006/relationships" xmlns:m="http://schemas.openxmlformats.org/officeDocument/2006/math" xmlns:v="urn:schemas-microsoft-com:vml" xmlns:wp14="http://schemas.microsoft.com/office/word/2010/wordprocessingDrawing" xmlns:wp="http://schemas.openxmlformats.org/drawingml/2006/wordprocessingDrawing" xmlns:w10="urn:schemas-microsoft-com:office:word" xmlns:w="http://schemas.openxmlformats.org/wordprocessingml/2006/main" xmlns:w14="http://schemas.microsoft.com/office/word/2010/wordml" xmlns:w15="http://schemas.microsoft.com/office/word/2012/wordml" xmlns:wpg="http://schemas.microsoft.com/office/word/2010/wordprocessingGroup" xmlns:wpi="http://schemas.microsoft.com/office/word/2010/wordprocessingInk" xmlns:wne="http://schemas.microsoft.com/office/word/2006/wordml" xmlns:wps="http://schemas.microsoft.com/office/word/2010/wordprocessingShape" mc:Ignorable="w14 w15 wp14">
+<w:ftr xmlns:wpc="http://schemas.microsoft.com/office/word/2010/wordprocessingCanvas" xmlns:mo="http://schemas.microsoft.com/office/mac/office/2008/main" xmlns:mc="http://schemas.openxmlformats.org/markup-compatibility/2006" xmlns:mv="urn:schemas-microsoft-com:mac:vml" xmlns:o="urn:schemas-microsoft-com:office:office" xmlns:r="http://schemas.openxmlformats.org/officeDocument/2006/relationships" xmlns:m="http://schemas.openxmlformats.org/officeDocument/2006/math" xmlns:v="urn:schemas-microsoft-com:vml" xmlns:wp14="http://schemas.microsoft.com/office/word/2010/wordprocessingDrawing" xmlns:wp="http://schemas.openxmlformats.org/drawingml/2006/wordprocessingDrawing" xmlns:w10="urn:schemas-microsoft-com:office:word" xmlns:w="http://schemas.openxmlformats.org/wordprocessingml/2006/main" xmlns:w14="http://schemas.microsoft.com/office/word/2010/wordml" xmlns:wpg="http://schemas.microsoft.com/office/word/2010/wordprocessingGroup" xmlns:wpi="http://schemas.microsoft.com/office/word/2010/wordprocessingInk" xmlns:wne="http://schemas.microsoft.com/office/word/2006/wordml" xmlns:wps="http://schemas.microsoft.com/office/word/2010/wordprocessingShape" mc:Ignorable="w14 wp14">
   <w:sdt>
     <w:sdtPr>
       <w:id w:val="994920800"/>
@@ -3120,7 +3393,7 @@
             <w:sz w:val="20"/>
             <w:szCs w:val="20"/>
           </w:rPr>
-          <w:t>1</w:t>
+          <w:t>6</w:t>
         </w:r>
         <w:r>
           <w:rPr>
@@ -3142,7 +3415,7 @@
 </file>
 
 <file path=word/footnotes.xml><?xml version="1.0" encoding="utf-8"?>
-<w:footnotes xmlns:wpc="http://schemas.microsoft.com/office/word/2010/wordprocessingCanvas" xmlns:mc="http://schemas.openxmlformats.org/markup-compatibility/2006" xmlns:o="urn:schemas-microsoft-com:office:office" xmlns:r="http://schemas.openxmlformats.org/officeDocument/2006/relationships" xmlns:m="http://schemas.openxmlformats.org/officeDocument/2006/math" xmlns:v="urn:schemas-microsoft-com:vml" xmlns:wp14="http://schemas.microsoft.com/office/word/2010/wordprocessingDrawing" xmlns:wp="http://schemas.openxmlformats.org/drawingml/2006/wordprocessingDrawing" xmlns:w10="urn:schemas-microsoft-com:office:word" xmlns:w="http://schemas.openxmlformats.org/wordprocessingml/2006/main" xmlns:w14="http://schemas.microsoft.com/office/word/2010/wordml" xmlns:w15="http://schemas.microsoft.com/office/word/2012/wordml" xmlns:wpg="http://schemas.microsoft.com/office/word/2010/wordprocessingGroup" xmlns:wpi="http://schemas.microsoft.com/office/word/2010/wordprocessingInk" xmlns:wne="http://schemas.microsoft.com/office/word/2006/wordml" xmlns:wps="http://schemas.microsoft.com/office/word/2010/wordprocessingShape" mc:Ignorable="w14 w15 wp14">
+<w:footnotes xmlns:wpc="http://schemas.microsoft.com/office/word/2010/wordprocessingCanvas" xmlns:mo="http://schemas.microsoft.com/office/mac/office/2008/main" xmlns:mc="http://schemas.openxmlformats.org/markup-compatibility/2006" xmlns:mv="urn:schemas-microsoft-com:mac:vml" xmlns:o="urn:schemas-microsoft-com:office:office" xmlns:r="http://schemas.openxmlformats.org/officeDocument/2006/relationships" xmlns:m="http://schemas.openxmlformats.org/officeDocument/2006/math" xmlns:v="urn:schemas-microsoft-com:vml" xmlns:wp14="http://schemas.microsoft.com/office/word/2010/wordprocessingDrawing" xmlns:wp="http://schemas.openxmlformats.org/drawingml/2006/wordprocessingDrawing" xmlns:w10="urn:schemas-microsoft-com:office:word" xmlns:w="http://schemas.openxmlformats.org/wordprocessingml/2006/main" xmlns:w14="http://schemas.microsoft.com/office/word/2010/wordml" xmlns:wpg="http://schemas.microsoft.com/office/word/2010/wordprocessingGroup" xmlns:wpi="http://schemas.microsoft.com/office/word/2010/wordprocessingInk" xmlns:wne="http://schemas.microsoft.com/office/word/2006/wordml" xmlns:wps="http://schemas.microsoft.com/office/word/2010/wordprocessingShape" mc:Ignorable="w14 wp14">
   <w:footnote w:type="separator" w:id="-1">
     <w:p>
       <w:r>
@@ -3161,7 +3434,7 @@
 </file>
 
 <file path=word/styles.xml><?xml version="1.0" encoding="utf-8"?>
-<w:styles xmlns:mc="http://schemas.openxmlformats.org/markup-compatibility/2006" xmlns:r="http://schemas.openxmlformats.org/officeDocument/2006/relationships" xmlns:w="http://schemas.openxmlformats.org/wordprocessingml/2006/main" xmlns:w14="http://schemas.microsoft.com/office/word/2010/wordml" xmlns:w15="http://schemas.microsoft.com/office/word/2012/wordml" mc:Ignorable="w14 w15">
+<w:styles xmlns:mc="http://schemas.openxmlformats.org/markup-compatibility/2006" xmlns:r="http://schemas.openxmlformats.org/officeDocument/2006/relationships" xmlns:w="http://schemas.openxmlformats.org/wordprocessingml/2006/main" xmlns:w14="http://schemas.microsoft.com/office/word/2010/wordml" mc:Ignorable="w14">
   <w:docDefaults>
     <w:rPrDefault>
       <w:rPr>
@@ -3173,369 +3446,153 @@
     </w:rPrDefault>
     <w:pPrDefault/>
   </w:docDefaults>
-  <w:latentStyles w:defLockedState="0" w:defUIPriority="99" w:defSemiHidden="0" w:defUnhideWhenUsed="0" w:defQFormat="0" w:count="371">
-    <w:lsdException w:name="Normal" w:uiPriority="0" w:qFormat="1"/>
-    <w:lsdException w:name="heading 1" w:uiPriority="9" w:qFormat="1"/>
-    <w:lsdException w:name="heading 2" w:semiHidden="1" w:uiPriority="9" w:unhideWhenUsed="1" w:qFormat="1"/>
-    <w:lsdException w:name="heading 3" w:semiHidden="1" w:uiPriority="9" w:unhideWhenUsed="1" w:qFormat="1"/>
-    <w:lsdException w:name="heading 4" w:semiHidden="1" w:uiPriority="9" w:unhideWhenUsed="1" w:qFormat="1"/>
-    <w:lsdException w:name="heading 5" w:semiHidden="1" w:uiPriority="9" w:unhideWhenUsed="1" w:qFormat="1"/>
-    <w:lsdException w:name="heading 6" w:semiHidden="1" w:uiPriority="9" w:unhideWhenUsed="1" w:qFormat="1"/>
-    <w:lsdException w:name="heading 7" w:semiHidden="1" w:uiPriority="9" w:unhideWhenUsed="1" w:qFormat="1"/>
-    <w:lsdException w:name="heading 8" w:semiHidden="1" w:uiPriority="9" w:unhideWhenUsed="1" w:qFormat="1"/>
-    <w:lsdException w:name="heading 9" w:semiHidden="1" w:uiPriority="9" w:unhideWhenUsed="1" w:qFormat="1"/>
-    <w:lsdException w:name="index 1" w:semiHidden="1" w:unhideWhenUsed="1"/>
-    <w:lsdException w:name="index 2" w:semiHidden="1" w:unhideWhenUsed="1"/>
-    <w:lsdException w:name="index 3" w:semiHidden="1" w:unhideWhenUsed="1"/>
-    <w:lsdException w:name="index 4" w:semiHidden="1" w:unhideWhenUsed="1"/>
-    <w:lsdException w:name="index 5" w:semiHidden="1" w:unhideWhenUsed="1"/>
-    <w:lsdException w:name="index 6" w:semiHidden="1" w:unhideWhenUsed="1"/>
-    <w:lsdException w:name="index 7" w:semiHidden="1" w:unhideWhenUsed="1"/>
-    <w:lsdException w:name="index 8" w:semiHidden="1" w:unhideWhenUsed="1"/>
-    <w:lsdException w:name="index 9" w:semiHidden="1" w:unhideWhenUsed="1"/>
-    <w:lsdException w:name="toc 1" w:semiHidden="1" w:uiPriority="39" w:unhideWhenUsed="1"/>
-    <w:lsdException w:name="toc 2" w:semiHidden="1" w:uiPriority="39" w:unhideWhenUsed="1"/>
-    <w:lsdException w:name="toc 3" w:semiHidden="1" w:uiPriority="39" w:unhideWhenUsed="1"/>
-    <w:lsdException w:name="toc 4" w:semiHidden="1" w:uiPriority="39" w:unhideWhenUsed="1"/>
-    <w:lsdException w:name="toc 5" w:semiHidden="1" w:uiPriority="39" w:unhideWhenUsed="1"/>
-    <w:lsdException w:name="toc 6" w:semiHidden="1" w:uiPriority="39" w:unhideWhenUsed="1"/>
-    <w:lsdException w:name="toc 7" w:semiHidden="1" w:uiPriority="39" w:unhideWhenUsed="1"/>
-    <w:lsdException w:name="toc 8" w:semiHidden="1" w:uiPriority="39" w:unhideWhenUsed="1"/>
-    <w:lsdException w:name="toc 9" w:semiHidden="1" w:uiPriority="39" w:unhideWhenUsed="1"/>
-    <w:lsdException w:name="Normal Indent" w:semiHidden="1" w:unhideWhenUsed="1"/>
-    <w:lsdException w:name="footnote text" w:semiHidden="1" w:unhideWhenUsed="1"/>
-    <w:lsdException w:name="annotation text" w:semiHidden="1" w:unhideWhenUsed="1"/>
-    <w:lsdException w:name="header" w:semiHidden="1" w:unhideWhenUsed="1"/>
-    <w:lsdException w:name="footer" w:semiHidden="1" w:unhideWhenUsed="1"/>
-    <w:lsdException w:name="index heading" w:semiHidden="1" w:unhideWhenUsed="1"/>
-    <w:lsdException w:name="caption" w:semiHidden="1" w:uiPriority="35" w:unhideWhenUsed="1" w:qFormat="1"/>
-    <w:lsdException w:name="table of figures" w:semiHidden="1" w:unhideWhenUsed="1"/>
-    <w:lsdException w:name="envelope address" w:semiHidden="1" w:unhideWhenUsed="1"/>
-    <w:lsdException w:name="envelope return" w:semiHidden="1" w:unhideWhenUsed="1"/>
-    <w:lsdException w:name="footnote reference" w:semiHidden="1" w:unhideWhenUsed="1"/>
-    <w:lsdException w:name="annotation reference" w:semiHidden="1" w:unhideWhenUsed="1"/>
-    <w:lsdException w:name="line number" w:semiHidden="1" w:unhideWhenUsed="1"/>
-    <w:lsdException w:name="page number" w:semiHidden="1" w:unhideWhenUsed="1"/>
-    <w:lsdException w:name="endnote reference" w:semiHidden="1" w:unhideWhenUsed="1"/>
-    <w:lsdException w:name="endnote text" w:semiHidden="1" w:unhideWhenUsed="1"/>
-    <w:lsdException w:name="table of authorities" w:semiHidden="1" w:unhideWhenUsed="1"/>
-    <w:lsdException w:name="macro" w:semiHidden="1" w:unhideWhenUsed="1"/>
-    <w:lsdException w:name="toa heading" w:semiHidden="1" w:unhideWhenUsed="1"/>
-    <w:lsdException w:name="List" w:semiHidden="1" w:unhideWhenUsed="1"/>
-    <w:lsdException w:name="List Bullet" w:semiHidden="1" w:unhideWhenUsed="1"/>
-    <w:lsdException w:name="List Number" w:semiHidden="1" w:unhideWhenUsed="1"/>
-    <w:lsdException w:name="List 2" w:semiHidden="1" w:unhideWhenUsed="1"/>
-    <w:lsdException w:name="List 3" w:semiHidden="1" w:unhideWhenUsed="1"/>
-    <w:lsdException w:name="List 4" w:semiHidden="1" w:unhideWhenUsed="1"/>
-    <w:lsdException w:name="List 5" w:semiHidden="1" w:unhideWhenUsed="1"/>
-    <w:lsdException w:name="List Bullet 2" w:semiHidden="1" w:unhideWhenUsed="1"/>
-    <w:lsdException w:name="List Bullet 3" w:semiHidden="1" w:unhideWhenUsed="1"/>
-    <w:lsdException w:name="List Bullet 4" w:semiHidden="1" w:unhideWhenUsed="1"/>
-    <w:lsdException w:name="List Bullet 5" w:semiHidden="1" w:unhideWhenUsed="1"/>
-    <w:lsdException w:name="List Number 2" w:semiHidden="1" w:unhideWhenUsed="1"/>
-    <w:lsdException w:name="List Number 3" w:semiHidden="1" w:unhideWhenUsed="1"/>
-    <w:lsdException w:name="List Number 4" w:semiHidden="1" w:unhideWhenUsed="1"/>
-    <w:lsdException w:name="List Number 5" w:semiHidden="1" w:unhideWhenUsed="1"/>
-    <w:lsdException w:name="Title" w:uiPriority="10" w:qFormat="1"/>
-    <w:lsdException w:name="Closing" w:semiHidden="1" w:unhideWhenUsed="1"/>
-    <w:lsdException w:name="Signature" w:semiHidden="1" w:unhideWhenUsed="1"/>
-    <w:lsdException w:name="Default Paragraph Font" w:semiHidden="1" w:uiPriority="1" w:unhideWhenUsed="1"/>
-    <w:lsdException w:name="Body Text" w:semiHidden="1" w:unhideWhenUsed="1"/>
-    <w:lsdException w:name="Body Text Indent" w:semiHidden="1" w:unhideWhenUsed="1"/>
-    <w:lsdException w:name="List Continue" w:semiHidden="1" w:unhideWhenUsed="1"/>
-    <w:lsdException w:name="List Continue 2" w:semiHidden="1" w:unhideWhenUsed="1"/>
-    <w:lsdException w:name="List Continue 3" w:semiHidden="1" w:unhideWhenUsed="1"/>
-    <w:lsdException w:name="List Continue 4" w:semiHidden="1" w:unhideWhenUsed="1"/>
-    <w:lsdException w:name="List Continue 5" w:semiHidden="1" w:unhideWhenUsed="1"/>
-    <w:lsdException w:name="Message Header" w:semiHidden="1" w:unhideWhenUsed="1"/>
-    <w:lsdException w:name="Subtitle" w:uiPriority="11" w:qFormat="1"/>
-    <w:lsdException w:name="Salutation" w:semiHidden="1" w:unhideWhenUsed="1"/>
-    <w:lsdException w:name="Date" w:semiHidden="1" w:unhideWhenUsed="1"/>
-    <w:lsdException w:name="Body Text First Indent" w:semiHidden="1" w:unhideWhenUsed="1"/>
-    <w:lsdException w:name="Body Text First Indent 2" w:semiHidden="1" w:unhideWhenUsed="1"/>
-    <w:lsdException w:name="Note Heading" w:semiHidden="1" w:unhideWhenUsed="1"/>
-    <w:lsdException w:name="Body Text 2" w:semiHidden="1" w:unhideWhenUsed="1"/>
-    <w:lsdException w:name="Body Text 3" w:semiHidden="1" w:unhideWhenUsed="1"/>
-    <w:lsdException w:name="Body Text Indent 2" w:semiHidden="1" w:unhideWhenUsed="1"/>
-    <w:lsdException w:name="Body Text Indent 3" w:semiHidden="1" w:unhideWhenUsed="1"/>
-    <w:lsdException w:name="Block Text" w:semiHidden="1" w:unhideWhenUsed="1"/>
-    <w:lsdException w:name="Hyperlink" w:semiHidden="1" w:unhideWhenUsed="1"/>
-    <w:lsdException w:name="FollowedHyperlink" w:semiHidden="1" w:unhideWhenUsed="1"/>
-    <w:lsdException w:name="Strong" w:uiPriority="22" w:qFormat="1"/>
-    <w:lsdException w:name="Emphasis" w:uiPriority="20" w:qFormat="1"/>
-    <w:lsdException w:name="Document Map" w:semiHidden="1" w:unhideWhenUsed="1"/>
-    <w:lsdException w:name="Plain Text" w:semiHidden="1" w:unhideWhenUsed="1"/>
-    <w:lsdException w:name="E-mail Signature" w:semiHidden="1" w:unhideWhenUsed="1"/>
-    <w:lsdException w:name="HTML Top of Form" w:semiHidden="1" w:unhideWhenUsed="1"/>
-    <w:lsdException w:name="HTML Bottom of Form" w:semiHidden="1" w:unhideWhenUsed="1"/>
-    <w:lsdException w:name="Normal (Web)" w:semiHidden="1" w:unhideWhenUsed="1"/>
-    <w:lsdException w:name="HTML Acronym" w:semiHidden="1" w:unhideWhenUsed="1"/>
-    <w:lsdException w:name="HTML Address" w:semiHidden="1" w:unhideWhenUsed="1"/>
-    <w:lsdException w:name="HTML Cite" w:semiHidden="1" w:unhideWhenUsed="1"/>
-    <w:lsdException w:name="HTML Code" w:semiHidden="1" w:unhideWhenUsed="1"/>
-    <w:lsdException w:name="HTML Definition" w:semiHidden="1" w:unhideWhenUsed="1"/>
-    <w:lsdException w:name="HTML Keyboard" w:semiHidden="1" w:unhideWhenUsed="1"/>
-    <w:lsdException w:name="HTML Preformatted" w:semiHidden="1" w:unhideWhenUsed="1"/>
-    <w:lsdException w:name="HTML Sample" w:semiHidden="1" w:unhideWhenUsed="1"/>
-    <w:lsdException w:name="HTML Typewriter" w:semiHidden="1" w:unhideWhenUsed="1"/>
-    <w:lsdException w:name="HTML Variable" w:semiHidden="1" w:unhideWhenUsed="1"/>
-    <w:lsdException w:name="Normal Table" w:semiHidden="1" w:unhideWhenUsed="1"/>
-    <w:lsdException w:name="annotation subject" w:semiHidden="1" w:unhideWhenUsed="1"/>
-    <w:lsdException w:name="No List" w:semiHidden="1" w:unhideWhenUsed="1"/>
-    <w:lsdException w:name="Outline List 1" w:semiHidden="1" w:unhideWhenUsed="1"/>
-    <w:lsdException w:name="Outline List 2" w:semiHidden="1" w:unhideWhenUsed="1"/>
-    <w:lsdException w:name="Outline List 3" w:semiHidden="1" w:unhideWhenUsed="1"/>
-    <w:lsdException w:name="Table Simple 1" w:semiHidden="1" w:unhideWhenUsed="1"/>
-    <w:lsdException w:name="Table Simple 2" w:semiHidden="1" w:unhideWhenUsed="1"/>
-    <w:lsdException w:name="Table Simple 3" w:semiHidden="1" w:unhideWhenUsed="1"/>
-    <w:lsdException w:name="Table Classic 1" w:semiHidden="1" w:unhideWhenUsed="1"/>
-    <w:lsdException w:name="Table Classic 2" w:semiHidden="1" w:unhideWhenUsed="1"/>
-    <w:lsdException w:name="Table Classic 3" w:semiHidden="1" w:unhideWhenUsed="1"/>
-    <w:lsdException w:name="Table Classic 4" w:semiHidden="1" w:unhideWhenUsed="1"/>
-    <w:lsdException w:name="Table Colorful 1" w:semiHidden="1" w:unhideWhenUsed="1"/>
-    <w:lsdException w:name="Table Colorful 2" w:semiHidden="1" w:unhideWhenUsed="1"/>
-    <w:lsdException w:name="Table Colorful 3" w:semiHidden="1" w:unhideWhenUsed="1"/>
-    <w:lsdException w:name="Table Columns 1" w:semiHidden="1" w:unhideWhenUsed="1"/>
-    <w:lsdException w:name="Table Columns 2" w:semiHidden="1" w:unhideWhenUsed="1"/>
-    <w:lsdException w:name="Table Columns 3" w:semiHidden="1" w:unhideWhenUsed="1"/>
-    <w:lsdException w:name="Table Columns 4" w:semiHidden="1" w:unhideWhenUsed="1"/>
-    <w:lsdException w:name="Table Columns 5" w:semiHidden="1" w:unhideWhenUsed="1"/>
-    <w:lsdException w:name="Table Grid 1" w:semiHidden="1" w:unhideWhenUsed="1"/>
-    <w:lsdException w:name="Table Grid 2" w:semiHidden="1" w:unhideWhenUsed="1"/>
-    <w:lsdException w:name="Table Grid 3" w:semiHidden="1" w:unhideWhenUsed="1"/>
-    <w:lsdException w:name="Table Grid 4" w:semiHidden="1" w:unhideWhenUsed="1"/>
-    <w:lsdException w:name="Table Grid 5" w:semiHidden="1" w:unhideWhenUsed="1"/>
-    <w:lsdException w:name="Table Grid 6" w:semiHidden="1" w:unhideWhenUsed="1"/>
-    <w:lsdException w:name="Table Grid 7" w:semiHidden="1" w:unhideWhenUsed="1"/>
-    <w:lsdException w:name="Table Grid 8" w:semiHidden="1" w:unhideWhenUsed="1"/>
-    <w:lsdException w:name="Table List 1" w:semiHidden="1" w:unhideWhenUsed="1"/>
-    <w:lsdException w:name="Table List 2" w:semiHidden="1" w:unhideWhenUsed="1"/>
-    <w:lsdException w:name="Table List 3" w:semiHidden="1" w:unhideWhenUsed="1"/>
-    <w:lsdException w:name="Table List 4" w:semiHidden="1" w:unhideWhenUsed="1"/>
-    <w:lsdException w:name="Table List 5" w:semiHidden="1" w:unhideWhenUsed="1"/>
-    <w:lsdException w:name="Table List 6" w:semiHidden="1" w:unhideWhenUsed="1"/>
-    <w:lsdException w:name="Table List 7" w:semiHidden="1" w:unhideWhenUsed="1"/>
-    <w:lsdException w:name="Table List 8" w:semiHidden="1" w:unhideWhenUsed="1"/>
-    <w:lsdException w:name="Table 3D effects 1" w:semiHidden="1" w:unhideWhenUsed="1"/>
-    <w:lsdException w:name="Table 3D effects 2" w:semiHidden="1" w:unhideWhenUsed="1"/>
-    <w:lsdException w:name="Table 3D effects 3" w:semiHidden="1" w:unhideWhenUsed="1"/>
-    <w:lsdException w:name="Table Contemporary" w:semiHidden="1" w:unhideWhenUsed="1"/>
-    <w:lsdException w:name="Table Elegant" w:semiHidden="1" w:unhideWhenUsed="1"/>
-    <w:lsdException w:name="Table Professional" w:semiHidden="1" w:unhideWhenUsed="1"/>
-    <w:lsdException w:name="Table Subtle 1" w:semiHidden="1" w:unhideWhenUsed="1"/>
-    <w:lsdException w:name="Table Subtle 2" w:semiHidden="1" w:unhideWhenUsed="1"/>
-    <w:lsdException w:name="Table Web 1" w:semiHidden="1" w:unhideWhenUsed="1"/>
-    <w:lsdException w:name="Table Web 2" w:semiHidden="1" w:unhideWhenUsed="1"/>
-    <w:lsdException w:name="Table Web 3" w:semiHidden="1" w:unhideWhenUsed="1"/>
-    <w:lsdException w:name="Balloon Text" w:semiHidden="1" w:unhideWhenUsed="1"/>
-    <w:lsdException w:name="Table Grid" w:uiPriority="59"/>
-    <w:lsdException w:name="Table Theme" w:semiHidden="1" w:unhideWhenUsed="1"/>
-    <w:lsdException w:name="Placeholder Text" w:semiHidden="1"/>
-    <w:lsdException w:name="No Spacing" w:uiPriority="1" w:qFormat="1"/>
-    <w:lsdException w:name="Light Shading" w:uiPriority="60"/>
-    <w:lsdException w:name="Light List" w:uiPriority="61"/>
-    <w:lsdException w:name="Light Grid" w:uiPriority="62"/>
-    <w:lsdException w:name="Medium Shading 1" w:uiPriority="63"/>
-    <w:lsdException w:name="Medium Shading 2" w:uiPriority="64"/>
-    <w:lsdException w:name="Medium List 1" w:uiPriority="65"/>
-    <w:lsdException w:name="Medium List 2" w:uiPriority="66"/>
-    <w:lsdException w:name="Medium Grid 1" w:uiPriority="67"/>
-    <w:lsdException w:name="Medium Grid 2" w:uiPriority="68"/>
-    <w:lsdException w:name="Medium Grid 3" w:uiPriority="69"/>
-    <w:lsdException w:name="Dark List" w:uiPriority="70"/>
-    <w:lsdException w:name="Colorful Shading" w:uiPriority="71"/>
-    <w:lsdException w:name="Colorful List" w:uiPriority="72"/>
-    <w:lsdException w:name="Colorful Grid" w:uiPriority="73"/>
-    <w:lsdException w:name="Light Shading Accent 1" w:uiPriority="60"/>
-    <w:lsdException w:name="Light List Accent 1" w:uiPriority="61"/>
-    <w:lsdException w:name="Light Grid Accent 1" w:uiPriority="62"/>
-    <w:lsdException w:name="Medium Shading 1 Accent 1" w:uiPriority="63"/>
-    <w:lsdException w:name="Medium Shading 2 Accent 1" w:uiPriority="64"/>
-    <w:lsdException w:name="Medium List 1 Accent 1" w:uiPriority="65"/>
-    <w:lsdException w:name="Revision" w:semiHidden="1"/>
-    <w:lsdException w:name="List Paragraph" w:uiPriority="34" w:qFormat="1"/>
-    <w:lsdException w:name="Quote" w:uiPriority="29" w:qFormat="1"/>
-    <w:lsdException w:name="Intense Quote" w:uiPriority="30" w:qFormat="1"/>
-    <w:lsdException w:name="Medium List 2 Accent 1" w:uiPriority="66"/>
-    <w:lsdException w:name="Medium Grid 1 Accent 1" w:uiPriority="67"/>
-    <w:lsdException w:name="Medium Grid 2 Accent 1" w:uiPriority="68"/>
-    <w:lsdException w:name="Medium Grid 3 Accent 1" w:uiPriority="69"/>
-    <w:lsdException w:name="Dark List Accent 1" w:uiPriority="70"/>
-    <w:lsdException w:name="Colorful Shading Accent 1" w:uiPriority="71"/>
-    <w:lsdException w:name="Colorful List Accent 1" w:uiPriority="72"/>
-    <w:lsdException w:name="Colorful Grid Accent 1" w:uiPriority="73"/>
-    <w:lsdException w:name="Light Shading Accent 2" w:uiPriority="60"/>
-    <w:lsdException w:name="Light List Accent 2" w:uiPriority="61"/>
-    <w:lsdException w:name="Light Grid Accent 2" w:uiPriority="62"/>
-    <w:lsdException w:name="Medium Shading 1 Accent 2" w:uiPriority="63"/>
-    <w:lsdException w:name="Medium Shading 2 Accent 2" w:uiPriority="64"/>
-    <w:lsdException w:name="Medium List 1 Accent 2" w:uiPriority="65"/>
-    <w:lsdException w:name="Medium List 2 Accent 2" w:uiPriority="66"/>
-    <w:lsdException w:name="Medium Grid 1 Accent 2" w:uiPriority="67"/>
-    <w:lsdException w:name="Medium Grid 2 Accent 2" w:uiPriority="68"/>
-    <w:lsdException w:name="Medium Grid 3 Accent 2" w:uiPriority="69"/>
-    <w:lsdException w:name="Dark List Accent 2" w:uiPriority="70"/>
-    <w:lsdException w:name="Colorful Shading Accent 2" w:uiPriority="71"/>
-    <w:lsdException w:name="Colorful List Accent 2" w:uiPriority="72"/>
-    <w:lsdException w:name="Colorful Grid Accent 2" w:uiPriority="73"/>
-    <w:lsdException w:name="Light Shading Accent 3" w:uiPriority="60"/>
-    <w:lsdException w:name="Light List Accent 3" w:uiPriority="61"/>
-    <w:lsdException w:name="Light Grid Accent 3" w:uiPriority="62"/>
-    <w:lsdException w:name="Medium Shading 1 Accent 3" w:uiPriority="63"/>
-    <w:lsdException w:name="Medium Shading 2 Accent 3" w:uiPriority="64"/>
-    <w:lsdException w:name="Medium List 1 Accent 3" w:uiPriority="65"/>
-    <w:lsdException w:name="Medium List 2 Accent 3" w:uiPriority="66"/>
-    <w:lsdException w:name="Medium Grid 1 Accent 3" w:uiPriority="67"/>
-    <w:lsdException w:name="Medium Grid 2 Accent 3" w:uiPriority="68"/>
-    <w:lsdException w:name="Medium Grid 3 Accent 3" w:uiPriority="69"/>
-    <w:lsdException w:name="Dark List Accent 3" w:uiPriority="70"/>
-    <w:lsdException w:name="Colorful Shading Accent 3" w:uiPriority="71"/>
-    <w:lsdException w:name="Colorful List Accent 3" w:uiPriority="72"/>
-    <w:lsdException w:name="Colorful Grid Accent 3" w:uiPriority="73"/>
-    <w:lsdException w:name="Light Shading Accent 4" w:uiPriority="60"/>
-    <w:lsdException w:name="Light List Accent 4" w:uiPriority="61"/>
-    <w:lsdException w:name="Light Grid Accent 4" w:uiPriority="62"/>
-    <w:lsdException w:name="Medium Shading 1 Accent 4" w:uiPriority="63"/>
-    <w:lsdException w:name="Medium Shading 2 Accent 4" w:uiPriority="64"/>
-    <w:lsdException w:name="Medium List 1 Accent 4" w:uiPriority="65"/>
-    <w:lsdException w:name="Medium List 2 Accent 4" w:uiPriority="66"/>
-    <w:lsdException w:name="Medium Grid 1 Accent 4" w:uiPriority="67"/>
-    <w:lsdException w:name="Medium Grid 2 Accent 4" w:uiPriority="68"/>
-    <w:lsdException w:name="Medium Grid 3 Accent 4" w:uiPriority="69"/>
-    <w:lsdException w:name="Dark List Accent 4" w:uiPriority="70"/>
-    <w:lsdException w:name="Colorful Shading Accent 4" w:uiPriority="71"/>
-    <w:lsdException w:name="Colorful List Accent 4" w:uiPriority="72"/>
-    <w:lsdException w:name="Colorful Grid Accent 4" w:uiPriority="73"/>
-    <w:lsdException w:name="Light Shading Accent 5" w:uiPriority="60"/>
-    <w:lsdException w:name="Light List Accent 5" w:uiPriority="61"/>
-    <w:lsdException w:name="Light Grid Accent 5" w:uiPriority="62"/>
-    <w:lsdException w:name="Medium Shading 1 Accent 5" w:uiPriority="63"/>
-    <w:lsdException w:name="Medium Shading 2 Accent 5" w:uiPriority="64"/>
-    <w:lsdException w:name="Medium List 1 Accent 5" w:uiPriority="65"/>
-    <w:lsdException w:name="Medium List 2 Accent 5" w:uiPriority="66"/>
-    <w:lsdException w:name="Medium Grid 1 Accent 5" w:uiPriority="67"/>
-    <w:lsdException w:name="Medium Grid 2 Accent 5" w:uiPriority="68"/>
-    <w:lsdException w:name="Medium Grid 3 Accent 5" w:uiPriority="69"/>
-    <w:lsdException w:name="Dark List Accent 5" w:uiPriority="70"/>
-    <w:lsdException w:name="Colorful Shading Accent 5" w:uiPriority="71"/>
-    <w:lsdException w:name="Colorful List Accent 5" w:uiPriority="72"/>
-    <w:lsdException w:name="Colorful Grid Accent 5" w:uiPriority="73"/>
-    <w:lsdException w:name="Light Shading Accent 6" w:uiPriority="60"/>
-    <w:lsdException w:name="Light List Accent 6" w:uiPriority="61"/>
-    <w:lsdException w:name="Light Grid Accent 6" w:uiPriority="62"/>
-    <w:lsdException w:name="Medium Shading 1 Accent 6" w:uiPriority="63"/>
-    <w:lsdException w:name="Medium Shading 2 Accent 6" w:uiPriority="64"/>
-    <w:lsdException w:name="Medium List 1 Accent 6" w:uiPriority="65"/>
-    <w:lsdException w:name="Medium List 2 Accent 6" w:uiPriority="66"/>
-    <w:lsdException w:name="Medium Grid 1 Accent 6" w:uiPriority="67"/>
-    <w:lsdException w:name="Medium Grid 2 Accent 6" w:uiPriority="68"/>
-    <w:lsdException w:name="Medium Grid 3 Accent 6" w:uiPriority="69"/>
-    <w:lsdException w:name="Dark List Accent 6" w:uiPriority="70"/>
-    <w:lsdException w:name="Colorful Shading Accent 6" w:uiPriority="71"/>
-    <w:lsdException w:name="Colorful List Accent 6" w:uiPriority="72"/>
-    <w:lsdException w:name="Colorful Grid Accent 6" w:uiPriority="73"/>
-    <w:lsdException w:name="Subtle Emphasis" w:uiPriority="19" w:qFormat="1"/>
-    <w:lsdException w:name="Intense Emphasis" w:uiPriority="21" w:qFormat="1"/>
-    <w:lsdException w:name="Subtle Reference" w:uiPriority="31" w:qFormat="1"/>
-    <w:lsdException w:name="Intense Reference" w:uiPriority="32" w:qFormat="1"/>
-    <w:lsdException w:name="Book Title" w:uiPriority="33" w:qFormat="1"/>
-    <w:lsdException w:name="Bibliography" w:semiHidden="1" w:uiPriority="37" w:unhideWhenUsed="1"/>
-    <w:lsdException w:name="TOC Heading" w:semiHidden="1" w:uiPriority="39" w:unhideWhenUsed="1" w:qFormat="1"/>
-    <w:lsdException w:name="Grid Table 4" w:uiPriority="49"/>
-    <w:lsdException w:name="Grid Table 5 Dark" w:uiPriority="50"/>
-    <w:lsdException w:name="Grid Table 6 Colorful" w:uiPriority="51"/>
-    <w:lsdException w:name="Grid Table 7 Colorful" w:uiPriority="52"/>
-    <w:lsdException w:name="Grid Table 1 Light Accent 1" w:uiPriority="46"/>
-    <w:lsdException w:name="Grid Table 2 Accent 1" w:uiPriority="47"/>
-    <w:lsdException w:name="Grid Table 3 Accent 1" w:uiPriority="48"/>
-    <w:lsdException w:name="Grid Table 4 Accent 1" w:uiPriority="49"/>
-    <w:lsdException w:name="Grid Table 5 Dark Accent 1" w:uiPriority="50"/>
-    <w:lsdException w:name="Grid Table 6 Colorful Accent 1" w:uiPriority="51"/>
-    <w:lsdException w:name="Grid Table 7 Colorful Accent 1" w:uiPriority="52"/>
-    <w:lsdException w:name="Grid Table 1 Light Accent 2" w:uiPriority="46"/>
-    <w:lsdException w:name="Grid Table 2 Accent 2" w:uiPriority="47"/>
-    <w:lsdException w:name="Grid Table 3 Accent 2" w:uiPriority="48"/>
-    <w:lsdException w:name="Grid Table 4 Accent 2" w:uiPriority="49"/>
-    <w:lsdException w:name="Grid Table 5 Dark Accent 2" w:uiPriority="50"/>
-    <w:lsdException w:name="Grid Table 6 Colorful Accent 2" w:uiPriority="51"/>
-    <w:lsdException w:name="Grid Table 7 Colorful Accent 2" w:uiPriority="52"/>
-    <w:lsdException w:name="Grid Table 1 Light Accent 3" w:uiPriority="46"/>
-    <w:lsdException w:name="Grid Table 2 Accent 3" w:uiPriority="47"/>
-    <w:lsdException w:name="Grid Table 3 Accent 3" w:uiPriority="48"/>
-    <w:lsdException w:name="Grid Table 4 Accent 3" w:uiPriority="49"/>
-    <w:lsdException w:name="Grid Table 5 Dark Accent 3" w:uiPriority="50"/>
-    <w:lsdException w:name="Grid Table 6 Colorful Accent 3" w:uiPriority="51"/>
-    <w:lsdException w:name="Grid Table 7 Colorful Accent 3" w:uiPriority="52"/>
-    <w:lsdException w:name="Grid Table 1 Light Accent 4" w:uiPriority="46"/>
-    <w:lsdException w:name="Grid Table 2 Accent 4" w:uiPriority="47"/>
-    <w:lsdException w:name="Grid Table 3 Accent 4" w:uiPriority="48"/>
-    <w:lsdException w:name="Grid Table 4 Accent 4" w:uiPriority="49"/>
-    <w:lsdException w:name="Grid Table 5 Dark Accent 4" w:uiPriority="50"/>
-    <w:lsdException w:name="Grid Table 6 Colorful Accent 4" w:uiPriority="51"/>
-    <w:lsdException w:name="Grid Table 7 Colorful Accent 4" w:uiPriority="52"/>
-    <w:lsdException w:name="Grid Table 1 Light Accent 5" w:uiPriority="46"/>
-    <w:lsdException w:name="Grid Table 2 Accent 5" w:uiPriority="47"/>
-    <w:lsdException w:name="Grid Table 3 Accent 5" w:uiPriority="48"/>
-    <w:lsdException w:name="Grid Table 4 Accent 5" w:uiPriority="49"/>
-    <w:lsdException w:name="Grid Table 5 Dark Accent 5" w:uiPriority="50"/>
-    <w:lsdException w:name="Grid Table 6 Colorful Accent 5" w:uiPriority="51"/>
-    <w:lsdException w:name="Grid Table 7 Colorful Accent 5" w:uiPriority="52"/>
-    <w:lsdException w:name="Grid Table 1 Light Accent 6" w:uiPriority="46"/>
-    <w:lsdException w:name="Grid Table 2 Accent 6" w:uiPriority="47"/>
-    <w:lsdException w:name="Grid Table 3 Accent 6" w:uiPriority="48"/>
-    <w:lsdException w:name="Grid Table 4 Accent 6" w:uiPriority="49"/>
-    <w:lsdException w:name="Grid Table 5 Dark Accent 6" w:uiPriority="50"/>
-    <w:lsdException w:name="Grid Table 6 Colorful Accent 6" w:uiPriority="51"/>
-    <w:lsdException w:name="Grid Table 7 Colorful Accent 6" w:uiPriority="52"/>
-    <w:lsdException w:name="List Table 1 Light" w:uiPriority="46"/>
-    <w:lsdException w:name="List Table 2" w:uiPriority="47"/>
-    <w:lsdException w:name="List Table 3" w:uiPriority="48"/>
-    <w:lsdException w:name="List Table 4" w:uiPriority="49"/>
-    <w:lsdException w:name="List Table 5 Dark" w:uiPriority="50"/>
-    <w:lsdException w:name="List Table 6 Colorful" w:uiPriority="51"/>
-    <w:lsdException w:name="List Table 7 Colorful" w:uiPriority="52"/>
-    <w:lsdException w:name="List Table 1 Light Accent 1" w:uiPriority="46"/>
-    <w:lsdException w:name="List Table 2 Accent 1" w:uiPriority="47"/>
-    <w:lsdException w:name="List Table 3 Accent 1" w:uiPriority="48"/>
-    <w:lsdException w:name="List Table 4 Accent 1" w:uiPriority="49"/>
-    <w:lsdException w:name="List Table 5 Dark Accent 1" w:uiPriority="50"/>
-    <w:lsdException w:name="List Table 6 Colorful Accent 1" w:uiPriority="51"/>
-    <w:lsdException w:name="List Table 7 Colorful Accent 1" w:uiPriority="52"/>
-    <w:lsdException w:name="List Table 1 Light Accent 2" w:uiPriority="46"/>
-    <w:lsdException w:name="List Table 2 Accent 2" w:uiPriority="47"/>
-    <w:lsdException w:name="List Table 3 Accent 2" w:uiPriority="48"/>
-    <w:lsdException w:name="List Table 4 Accent 2" w:uiPriority="49"/>
-    <w:lsdException w:name="List Table 5 Dark Accent 2" w:uiPriority="50"/>
-    <w:lsdException w:name="List Table 6 Colorful Accent 2" w:uiPriority="51"/>
-    <w:lsdException w:name="List Table 7 Colorful Accent 2" w:uiPriority="52"/>
-    <w:lsdException w:name="List Table 1 Light Accent 3" w:uiPriority="46"/>
-    <w:lsdException w:name="List Table 2 Accent 3" w:uiPriority="47"/>
-    <w:lsdException w:name="List Table 3 Accent 3" w:uiPriority="48"/>
-    <w:lsdException w:name="List Table 4 Accent 3" w:uiPriority="49"/>
-    <w:lsdException w:name="List Table 5 Dark Accent 3" w:uiPriority="50"/>
-    <w:lsdException w:name="List Table 6 Colorful Accent 3" w:uiPriority="51"/>
-    <w:lsdException w:name="List Table 7 Colorful Accent 3" w:uiPriority="52"/>
-    <w:lsdException w:name="List Table 1 Light Accent 4" w:uiPriority="46"/>
-    <w:lsdException w:name="List Table 2 Accent 4" w:uiPriority="47"/>
-    <w:lsdException w:name="List Table 3 Accent 4" w:uiPriority="48"/>
-    <w:lsdException w:name="List Table 4 Accent 4" w:uiPriority="49"/>
-    <w:lsdException w:name="List Table 5 Dark Accent 4" w:uiPriority="50"/>
-    <w:lsdException w:name="List Table 6 Colorful Accent 4" w:uiPriority="51"/>
-    <w:lsdException w:name="List Table 7 Colorful Accent 4" w:uiPriority="52"/>
-    <w:lsdException w:name="List Table 1 Light Accent 5" w:uiPriority="46"/>
-    <w:lsdException w:name="List Table 2 Accent 5" w:uiPriority="47"/>
-    <w:lsdException w:name="List Table 3 Accent 5" w:uiPriority="48"/>
-    <w:lsdException w:name="List Table 4 Accent 5" w:uiPriority="49"/>
-    <w:lsdException w:name="List Table 5 Dark Accent 5" w:uiPriority="50"/>
-    <w:lsdException w:name="List Table 6 Colorful Accent 5" w:uiPriority="51"/>
-    <w:lsdException w:name="List Table 7 Colorful Accent 5" w:uiPriority="52"/>
-    <w:lsdException w:name="List Table 1 Light Accent 6" w:uiPriority="46"/>
-    <w:lsdException w:name="List Table 2 Accent 6" w:uiPriority="47"/>
-    <w:lsdException w:name="List Table 3 Accent 6" w:uiPriority="48"/>
-    <w:lsdException w:name="List Table 4 Accent 6" w:uiPriority="49"/>
-    <w:lsdException w:name="List Table 5 Dark Accent 6" w:uiPriority="50"/>
-    <w:lsdException w:name="List Table 6 Colorful Accent 6" w:uiPriority="51"/>
-    <w:lsdException w:name="List Table 7 Colorful Accent 6" w:uiPriority="52"/>
+  <w:latentStyles w:defLockedState="0" w:defUIPriority="99" w:defSemiHidden="1" w:defUnhideWhenUsed="1" w:defQFormat="0" w:count="276">
+    <w:lsdException w:name="Normal" w:semiHidden="0" w:uiPriority="0" w:unhideWhenUsed="0" w:qFormat="1"/>
+    <w:lsdException w:name="heading 1" w:semiHidden="0" w:uiPriority="9" w:unhideWhenUsed="0" w:qFormat="1"/>
+    <w:lsdException w:name="heading 2" w:uiPriority="9" w:qFormat="1"/>
+    <w:lsdException w:name="heading 3" w:uiPriority="9" w:qFormat="1"/>
+    <w:lsdException w:name="heading 4" w:uiPriority="9" w:qFormat="1"/>
+    <w:lsdException w:name="heading 5" w:uiPriority="9" w:qFormat="1"/>
+    <w:lsdException w:name="heading 6" w:uiPriority="9" w:qFormat="1"/>
+    <w:lsdException w:name="heading 7" w:uiPriority="9" w:qFormat="1"/>
+    <w:lsdException w:name="heading 8" w:uiPriority="9" w:qFormat="1"/>
+    <w:lsdException w:name="heading 9" w:uiPriority="9" w:qFormat="1"/>
+    <w:lsdException w:name="toc 1" w:uiPriority="39"/>
+    <w:lsdException w:name="toc 2" w:uiPriority="39"/>
+    <w:lsdException w:name="toc 3" w:uiPriority="39"/>
+    <w:lsdException w:name="toc 4" w:uiPriority="39"/>
+    <w:lsdException w:name="toc 5" w:uiPriority="39"/>
+    <w:lsdException w:name="toc 6" w:uiPriority="39"/>
+    <w:lsdException w:name="toc 7" w:uiPriority="39"/>
+    <w:lsdException w:name="toc 8" w:uiPriority="39"/>
+    <w:lsdException w:name="toc 9" w:uiPriority="39"/>
+    <w:lsdException w:name="caption" w:uiPriority="35" w:qFormat="1"/>
+    <w:lsdException w:name="Title" w:semiHidden="0" w:uiPriority="10" w:unhideWhenUsed="0" w:qFormat="1"/>
+    <w:lsdException w:name="Default Paragraph Font" w:uiPriority="1"/>
+    <w:lsdException w:name="Subtitle" w:semiHidden="0" w:uiPriority="11" w:unhideWhenUsed="0" w:qFormat="1"/>
+    <w:lsdException w:name="Strong" w:semiHidden="0" w:uiPriority="22" w:unhideWhenUsed="0" w:qFormat="1"/>
+    <w:lsdException w:name="Emphasis" w:semiHidden="0" w:uiPriority="20" w:unhideWhenUsed="0" w:qFormat="1"/>
+    <w:lsdException w:name="Table Grid" w:semiHidden="0" w:uiPriority="59" w:unhideWhenUsed="0"/>
+    <w:lsdException w:name="Note Level 1" w:semiHidden="0" w:unhideWhenUsed="0"/>
+    <w:lsdException w:name="Note Level 2" w:semiHidden="0" w:unhideWhenUsed="0"/>
+    <w:lsdException w:name="Note Level 3" w:semiHidden="0" w:unhideWhenUsed="0"/>
+    <w:lsdException w:name="Note Level 4" w:semiHidden="0" w:unhideWhenUsed="0"/>
+    <w:lsdException w:name="Note Level 5" w:semiHidden="0" w:unhideWhenUsed="0"/>
+    <w:lsdException w:name="Note Level 6" w:semiHidden="0" w:unhideWhenUsed="0"/>
+    <w:lsdException w:name="Note Level 7" w:semiHidden="0" w:unhideWhenUsed="0"/>
+    <w:lsdException w:name="Note Level 8" w:semiHidden="0" w:unhideWhenUsed="0"/>
+    <w:lsdException w:name="Note Level 9" w:semiHidden="0" w:unhideWhenUsed="0"/>
+    <w:lsdException w:name="Placeholder Text" w:unhideWhenUsed="0"/>
+    <w:lsdException w:name="No Spacing" w:semiHidden="0" w:uiPriority="1" w:unhideWhenUsed="0" w:qFormat="1"/>
+    <w:lsdException w:name="Light Shading" w:semiHidden="0" w:uiPriority="60" w:unhideWhenUsed="0"/>
+    <w:lsdException w:name="Light List" w:semiHidden="0" w:uiPriority="61" w:unhideWhenUsed="0"/>
+    <w:lsdException w:name="Light Grid" w:semiHidden="0" w:uiPriority="62" w:unhideWhenUsed="0"/>
+    <w:lsdException w:name="Medium Shading 1" w:semiHidden="0" w:uiPriority="63" w:unhideWhenUsed="0"/>
+    <w:lsdException w:name="Medium Shading 2" w:semiHidden="0" w:uiPriority="64" w:unhideWhenUsed="0"/>
+    <w:lsdException w:name="Medium List 1" w:semiHidden="0" w:uiPriority="65" w:unhideWhenUsed="0"/>
+    <w:lsdException w:name="Medium List 2" w:semiHidden="0" w:uiPriority="66" w:unhideWhenUsed="0"/>
+    <w:lsdException w:name="Medium Grid 1" w:semiHidden="0" w:uiPriority="67" w:unhideWhenUsed="0"/>
+    <w:lsdException w:name="Medium Grid 2" w:semiHidden="0" w:uiPriority="68" w:unhideWhenUsed="0"/>
+    <w:lsdException w:name="Medium Grid 3" w:semiHidden="0" w:uiPriority="69" w:unhideWhenUsed="0"/>
+    <w:lsdException w:name="Dark List" w:semiHidden="0" w:uiPriority="70" w:unhideWhenUsed="0"/>
+    <w:lsdException w:name="Colorful Shading" w:semiHidden="0" w:uiPriority="71" w:unhideWhenUsed="0"/>
+    <w:lsdException w:name="Colorful List" w:semiHidden="0" w:uiPriority="72" w:unhideWhenUsed="0"/>
+    <w:lsdException w:name="Colorful Grid" w:semiHidden="0" w:uiPriority="73" w:unhideWhenUsed="0"/>
+    <w:lsdException w:name="Light Shading Accent 1" w:semiHidden="0" w:uiPriority="60" w:unhideWhenUsed="0"/>
+    <w:lsdException w:name="Light List Accent 1" w:semiHidden="0" w:uiPriority="61" w:unhideWhenUsed="0"/>
+    <w:lsdException w:name="Light Grid Accent 1" w:semiHidden="0" w:uiPriority="62" w:unhideWhenUsed="0"/>
+    <w:lsdException w:name="Medium Shading 1 Accent 1" w:semiHidden="0" w:uiPriority="63" w:unhideWhenUsed="0"/>
+    <w:lsdException w:name="Medium Shading 2 Accent 1" w:semiHidden="0" w:uiPriority="64" w:unhideWhenUsed="0"/>
+    <w:lsdException w:name="Medium List 1 Accent 1" w:semiHidden="0" w:uiPriority="65" w:unhideWhenUsed="0"/>
+    <w:lsdException w:name="Revision" w:unhideWhenUsed="0"/>
+    <w:lsdException w:name="List Paragraph" w:semiHidden="0" w:uiPriority="34" w:unhideWhenUsed="0" w:qFormat="1"/>
+    <w:lsdException w:name="Quote" w:semiHidden="0" w:uiPriority="29" w:unhideWhenUsed="0" w:qFormat="1"/>
+    <w:lsdException w:name="Intense Quote" w:semiHidden="0" w:uiPriority="30" w:unhideWhenUsed="0" w:qFormat="1"/>
+    <w:lsdException w:name="Medium List 2 Accent 1" w:semiHidden="0" w:uiPriority="66" w:unhideWhenUsed="0"/>
+    <w:lsdException w:name="Medium Grid 1 Accent 1" w:semiHidden="0" w:uiPriority="67" w:unhideWhenUsed="0"/>
+    <w:lsdException w:name="Medium Grid 2 Accent 1" w:semiHidden="0" w:uiPriority="68" w:unhideWhenUsed="0"/>
+    <w:lsdException w:name="Medium Grid 3 Accent 1" w:semiHidden="0" w:uiPriority="69" w:unhideWhenUsed="0"/>
+    <w:lsdException w:name="Dark List Accent 1" w:semiHidden="0" w:uiPriority="70" w:unhideWhenUsed="0"/>
+    <w:lsdException w:name="Colorful Shading Accent 1" w:semiHidden="0" w:uiPriority="71" w:unhideWhenUsed="0"/>
+    <w:lsdException w:name="Colorful List Accent 1" w:semiHidden="0" w:uiPriority="72" w:unhideWhenUsed="0"/>
+    <w:lsdException w:name="Colorful Grid Accent 1" w:semiHidden="0" w:uiPriority="73" w:unhideWhenUsed="0"/>
+    <w:lsdException w:name="Light Shading Accent 2" w:semiHidden="0" w:uiPriority="60" w:unhideWhenUsed="0"/>
+    <w:lsdException w:name="Light List Accent 2" w:semiHidden="0" w:uiPriority="61" w:unhideWhenUsed="0"/>
+    <w:lsdException w:name="Light Grid Accent 2" w:semiHidden="0" w:uiPriority="62" w:unhideWhenUsed="0"/>
+    <w:lsdException w:name="Medium Shading 1 Accent 2" w:semiHidden="0" w:uiPriority="63" w:unhideWhenUsed="0"/>
+    <w:lsdException w:name="Medium Shading 2 Accent 2" w:semiHidden="0" w:uiPriority="64" w:unhideWhenUsed="0"/>
+    <w:lsdException w:name="Medium List 1 Accent 2" w:semiHidden="0" w:uiPriority="65" w:unhideWhenUsed="0"/>
+    <w:lsdException w:name="Medium List 2 Accent 2" w:semiHidden="0" w:uiPriority="66" w:unhideWhenUsed="0"/>
+    <w:lsdException w:name="Medium Grid 1 Accent 2" w:semiHidden="0" w:uiPriority="67" w:unhideWhenUsed="0"/>
+    <w:lsdException w:name="Medium Grid 2 Accent 2" w:semiHidden="0" w:uiPriority="68" w:unhideWhenUsed="0"/>
+    <w:lsdException w:name="Medium Grid 3 Accent 2" w:semiHidden="0" w:uiPriority="69" w:unhideWhenUsed="0"/>
+    <w:lsdException w:name="Dark List Accent 2" w:semiHidden="0" w:uiPriority="70" w:unhideWhenUsed="0"/>
+    <w:lsdException w:name="Colorful Shading Accent 2" w:semiHidden="0" w:uiPriority="71" w:unhideWhenUsed="0"/>
+    <w:lsdException w:name="Colorful List Accent 2" w:semiHidden="0" w:uiPriority="72" w:unhideWhenUsed="0"/>
+    <w:lsdException w:name="Colorful Grid Accent 2" w:semiHidden="0" w:uiPriority="73" w:unhideWhenUsed="0"/>
+    <w:lsdException w:name="Light Shading Accent 3" w:semiHidden="0" w:uiPriority="60" w:unhideWhenUsed="0"/>
+    <w:lsdException w:name="Light List Accent 3" w:semiHidden="0" w:uiPriority="61" w:unhideWhenUsed="0"/>
+    <w:lsdException w:name="Light Grid Accent 3" w:semiHidden="0" w:uiPriority="62" w:unhideWhenUsed="0"/>
+    <w:lsdException w:name="Medium Shading 1 Accent 3" w:semiHidden="0" w:uiPriority="63" w:unhideWhenUsed="0"/>
+    <w:lsdException w:name="Medium Shading 2 Accent 3" w:semiHidden="0" w:uiPriority="64" w:unhideWhenUsed="0"/>
+    <w:lsdException w:name="Medium List 1 Accent 3" w:semiHidden="0" w:uiPriority="65" w:unhideWhenUsed="0"/>
+    <w:lsdException w:name="Medium List 2 Accent 3" w:semiHidden="0" w:uiPriority="66" w:unhideWhenUsed="0"/>
+    <w:lsdException w:name="Medium Grid 1 Accent 3" w:semiHidden="0" w:uiPriority="67" w:unhideWhenUsed="0"/>
+    <w:lsdException w:name="Medium Grid 2 Accent 3" w:semiHidden="0" w:uiPriority="68" w:unhideWhenUsed="0"/>
+    <w:lsdException w:name="Medium Grid 3 Accent 3" w:semiHidden="0" w:uiPriority="69" w:unhideWhenUsed="0"/>
+    <w:lsdException w:name="Dark List Accent 3" w:semiHidden="0" w:uiPriority="70" w:unhideWhenUsed="0"/>
+    <w:lsdException w:name="Colorful Shading Accent 3" w:semiHidden="0" w:uiPriority="71" w:unhideWhenUsed="0"/>
+    <w:lsdException w:name="Colorful List Accent 3" w:semiHidden="0" w:uiPriority="72" w:unhideWhenUsed="0"/>
+    <w:lsdException w:name="Colorful Grid Accent 3" w:semiHidden="0" w:uiPriority="73" w:unhideWhenUsed="0"/>
+    <w:lsdException w:name="Light Shading Accent 4" w:semiHidden="0" w:uiPriority="60" w:unhideWhenUsed="0"/>
+    <w:lsdException w:name="Light List Accent 4" w:semiHidden="0" w:uiPriority="61" w:unhideWhenUsed="0"/>
+    <w:lsdException w:name="Light Grid Accent 4" w:semiHidden="0" w:uiPriority="62" w:unhideWhenUsed="0"/>
+    <w:lsdException w:name="Medium Shading 1 Accent 4" w:semiHidden="0" w:uiPriority="63" w:unhideWhenUsed="0"/>
+    <w:lsdException w:name="Medium Shading 2 Accent 4" w:semiHidden="0" w:uiPriority="64" w:unhideWhenUsed="0"/>
+    <w:lsdException w:name="Medium List 1 Accent 4" w:semiHidden="0" w:uiPriority="65" w:unhideWhenUsed="0"/>
+    <w:lsdException w:name="Medium List 2 Accent 4" w:semiHidden="0" w:uiPriority="66" w:unhideWhenUsed="0"/>
+    <w:lsdException w:name="Medium Grid 1 Accent 4" w:semiHidden="0" w:uiPriority="67" w:unhideWhenUsed="0"/>
+    <w:lsdException w:name="Medium Grid 2 Accent 4" w:semiHidden="0" w:uiPriority="68" w:unhideWhenUsed="0"/>
+    <w:lsdException w:name="Medium Grid 3 Accent 4" w:semiHidden="0" w:uiPriority="69" w:unhideWhenUsed="0"/>
+    <w:lsdException w:name="Dark List Accent 4" w:semiHidden="0" w:uiPriority="70" w:unhideWhenUsed="0"/>
+    <w:lsdException w:name="Colorful Shading Accent 4" w:semiHidden="0" w:uiPriority="71" w:unhideWhenUsed="0"/>
+    <w:lsdException w:name="Colorful List Accent 4" w:semiHidden="0" w:uiPriority="72" w:unhideWhenUsed="0"/>
+    <w:lsdException w:name="Colorful Grid Accent 4" w:semiHidden="0" w:uiPriority="73" w:unhideWhenUsed="0"/>
+    <w:lsdException w:name="Light Shading Accent 5" w:semiHidden="0" w:uiPriority="60" w:unhideWhenUsed="0"/>
+    <w:lsdException w:name="Light List Accent 5" w:semiHidden="0" w:uiPriority="61" w:unhideWhenUsed="0"/>
+    <w:lsdException w:name="Light Grid Accent 5" w:semiHidden="0" w:uiPriority="62" w:unhideWhenUsed="0"/>
+    <w:lsdException w:name="Medium Shading 1 Accent 5" w:semiHidden="0" w:uiPriority="63" w:unhideWhenUsed="0"/>
+    <w:lsdException w:name="Medium Shading 2 Accent 5" w:semiHidden="0" w:uiPriority="64" w:unhideWhenUsed="0"/>
+    <w:lsdException w:name="Medium List 1 Accent 5" w:semiHidden="0" w:uiPriority="65" w:unhideWhenUsed="0"/>
+    <w:lsdException w:name="Medium List 2 Accent 5" w:semiHidden="0" w:uiPriority="66" w:unhideWhenUsed="0"/>
+    <w:lsdException w:name="Medium Grid 1 Accent 5" w:semiHidden="0" w:uiPriority="67" w:unhideWhenUsed="0"/>
+    <w:lsdException w:name="Medium Grid 2 Accent 5" w:semiHidden="0" w:uiPriority="68" w:unhideWhenUsed="0"/>
+    <w:lsdException w:name="Medium Grid 3 Accent 5" w:semiHidden="0" w:uiPriority="69" w:unhideWhenUsed="0"/>
+    <w:lsdException w:name="Dark List Accent 5" w:semiHidden="0" w:uiPriority="70" w:unhideWhenUsed="0"/>
+    <w:lsdException w:name="Colorful Shading Accent 5" w:semiHidden="0" w:uiPriority="71" w:unhideWhenUsed="0"/>
+    <w:lsdException w:name="Colorful List Accent 5" w:semiHidden="0" w:uiPriority="72" w:unhideWhenUsed="0"/>
+    <w:lsdException w:name="Colorful Grid Accent 5" w:semiHidden="0" w:uiPriority="73" w:unhideWhenUsed="0"/>
+    <w:lsdException w:name="Light Shading Accent 6" w:semiHidden="0" w:uiPriority="60" w:unhideWhenUsed="0"/>
+    <w:lsdException w:name="Light List Accent 6" w:semiHidden="0" w:uiPriority="61" w:unhideWhenUsed="0"/>
+    <w:lsdException w:name="Light Grid Accent 6" w:semiHidden="0" w:uiPriority="62" w:unhideWhenUsed="0"/>
+    <w:lsdException w:name="Medium Shading 1 Accent 6" w:semiHidden="0" w:uiPriority="63" w:unhideWhenUsed="0"/>
+    <w:lsdException w:name="Medium Shading 2 Accent 6" w:semiHidden="0" w:uiPriority="64" w:unhideWhenUsed="0"/>
+    <w:lsdException w:name="Medium List 1 Accent 6" w:semiHidden="0" w:uiPriority="65" w:unhideWhenUsed="0"/>
+    <w:lsdException w:name="Medium List 2 Accent 6" w:semiHidden="0" w:uiPriority="66" w:unhideWhenUsed="0"/>
+    <w:lsdException w:name="Medium Grid 1 Accent 6" w:semiHidden="0" w:uiPriority="67" w:unhideWhenUsed="0"/>
+    <w:lsdException w:name="Medium Grid 2 Accent 6" w:semiHidden="0" w:uiPriority="68" w:unhideWhenUsed="0"/>
+    <w:lsdException w:name="Medium Grid 3 Accent 6" w:semiHidden="0" w:uiPriority="69" w:unhideWhenUsed="0"/>
+    <w:lsdException w:name="Dark List Accent 6" w:semiHidden="0" w:uiPriority="70" w:unhideWhenUsed="0"/>
+    <w:lsdException w:name="Colorful Shading Accent 6" w:semiHidden="0" w:uiPriority="71" w:unhideWhenUsed="0"/>
+    <w:lsdException w:name="Colorful List Accent 6" w:semiHidden="0" w:uiPriority="72" w:unhideWhenUsed="0"/>
+    <w:lsdException w:name="Colorful Grid Accent 6" w:semiHidden="0" w:uiPriority="73" w:unhideWhenUsed="0"/>
+    <w:lsdException w:name="Subtle Emphasis" w:semiHidden="0" w:uiPriority="19" w:unhideWhenUsed="0" w:qFormat="1"/>
+    <w:lsdException w:name="Intense Emphasis" w:semiHidden="0" w:uiPriority="21" w:unhideWhenUsed="0" w:qFormat="1"/>
+    <w:lsdException w:name="Subtle Reference" w:semiHidden="0" w:uiPriority="31" w:unhideWhenUsed="0" w:qFormat="1"/>
+    <w:lsdException w:name="Intense Reference" w:semiHidden="0" w:uiPriority="32" w:unhideWhenUsed="0" w:qFormat="1"/>
+    <w:lsdException w:name="Book Title" w:semiHidden="0" w:uiPriority="33" w:unhideWhenUsed="0" w:qFormat="1"/>
+    <w:lsdException w:name="Bibliography" w:uiPriority="37"/>
+    <w:lsdException w:name="TOC Heading" w:uiPriority="39" w:qFormat="1"/>
   </w:latentStyles>
   <w:style w:type="paragraph" w:default="1" w:styleId="Normal">
     <w:name w:val="Normal"/>
@@ -3545,6 +3602,7 @@
   <w:style w:type="character" w:default="1" w:styleId="DefaultParagraphFont">
     <w:name w:val="Default Paragraph Font"/>
     <w:uiPriority w:val="1"/>
+    <w:semiHidden/>
     <w:unhideWhenUsed/>
   </w:style>
   <w:style w:type="table" w:default="1" w:styleId="TableNormal">
@@ -3600,6 +3658,7 @@
     <w:uiPriority w:val="59"/>
     <w:rsid w:val="008E06D7"/>
     <w:tblPr>
+      <w:tblInd w:w="0" w:type="dxa"/>
       <w:tblBorders>
         <w:top w:val="single" w:sz="4" w:space="0" w:color="auto"/>
         <w:left w:val="single" w:sz="4" w:space="0" w:color="auto"/>
@@ -3608,6 +3667,347 @@
         <w:insideH w:val="single" w:sz="4" w:space="0" w:color="auto"/>
         <w:insideV w:val="single" w:sz="4" w:space="0" w:color="auto"/>
       </w:tblBorders>
+      <w:tblCellMar>
+        <w:top w:w="0" w:type="dxa"/>
+        <w:left w:w="108" w:type="dxa"/>
+        <w:bottom w:w="0" w:type="dxa"/>
+        <w:right w:w="108" w:type="dxa"/>
+      </w:tblCellMar>
+    </w:tblPr>
+  </w:style>
+  <w:style w:type="paragraph" w:styleId="BalloonText">
+    <w:name w:val="Balloon Text"/>
+    <w:basedOn w:val="Normal"/>
+    <w:link w:val="BalloonTextChar"/>
+    <w:uiPriority w:val="99"/>
+    <w:semiHidden/>
+    <w:unhideWhenUsed/>
+    <w:rsid w:val="008E06D7"/>
+    <w:rPr>
+      <w:rFonts w:ascii="Lucida Grande" w:hAnsi="Lucida Grande" w:cs="Lucida Grande"/>
+      <w:sz w:val="18"/>
+      <w:szCs w:val="18"/>
+    </w:rPr>
+  </w:style>
+  <w:style w:type="character" w:customStyle="1" w:styleId="BalloonTextChar">
+    <w:name w:val="Balloon Text Char"/>
+    <w:basedOn w:val="DefaultParagraphFont"/>
+    <w:link w:val="BalloonText"/>
+    <w:uiPriority w:val="99"/>
+    <w:semiHidden/>
+    <w:rsid w:val="008E06D7"/>
+    <w:rPr>
+      <w:rFonts w:ascii="Lucida Grande" w:hAnsi="Lucida Grande" w:cs="Lucida Grande"/>
+      <w:sz w:val="18"/>
+      <w:szCs w:val="18"/>
+    </w:rPr>
+  </w:style>
+  <w:style w:type="paragraph" w:styleId="ListParagraph">
+    <w:name w:val="List Paragraph"/>
+    <w:basedOn w:val="Normal"/>
+    <w:uiPriority w:val="34"/>
+    <w:qFormat/>
+    <w:rsid w:val="000102F2"/>
+    <w:pPr>
+      <w:ind w:left="720"/>
+      <w:contextualSpacing/>
+    </w:pPr>
+  </w:style>
+  <w:style w:type="character" w:styleId="PlaceholderText">
+    <w:name w:val="Placeholder Text"/>
+    <w:basedOn w:val="DefaultParagraphFont"/>
+    <w:uiPriority w:val="99"/>
+    <w:semiHidden/>
+    <w:rsid w:val="00AF0562"/>
+    <w:rPr>
+      <w:color w:val="808080"/>
+    </w:rPr>
+  </w:style>
+  <w:style w:type="paragraph" w:styleId="Header">
+    <w:name w:val="header"/>
+    <w:basedOn w:val="Normal"/>
+    <w:link w:val="HeaderChar"/>
+    <w:uiPriority w:val="99"/>
+    <w:unhideWhenUsed/>
+    <w:rsid w:val="00483F3F"/>
+    <w:pPr>
+      <w:tabs>
+        <w:tab w:val="center" w:pos="4680"/>
+        <w:tab w:val="right" w:pos="9360"/>
+      </w:tabs>
+    </w:pPr>
+  </w:style>
+  <w:style w:type="character" w:customStyle="1" w:styleId="HeaderChar">
+    <w:name w:val="Header Char"/>
+    <w:basedOn w:val="DefaultParagraphFont"/>
+    <w:link w:val="Header"/>
+    <w:uiPriority w:val="99"/>
+    <w:rsid w:val="00483F3F"/>
+  </w:style>
+  <w:style w:type="paragraph" w:styleId="Footer">
+    <w:name w:val="footer"/>
+    <w:basedOn w:val="Normal"/>
+    <w:link w:val="FooterChar"/>
+    <w:uiPriority w:val="99"/>
+    <w:unhideWhenUsed/>
+    <w:rsid w:val="00483F3F"/>
+    <w:pPr>
+      <w:tabs>
+        <w:tab w:val="center" w:pos="4680"/>
+        <w:tab w:val="right" w:pos="9360"/>
+      </w:tabs>
+    </w:pPr>
+  </w:style>
+  <w:style w:type="character" w:customStyle="1" w:styleId="FooterChar">
+    <w:name w:val="Footer Char"/>
+    <w:basedOn w:val="DefaultParagraphFont"/>
+    <w:link w:val="Footer"/>
+    <w:uiPriority w:val="99"/>
+    <w:rsid w:val="00483F3F"/>
+  </w:style>
+</w:styles>
+</file>
+
+<file path=word/stylesWithEffects.xml><?xml version="1.0" encoding="utf-8"?>
+<w:styles xmlns:wpc="http://schemas.microsoft.com/office/word/2010/wordprocessingCanvas" xmlns:mo="http://schemas.microsoft.com/office/mac/office/2008/main" xmlns:mc="http://schemas.openxmlformats.org/markup-compatibility/2006" xmlns:mv="urn:schemas-microsoft-com:mac:vml" xmlns:o="urn:schemas-microsoft-com:office:office" xmlns:r="http://schemas.openxmlformats.org/officeDocument/2006/relationships" xmlns:m="http://schemas.openxmlformats.org/officeDocument/2006/math" xmlns:v="urn:schemas-microsoft-com:vml" xmlns:wp14="http://schemas.microsoft.com/office/word/2010/wordprocessingDrawing" xmlns:wp="http://schemas.openxmlformats.org/drawingml/2006/wordprocessingDrawing" xmlns:w10="urn:schemas-microsoft-com:office:word" xmlns:w="http://schemas.openxmlformats.org/wordprocessingml/2006/main" xmlns:w14="http://schemas.microsoft.com/office/word/2010/wordml" xmlns:wpg="http://schemas.microsoft.com/office/word/2010/wordprocessingGroup" xmlns:wpi="http://schemas.microsoft.com/office/word/2010/wordprocessingInk" xmlns:wne="http://schemas.microsoft.com/office/word/2006/wordml" xmlns:wps="http://schemas.microsoft.com/office/word/2010/wordprocessingShape" mc:Ignorable="w14 wp14">
+  <w:docDefaults>
+    <w:rPrDefault>
+      <w:rPr>
+        <w:rFonts w:asciiTheme="minorHAnsi" w:eastAsiaTheme="minorEastAsia" w:hAnsiTheme="minorHAnsi" w:cstheme="minorBidi"/>
+        <w:sz w:val="24"/>
+        <w:szCs w:val="24"/>
+        <w:lang w:val="en-US" w:eastAsia="en-US" w:bidi="ar-SA"/>
+      </w:rPr>
+    </w:rPrDefault>
+    <w:pPrDefault/>
+  </w:docDefaults>
+  <w:latentStyles w:defLockedState="0" w:defUIPriority="99" w:defSemiHidden="1" w:defUnhideWhenUsed="1" w:defQFormat="0" w:count="276">
+    <w:lsdException w:name="Normal" w:semiHidden="0" w:uiPriority="0" w:unhideWhenUsed="0" w:qFormat="1"/>
+    <w:lsdException w:name="heading 1" w:semiHidden="0" w:uiPriority="9" w:unhideWhenUsed="0" w:qFormat="1"/>
+    <w:lsdException w:name="heading 2" w:uiPriority="9" w:qFormat="1"/>
+    <w:lsdException w:name="heading 3" w:uiPriority="9" w:qFormat="1"/>
+    <w:lsdException w:name="heading 4" w:uiPriority="9" w:qFormat="1"/>
+    <w:lsdException w:name="heading 5" w:uiPriority="9" w:qFormat="1"/>
+    <w:lsdException w:name="heading 6" w:uiPriority="9" w:qFormat="1"/>
+    <w:lsdException w:name="heading 7" w:uiPriority="9" w:qFormat="1"/>
+    <w:lsdException w:name="heading 8" w:uiPriority="9" w:qFormat="1"/>
+    <w:lsdException w:name="heading 9" w:uiPriority="9" w:qFormat="1"/>
+    <w:lsdException w:name="toc 1" w:uiPriority="39"/>
+    <w:lsdException w:name="toc 2" w:uiPriority="39"/>
+    <w:lsdException w:name="toc 3" w:uiPriority="39"/>
+    <w:lsdException w:name="toc 4" w:uiPriority="39"/>
+    <w:lsdException w:name="toc 5" w:uiPriority="39"/>
+    <w:lsdException w:name="toc 6" w:uiPriority="39"/>
+    <w:lsdException w:name="toc 7" w:uiPriority="39"/>
+    <w:lsdException w:name="toc 8" w:uiPriority="39"/>
+    <w:lsdException w:name="toc 9" w:uiPriority="39"/>
+    <w:lsdException w:name="caption" w:uiPriority="35" w:qFormat="1"/>
+    <w:lsdException w:name="Title" w:semiHidden="0" w:uiPriority="10" w:unhideWhenUsed="0" w:qFormat="1"/>
+    <w:lsdException w:name="Default Paragraph Font" w:uiPriority="1"/>
+    <w:lsdException w:name="Subtitle" w:semiHidden="0" w:uiPriority="11" w:unhideWhenUsed="0" w:qFormat="1"/>
+    <w:lsdException w:name="Strong" w:semiHidden="0" w:uiPriority="22" w:unhideWhenUsed="0" w:qFormat="1"/>
+    <w:lsdException w:name="Emphasis" w:semiHidden="0" w:uiPriority="20" w:unhideWhenUsed="0" w:qFormat="1"/>
+    <w:lsdException w:name="Table Grid" w:semiHidden="0" w:uiPriority="59" w:unhideWhenUsed="0"/>
+    <w:lsdException w:name="Note Level 1" w:semiHidden="0" w:unhideWhenUsed="0"/>
+    <w:lsdException w:name="Note Level 2" w:semiHidden="0" w:unhideWhenUsed="0"/>
+    <w:lsdException w:name="Note Level 3" w:semiHidden="0" w:unhideWhenUsed="0"/>
+    <w:lsdException w:name="Note Level 4" w:semiHidden="0" w:unhideWhenUsed="0"/>
+    <w:lsdException w:name="Note Level 5" w:semiHidden="0" w:unhideWhenUsed="0"/>
+    <w:lsdException w:name="Note Level 6" w:semiHidden="0" w:unhideWhenUsed="0"/>
+    <w:lsdException w:name="Note Level 7" w:semiHidden="0" w:unhideWhenUsed="0"/>
+    <w:lsdException w:name="Note Level 8" w:semiHidden="0" w:unhideWhenUsed="0"/>
+    <w:lsdException w:name="Note Level 9" w:semiHidden="0" w:unhideWhenUsed="0"/>
+    <w:lsdException w:name="Placeholder Text" w:unhideWhenUsed="0"/>
+    <w:lsdException w:name="No Spacing" w:semiHidden="0" w:uiPriority="1" w:unhideWhenUsed="0" w:qFormat="1"/>
+    <w:lsdException w:name="Light Shading" w:semiHidden="0" w:uiPriority="60" w:unhideWhenUsed="0"/>
+    <w:lsdException w:name="Light List" w:semiHidden="0" w:uiPriority="61" w:unhideWhenUsed="0"/>
+    <w:lsdException w:name="Light Grid" w:semiHidden="0" w:uiPriority="62" w:unhideWhenUsed="0"/>
+    <w:lsdException w:name="Medium Shading 1" w:semiHidden="0" w:uiPriority="63" w:unhideWhenUsed="0"/>
+    <w:lsdException w:name="Medium Shading 2" w:semiHidden="0" w:uiPriority="64" w:unhideWhenUsed="0"/>
+    <w:lsdException w:name="Medium List 1" w:semiHidden="0" w:uiPriority="65" w:unhideWhenUsed="0"/>
+    <w:lsdException w:name="Medium List 2" w:semiHidden="0" w:uiPriority="66" w:unhideWhenUsed="0"/>
+    <w:lsdException w:name="Medium Grid 1" w:semiHidden="0" w:uiPriority="67" w:unhideWhenUsed="0"/>
+    <w:lsdException w:name="Medium Grid 2" w:semiHidden="0" w:uiPriority="68" w:unhideWhenUsed="0"/>
+    <w:lsdException w:name="Medium Grid 3" w:semiHidden="0" w:uiPriority="69" w:unhideWhenUsed="0"/>
+    <w:lsdException w:name="Dark List" w:semiHidden="0" w:uiPriority="70" w:unhideWhenUsed="0"/>
+    <w:lsdException w:name="Colorful Shading" w:semiHidden="0" w:uiPriority="71" w:unhideWhenUsed="0"/>
+    <w:lsdException w:name="Colorful List" w:semiHidden="0" w:uiPriority="72" w:unhideWhenUsed="0"/>
+    <w:lsdException w:name="Colorful Grid" w:semiHidden="0" w:uiPriority="73" w:unhideWhenUsed="0"/>
+    <w:lsdException w:name="Light Shading Accent 1" w:semiHidden="0" w:uiPriority="60" w:unhideWhenUsed="0"/>
+    <w:lsdException w:name="Light List Accent 1" w:semiHidden="0" w:uiPriority="61" w:unhideWhenUsed="0"/>
+    <w:lsdException w:name="Light Grid Accent 1" w:semiHidden="0" w:uiPriority="62" w:unhideWhenUsed="0"/>
+    <w:lsdException w:name="Medium Shading 1 Accent 1" w:semiHidden="0" w:uiPriority="63" w:unhideWhenUsed="0"/>
+    <w:lsdException w:name="Medium Shading 2 Accent 1" w:semiHidden="0" w:uiPriority="64" w:unhideWhenUsed="0"/>
+    <w:lsdException w:name="Medium List 1 Accent 1" w:semiHidden="0" w:uiPriority="65" w:unhideWhenUsed="0"/>
+    <w:lsdException w:name="Revision" w:unhideWhenUsed="0"/>
+    <w:lsdException w:name="List Paragraph" w:semiHidden="0" w:uiPriority="34" w:unhideWhenUsed="0" w:qFormat="1"/>
+    <w:lsdException w:name="Quote" w:semiHidden="0" w:uiPriority="29" w:unhideWhenUsed="0" w:qFormat="1"/>
+    <w:lsdException w:name="Intense Quote" w:semiHidden="0" w:uiPriority="30" w:unhideWhenUsed="0" w:qFormat="1"/>
+    <w:lsdException w:name="Medium List 2 Accent 1" w:semiHidden="0" w:uiPriority="66" w:unhideWhenUsed="0"/>
+    <w:lsdException w:name="Medium Grid 1 Accent 1" w:semiHidden="0" w:uiPriority="67" w:unhideWhenUsed="0"/>
+    <w:lsdException w:name="Medium Grid 2 Accent 1" w:semiHidden="0" w:uiPriority="68" w:unhideWhenUsed="0"/>
+    <w:lsdException w:name="Medium Grid 3 Accent 1" w:semiHidden="0" w:uiPriority="69" w:unhideWhenUsed="0"/>
+    <w:lsdException w:name="Dark List Accent 1" w:semiHidden="0" w:uiPriority="70" w:unhideWhenUsed="0"/>
+    <w:lsdException w:name="Colorful Shading Accent 1" w:semiHidden="0" w:uiPriority="71" w:unhideWhenUsed="0"/>
+    <w:lsdException w:name="Colorful List Accent 1" w:semiHidden="0" w:uiPriority="72" w:unhideWhenUsed="0"/>
+    <w:lsdException w:name="Colorful Grid Accent 1" w:semiHidden="0" w:uiPriority="73" w:unhideWhenUsed="0"/>
+    <w:lsdException w:name="Light Shading Accent 2" w:semiHidden="0" w:uiPriority="60" w:unhideWhenUsed="0"/>
+    <w:lsdException w:name="Light List Accent 2" w:semiHidden="0" w:uiPriority="61" w:unhideWhenUsed="0"/>
+    <w:lsdException w:name="Light Grid Accent 2" w:semiHidden="0" w:uiPriority="62" w:unhideWhenUsed="0"/>
+    <w:lsdException w:name="Medium Shading 1 Accent 2" w:semiHidden="0" w:uiPriority="63" w:unhideWhenUsed="0"/>
+    <w:lsdException w:name="Medium Shading 2 Accent 2" w:semiHidden="0" w:uiPriority="64" w:unhideWhenUsed="0"/>
+    <w:lsdException w:name="Medium List 1 Accent 2" w:semiHidden="0" w:uiPriority="65" w:unhideWhenUsed="0"/>
+    <w:lsdException w:name="Medium List 2 Accent 2" w:semiHidden="0" w:uiPriority="66" w:unhideWhenUsed="0"/>
+    <w:lsdException w:name="Medium Grid 1 Accent 2" w:semiHidden="0" w:uiPriority="67" w:unhideWhenUsed="0"/>
+    <w:lsdException w:name="Medium Grid 2 Accent 2" w:semiHidden="0" w:uiPriority="68" w:unhideWhenUsed="0"/>
+    <w:lsdException w:name="Medium Grid 3 Accent 2" w:semiHidden="0" w:uiPriority="69" w:unhideWhenUsed="0"/>
+    <w:lsdException w:name="Dark List Accent 2" w:semiHidden="0" w:uiPriority="70" w:unhideWhenUsed="0"/>
+    <w:lsdException w:name="Colorful Shading Accent 2" w:semiHidden="0" w:uiPriority="71" w:unhideWhenUsed="0"/>
+    <w:lsdException w:name="Colorful List Accent 2" w:semiHidden="0" w:uiPriority="72" w:unhideWhenUsed="0"/>
+    <w:lsdException w:name="Colorful Grid Accent 2" w:semiHidden="0" w:uiPriority="73" w:unhideWhenUsed="0"/>
+    <w:lsdException w:name="Light Shading Accent 3" w:semiHidden="0" w:uiPriority="60" w:unhideWhenUsed="0"/>
+    <w:lsdException w:name="Light List Accent 3" w:semiHidden="0" w:uiPriority="61" w:unhideWhenUsed="0"/>
+    <w:lsdException w:name="Light Grid Accent 3" w:semiHidden="0" w:uiPriority="62" w:unhideWhenUsed="0"/>
+    <w:lsdException w:name="Medium Shading 1 Accent 3" w:semiHidden="0" w:uiPriority="63" w:unhideWhenUsed="0"/>
+    <w:lsdException w:name="Medium Shading 2 Accent 3" w:semiHidden="0" w:uiPriority="64" w:unhideWhenUsed="0"/>
+    <w:lsdException w:name="Medium List 1 Accent 3" w:semiHidden="0" w:uiPriority="65" w:unhideWhenUsed="0"/>
+    <w:lsdException w:name="Medium List 2 Accent 3" w:semiHidden="0" w:uiPriority="66" w:unhideWhenUsed="0"/>
+    <w:lsdException w:name="Medium Grid 1 Accent 3" w:semiHidden="0" w:uiPriority="67" w:unhideWhenUsed="0"/>
+    <w:lsdException w:name="Medium Grid 2 Accent 3" w:semiHidden="0" w:uiPriority="68" w:unhideWhenUsed="0"/>
+    <w:lsdException w:name="Medium Grid 3 Accent 3" w:semiHidden="0" w:uiPriority="69" w:unhideWhenUsed="0"/>
+    <w:lsdException w:name="Dark List Accent 3" w:semiHidden="0" w:uiPriority="70" w:unhideWhenUsed="0"/>
+    <w:lsdException w:name="Colorful Shading Accent 3" w:semiHidden="0" w:uiPriority="71" w:unhideWhenUsed="0"/>
+    <w:lsdException w:name="Colorful List Accent 3" w:semiHidden="0" w:uiPriority="72" w:unhideWhenUsed="0"/>
+    <w:lsdException w:name="Colorful Grid Accent 3" w:semiHidden="0" w:uiPriority="73" w:unhideWhenUsed="0"/>
+    <w:lsdException w:name="Light Shading Accent 4" w:semiHidden="0" w:uiPriority="60" w:unhideWhenUsed="0"/>
+    <w:lsdException w:name="Light List Accent 4" w:semiHidden="0" w:uiPriority="61" w:unhideWhenUsed="0"/>
+    <w:lsdException w:name="Light Grid Accent 4" w:semiHidden="0" w:uiPriority="62" w:unhideWhenUsed="0"/>
+    <w:lsdException w:name="Medium Shading 1 Accent 4" w:semiHidden="0" w:uiPriority="63" w:unhideWhenUsed="0"/>
+    <w:lsdException w:name="Medium Shading 2 Accent 4" w:semiHidden="0" w:uiPriority="64" w:unhideWhenUsed="0"/>
+    <w:lsdException w:name="Medium List 1 Accent 4" w:semiHidden="0" w:uiPriority="65" w:unhideWhenUsed="0"/>
+    <w:lsdException w:name="Medium List 2 Accent 4" w:semiHidden="0" w:uiPriority="66" w:unhideWhenUsed="0"/>
+    <w:lsdException w:name="Medium Grid 1 Accent 4" w:semiHidden="0" w:uiPriority="67" w:unhideWhenUsed="0"/>
+    <w:lsdException w:name="Medium Grid 2 Accent 4" w:semiHidden="0" w:uiPriority="68" w:unhideWhenUsed="0"/>
+    <w:lsdException w:name="Medium Grid 3 Accent 4" w:semiHidden="0" w:uiPriority="69" w:unhideWhenUsed="0"/>
+    <w:lsdException w:name="Dark List Accent 4" w:semiHidden="0" w:uiPriority="70" w:unhideWhenUsed="0"/>
+    <w:lsdException w:name="Colorful Shading Accent 4" w:semiHidden="0" w:uiPriority="71" w:unhideWhenUsed="0"/>
+    <w:lsdException w:name="Colorful List Accent 4" w:semiHidden="0" w:uiPriority="72" w:unhideWhenUsed="0"/>
+    <w:lsdException w:name="Colorful Grid Accent 4" w:semiHidden="0" w:uiPriority="73" w:unhideWhenUsed="0"/>
+    <w:lsdException w:name="Light Shading Accent 5" w:semiHidden="0" w:uiPriority="60" w:unhideWhenUsed="0"/>
+    <w:lsdException w:name="Light List Accent 5" w:semiHidden="0" w:uiPriority="61" w:unhideWhenUsed="0"/>
+    <w:lsdException w:name="Light Grid Accent 5" w:semiHidden="0" w:uiPriority="62" w:unhideWhenUsed="0"/>
+    <w:lsdException w:name="Medium Shading 1 Accent 5" w:semiHidden="0" w:uiPriority="63" w:unhideWhenUsed="0"/>
+    <w:lsdException w:name="Medium Shading 2 Accent 5" w:semiHidden="0" w:uiPriority="64" w:unhideWhenUsed="0"/>
+    <w:lsdException w:name="Medium List 1 Accent 5" w:semiHidden="0" w:uiPriority="65" w:unhideWhenUsed="0"/>
+    <w:lsdException w:name="Medium List 2 Accent 5" w:semiHidden="0" w:uiPriority="66" w:unhideWhenUsed="0"/>
+    <w:lsdException w:name="Medium Grid 1 Accent 5" w:semiHidden="0" w:uiPriority="67" w:unhideWhenUsed="0"/>
+    <w:lsdException w:name="Medium Grid 2 Accent 5" w:semiHidden="0" w:uiPriority="68" w:unhideWhenUsed="0"/>
+    <w:lsdException w:name="Medium Grid 3 Accent 5" w:semiHidden="0" w:uiPriority="69" w:unhideWhenUsed="0"/>
+    <w:lsdException w:name="Dark List Accent 5" w:semiHidden="0" w:uiPriority="70" w:unhideWhenUsed="0"/>
+    <w:lsdException w:name="Colorful Shading Accent 5" w:semiHidden="0" w:uiPriority="71" w:unhideWhenUsed="0"/>
+    <w:lsdException w:name="Colorful List Accent 5" w:semiHidden="0" w:uiPriority="72" w:unhideWhenUsed="0"/>
+    <w:lsdException w:name="Colorful Grid Accent 5" w:semiHidden="0" w:uiPriority="73" w:unhideWhenUsed="0"/>
+    <w:lsdException w:name="Light Shading Accent 6" w:semiHidden="0" w:uiPriority="60" w:unhideWhenUsed="0"/>
+    <w:lsdException w:name="Light List Accent 6" w:semiHidden="0" w:uiPriority="61" w:unhideWhenUsed="0"/>
+    <w:lsdException w:name="Light Grid Accent 6" w:semiHidden="0" w:uiPriority="62" w:unhideWhenUsed="0"/>
+    <w:lsdException w:name="Medium Shading 1 Accent 6" w:semiHidden="0" w:uiPriority="63" w:unhideWhenUsed="0"/>
+    <w:lsdException w:name="Medium Shading 2 Accent 6" w:semiHidden="0" w:uiPriority="64" w:unhideWhenUsed="0"/>
+    <w:lsdException w:name="Medium List 1 Accent 6" w:semiHidden="0" w:uiPriority="65" w:unhideWhenUsed="0"/>
+    <w:lsdException w:name="Medium List 2 Accent 6" w:semiHidden="0" w:uiPriority="66" w:unhideWhenUsed="0"/>
+    <w:lsdException w:name="Medium Grid 1 Accent 6" w:semiHidden="0" w:uiPriority="67" w:unhideWhenUsed="0"/>
+    <w:lsdException w:name="Medium Grid 2 Accent 6" w:semiHidden="0" w:uiPriority="68" w:unhideWhenUsed="0"/>
+    <w:lsdException w:name="Medium Grid 3 Accent 6" w:semiHidden="0" w:uiPriority="69" w:unhideWhenUsed="0"/>
+    <w:lsdException w:name="Dark List Accent 6" w:semiHidden="0" w:uiPriority="70" w:unhideWhenUsed="0"/>
+    <w:lsdException w:name="Colorful Shading Accent 6" w:semiHidden="0" w:uiPriority="71" w:unhideWhenUsed="0"/>
+    <w:lsdException w:name="Colorful List Accent 6" w:semiHidden="0" w:uiPriority="72" w:unhideWhenUsed="0"/>
+    <w:lsdException w:name="Colorful Grid Accent 6" w:semiHidden="0" w:uiPriority="73" w:unhideWhenUsed="0"/>
+    <w:lsdException w:name="Subtle Emphasis" w:semiHidden="0" w:uiPriority="19" w:unhideWhenUsed="0" w:qFormat="1"/>
+    <w:lsdException w:name="Intense Emphasis" w:semiHidden="0" w:uiPriority="21" w:unhideWhenUsed="0" w:qFormat="1"/>
+    <w:lsdException w:name="Subtle Reference" w:semiHidden="0" w:uiPriority="31" w:unhideWhenUsed="0" w:qFormat="1"/>
+    <w:lsdException w:name="Intense Reference" w:semiHidden="0" w:uiPriority="32" w:unhideWhenUsed="0" w:qFormat="1"/>
+    <w:lsdException w:name="Book Title" w:semiHidden="0" w:uiPriority="33" w:unhideWhenUsed="0" w:qFormat="1"/>
+    <w:lsdException w:name="Bibliography" w:uiPriority="37"/>
+    <w:lsdException w:name="TOC Heading" w:uiPriority="39" w:qFormat="1"/>
+  </w:latentStyles>
+  <w:style w:type="paragraph" w:default="1" w:styleId="Normal">
+    <w:name w:val="Normal"/>
+    <w:qFormat/>
+    <w:rsid w:val="000457F6"/>
+  </w:style>
+  <w:style w:type="character" w:default="1" w:styleId="DefaultParagraphFont">
+    <w:name w:val="Default Paragraph Font"/>
+    <w:uiPriority w:val="1"/>
+    <w:semiHidden/>
+    <w:unhideWhenUsed/>
+  </w:style>
+  <w:style w:type="table" w:default="1" w:styleId="TableNormal">
+    <w:name w:val="Normal Table"/>
+    <w:uiPriority w:val="99"/>
+    <w:semiHidden/>
+    <w:unhideWhenUsed/>
+    <w:tblPr>
+      <w:tblInd w:w="0" w:type="dxa"/>
+      <w:tblCellMar>
+        <w:top w:w="0" w:type="dxa"/>
+        <w:left w:w="108" w:type="dxa"/>
+        <w:bottom w:w="0" w:type="dxa"/>
+        <w:right w:w="108" w:type="dxa"/>
+      </w:tblCellMar>
+    </w:tblPr>
+  </w:style>
+  <w:style w:type="numbering" w:default="1" w:styleId="NoList">
+    <w:name w:val="No List"/>
+    <w:uiPriority w:val="99"/>
+    <w:semiHidden/>
+    <w:unhideWhenUsed/>
+  </w:style>
+  <w:style w:type="character" w:styleId="Hyperlink">
+    <w:name w:val="Hyperlink"/>
+    <w:basedOn w:val="DefaultParagraphFont"/>
+    <w:uiPriority w:val="99"/>
+    <w:unhideWhenUsed/>
+    <w:rsid w:val="00D04FF8"/>
+    <w:rPr>
+      <w:color w:val="0000FF" w:themeColor="hyperlink"/>
+      <w:u w:val="single"/>
+    </w:rPr>
+  </w:style>
+  <w:style w:type="paragraph" w:styleId="NormalWeb">
+    <w:name w:val="Normal (Web)"/>
+    <w:basedOn w:val="Normal"/>
+    <w:uiPriority w:val="99"/>
+    <w:unhideWhenUsed/>
+    <w:rsid w:val="00D04FF8"/>
+    <w:pPr>
+      <w:spacing w:before="100" w:beforeAutospacing="1" w:after="100" w:afterAutospacing="1"/>
+    </w:pPr>
+    <w:rPr>
+      <w:rFonts w:ascii="Times" w:hAnsi="Times" w:cs="Times New Roman"/>
+      <w:sz w:val="20"/>
+      <w:szCs w:val="20"/>
+    </w:rPr>
+  </w:style>
+  <w:style w:type="table" w:styleId="TableGrid">
+    <w:name w:val="Table Grid"/>
+    <w:basedOn w:val="TableNormal"/>
+    <w:uiPriority w:val="59"/>
+    <w:rsid w:val="008E06D7"/>
+    <w:tblPr>
+      <w:tblInd w:w="0" w:type="dxa"/>
+      <w:tblBorders>
+        <w:top w:val="single" w:sz="4" w:space="0" w:color="auto"/>
+        <w:left w:val="single" w:sz="4" w:space="0" w:color="auto"/>
+        <w:bottom w:val="single" w:sz="4" w:space="0" w:color="auto"/>
+        <w:right w:val="single" w:sz="4" w:space="0" w:color="auto"/>
+        <w:insideH w:val="single" w:sz="4" w:space="0" w:color="auto"/>
+        <w:insideV w:val="single" w:sz="4" w:space="0" w:color="auto"/>
+      </w:tblBorders>
+      <w:tblCellMar>
+        <w:top w:w="0" w:type="dxa"/>
+        <w:left w:w="108" w:type="dxa"/>
+        <w:bottom w:w="0" w:type="dxa"/>
+        <w:right w:w="108" w:type="dxa"/>
+      </w:tblCellMar>
     </w:tblPr>
   </w:style>
   <w:style w:type="paragraph" w:styleId="BalloonText">

</xml_diff>

<commit_message>
added more data ananlysis, conclusion
</commit_message>
<xml_diff>
--- a/final_report.docx
+++ b/final_report.docx
@@ -2741,155 +2741,317 @@
         </w:rPr>
         <w:t xml:space="preserve">algorithms, so with the training error it is still impossible to argue k-NN is more accurate than the others, despite its better accuracy for small numbers of words. </w:t>
       </w:r>
+      <w:r>
+        <w:rPr>
+          <w:sz w:val="20"/>
+          <w:szCs w:val="20"/>
+        </w:rPr>
+        <w:t xml:space="preserve">Interestingly enough, while the training error for Naïve Bayes is below 5% after 6-7 words, the algorithm needs around 15 words before its predicts all 12 papers as Madison, even getting half of the papers wrong at 13 words. </w:t>
+      </w:r>
+    </w:p>
+    <w:p>
+      <w:pPr>
+        <w:ind w:firstLine="720"/>
+        <w:rPr>
+          <w:sz w:val="20"/>
+          <w:szCs w:val="20"/>
+        </w:rPr>
+      </w:pPr>
+    </w:p>
+    <w:p>
+      <w:pPr>
+        <w:ind w:firstLine="720"/>
+        <w:rPr>
+          <w:sz w:val="20"/>
+          <w:szCs w:val="20"/>
+        </w:rPr>
+      </w:pPr>
+      <w:r>
+        <w:rPr>
+          <w:sz w:val="20"/>
+          <w:szCs w:val="20"/>
+        </w:rPr>
+        <w:t xml:space="preserve">It makes sense that k-NN and k-Means perform similarly to one another. Both are clustering algorithms, that generally label test points as whatever is around them, although k-NN only looks as far as the k nearest neighbors, while k-Means looks at distance between the test point and the clusters. </w:t>
+      </w:r>
+    </w:p>
+    <w:p>
+      <w:pPr>
+        <w:ind w:firstLine="720"/>
+        <w:rPr>
+          <w:sz w:val="20"/>
+          <w:szCs w:val="20"/>
+        </w:rPr>
+      </w:pPr>
+    </w:p>
+    <w:p>
+      <w:pPr>
+        <w:ind w:firstLine="720"/>
+        <w:rPr>
+          <w:sz w:val="20"/>
+          <w:szCs w:val="20"/>
+        </w:rPr>
+      </w:pPr>
+      <w:r>
+        <w:rPr>
+          <w:sz w:val="20"/>
+          <w:szCs w:val="20"/>
+        </w:rPr>
+        <w:t>TODO: Talk about the validity of the algorithms and their training error, why we think one had lower error than others, and which we think might perform best on papers that don’t have to do with the topic</w:t>
+      </w:r>
+    </w:p>
+    <w:p>
+      <w:pPr>
+        <w:ind w:firstLine="720"/>
+        <w:rPr>
+          <w:sz w:val="20"/>
+          <w:szCs w:val="20"/>
+        </w:rPr>
+      </w:pPr>
+    </w:p>
+    <w:p>
+      <w:pPr>
+        <w:ind w:firstLine="720"/>
+        <w:rPr>
+          <w:sz w:val="20"/>
+          <w:szCs w:val="20"/>
+        </w:rPr>
+      </w:pPr>
+    </w:p>
+    <w:p>
+      <w:pPr>
+        <w:rPr>
+          <w:b/>
+        </w:rPr>
+      </w:pPr>
+      <w:r>
+        <w:rPr>
+          <w:b/>
+        </w:rPr>
+        <w:t>7</w:t>
+      </w:r>
+      <w:r>
+        <w:rPr>
+          <w:b/>
+        </w:rPr>
+        <w:tab/>
+        <w:t>Discussion of Jay</w:t>
+      </w:r>
+    </w:p>
+    <w:p>
+      <w:pPr>
+        <w:ind w:firstLine="720"/>
+        <w:rPr>
+          <w:sz w:val="20"/>
+          <w:szCs w:val="20"/>
+        </w:rPr>
+      </w:pPr>
+      <w:r>
+        <w:rPr>
+          <w:sz w:val="20"/>
+          <w:szCs w:val="20"/>
+        </w:rPr>
+        <w:t>TODO: Talk about Jay’s irrelevance since we ran it with his papers included, but he was never predicted as the author in any of the algorithms</w:t>
+      </w:r>
+    </w:p>
+    <w:p>
+      <w:pPr>
+        <w:ind w:firstLine="720"/>
+        <w:rPr>
+          <w:sz w:val="20"/>
+          <w:szCs w:val="20"/>
+        </w:rPr>
+      </w:pPr>
+    </w:p>
+    <w:p>
+      <w:pPr>
+        <w:ind w:firstLine="720"/>
+        <w:rPr>
+          <w:sz w:val="20"/>
+          <w:szCs w:val="20"/>
+        </w:rPr>
+      </w:pPr>
+      <w:r>
+        <w:rPr>
+          <w:sz w:val="20"/>
+          <w:szCs w:val="20"/>
+        </w:rPr>
+        <w:t>Mentioned above in data representation, do we want to move it here?</w:t>
+      </w:r>
+    </w:p>
+    <w:p>
+      <w:pPr>
+        <w:ind w:firstLine="720"/>
+        <w:rPr>
+          <w:sz w:val="20"/>
+          <w:szCs w:val="20"/>
+        </w:rPr>
+      </w:pPr>
+    </w:p>
+    <w:p>
+      <w:pPr>
+        <w:rPr>
+          <w:b/>
+        </w:rPr>
+      </w:pPr>
+      <w:r>
+        <w:rPr>
+          <w:b/>
+        </w:rPr>
+        <w:t>8</w:t>
+      </w:r>
+      <w:r>
+        <w:rPr>
+          <w:b/>
+        </w:rPr>
+        <w:tab/>
+        <w:t>Conclusion</w:t>
+      </w:r>
+    </w:p>
+    <w:p>
+      <w:pPr>
+        <w:rPr>
+          <w:b/>
+          <w:sz w:val="20"/>
+          <w:szCs w:val="20"/>
+        </w:rPr>
+      </w:pPr>
+      <w:r>
+        <w:rPr>
+          <w:b/>
+          <w:sz w:val="20"/>
+          <w:szCs w:val="20"/>
+        </w:rPr>
+        <w:tab/>
+      </w:r>
+    </w:p>
+    <w:p>
+      <w:pPr>
+        <w:rPr>
+          <w:sz w:val="20"/>
+          <w:szCs w:val="20"/>
+        </w:rPr>
+      </w:pPr>
+      <w:r>
+        <w:rPr>
+          <w:b/>
+          <w:sz w:val="20"/>
+          <w:szCs w:val="20"/>
+        </w:rPr>
+        <w:tab/>
+      </w:r>
+      <w:r>
+        <w:rPr>
+          <w:sz w:val="20"/>
+          <w:szCs w:val="20"/>
+        </w:rPr>
+        <w:t>In conclusion, all of our algorithms classify Madison as the author of all 12 of the papers</w:t>
+      </w:r>
+      <w:r>
+        <w:rPr>
+          <w:sz w:val="20"/>
+          <w:szCs w:val="20"/>
+        </w:rPr>
+        <w:t xml:space="preserve"> given enough feature words</w:t>
+      </w:r>
+      <w:r>
+        <w:rPr>
+          <w:sz w:val="20"/>
+          <w:szCs w:val="20"/>
+        </w:rPr>
+        <w:t>.</w:t>
+      </w:r>
+      <w:r>
+        <w:rPr>
+          <w:sz w:val="20"/>
+          <w:szCs w:val="20"/>
+        </w:rPr>
+        <w:t xml:space="preserve"> This agrees with previous work on the subject. As argued earlier, when all of our algorithms predict the same thing, it is hard to argue any of them is better than the other in terms of accuracy. K-NN does predict them all accurately from even one word, and starts with a lower test error, but past 6 words they all have a similar, incredibly </w:t>
+      </w:r>
+      <w:proofErr w:type="gramStart"/>
+      <w:r>
+        <w:rPr>
+          <w:sz w:val="20"/>
+          <w:szCs w:val="20"/>
+        </w:rPr>
+        <w:t>low test</w:t>
+      </w:r>
+      <w:proofErr w:type="gramEnd"/>
+      <w:r>
+        <w:rPr>
+          <w:sz w:val="20"/>
+          <w:szCs w:val="20"/>
+        </w:rPr>
+        <w:t xml:space="preserve"> error of 4% or less. One can only argue that the algorithm is better in the sense that it requires fewer words to predict all 12 correctly, so it is less computationally intensive. </w:t>
+      </w:r>
+    </w:p>
+    <w:p>
+      <w:pPr>
+        <w:rPr>
+          <w:sz w:val="20"/>
+          <w:szCs w:val="20"/>
+        </w:rPr>
+      </w:pPr>
+    </w:p>
+    <w:p>
+      <w:pPr>
+        <w:rPr>
+          <w:sz w:val="20"/>
+          <w:szCs w:val="20"/>
+        </w:rPr>
+      </w:pPr>
+      <w:r>
+        <w:rPr>
+          <w:sz w:val="20"/>
+          <w:szCs w:val="20"/>
+        </w:rPr>
+        <w:tab/>
+        <w:t xml:space="preserve">We performed our own method for feature selection, and </w:t>
+      </w:r>
+      <w:r>
+        <w:rPr>
+          <w:sz w:val="20"/>
+          <w:szCs w:val="20"/>
+        </w:rPr>
+        <w:t>foun</w:t>
+      </w:r>
+      <w:r>
+        <w:rPr>
+          <w:sz w:val="20"/>
+          <w:szCs w:val="20"/>
+        </w:rPr>
+        <w:t xml:space="preserve">d that our algorithm, which we described above, chose words that gave a good indicator to a writer’s style. Previous research filtered “function words” specifically, but our feature selection </w:t>
+      </w:r>
+      <w:r>
+        <w:rPr>
+          <w:sz w:val="20"/>
+          <w:szCs w:val="20"/>
+        </w:rPr>
+        <w:t>chose</w:t>
+      </w:r>
+      <w:r>
+        <w:rPr>
+          <w:sz w:val="20"/>
+          <w:szCs w:val="20"/>
+        </w:rPr>
+        <w:t xml:space="preserve"> these similar types of words </w:t>
+      </w:r>
+      <w:r>
+        <w:rPr>
+          <w:sz w:val="20"/>
+          <w:szCs w:val="20"/>
+        </w:rPr>
+        <w:lastRenderedPageBreak/>
+        <w:t xml:space="preserve">purely based on </w:t>
+      </w:r>
+      <w:r>
+        <w:rPr>
+          <w:sz w:val="20"/>
+          <w:szCs w:val="20"/>
+        </w:rPr>
+        <w:t>difference in frequency between the authors. When applied to the both the trained data and the test data, these words proved to be a good indicator of authorship.</w:t>
+      </w:r>
       <w:bookmarkStart w:id="0" w:name="_GoBack"/>
       <w:bookmarkEnd w:id="0"/>
-      <w:r>
-        <w:rPr>
-          <w:sz w:val="20"/>
-          <w:szCs w:val="20"/>
-        </w:rPr>
-        <w:t xml:space="preserve">Interestingly enough, while the training error for Naïve Bayes is below 5% after 6-7 words, the algorithm needs around 15 words before its predicts all 12 papers as Madison, even getting half of the papers wrong at 13 words. </w:t>
-      </w:r>
-    </w:p>
-    <w:p>
-      <w:pPr>
-        <w:ind w:firstLine="720"/>
-        <w:rPr>
-          <w:sz w:val="20"/>
-          <w:szCs w:val="20"/>
-        </w:rPr>
-      </w:pPr>
-    </w:p>
-    <w:p>
-      <w:pPr>
-        <w:ind w:firstLine="720"/>
-        <w:rPr>
-          <w:sz w:val="20"/>
-          <w:szCs w:val="20"/>
-        </w:rPr>
-      </w:pPr>
-      <w:r>
-        <w:rPr>
-          <w:sz w:val="20"/>
-          <w:szCs w:val="20"/>
-        </w:rPr>
-        <w:t>TODO: Talk about the validity of the algorithms and their training error, why we think one had lower error than others, and which we think might perform best on papers that don’t have to do with the topic</w:t>
-      </w:r>
-    </w:p>
-    <w:p>
-      <w:pPr>
-        <w:ind w:firstLine="720"/>
-        <w:rPr>
-          <w:sz w:val="20"/>
-          <w:szCs w:val="20"/>
-        </w:rPr>
-      </w:pPr>
-    </w:p>
-    <w:p>
-      <w:pPr>
-        <w:ind w:firstLine="720"/>
-        <w:rPr>
-          <w:sz w:val="20"/>
-          <w:szCs w:val="20"/>
-        </w:rPr>
-      </w:pPr>
-    </w:p>
-    <w:p>
-      <w:pPr>
-        <w:rPr>
-          <w:b/>
-        </w:rPr>
-      </w:pPr>
-      <w:r>
-        <w:rPr>
-          <w:b/>
-        </w:rPr>
-        <w:t>7</w:t>
-      </w:r>
-      <w:r>
-        <w:rPr>
-          <w:b/>
-        </w:rPr>
-        <w:tab/>
-        <w:t>Discussion of Jay</w:t>
-      </w:r>
-    </w:p>
-    <w:p>
-      <w:pPr>
-        <w:ind w:firstLine="720"/>
-        <w:rPr>
-          <w:sz w:val="20"/>
-          <w:szCs w:val="20"/>
-        </w:rPr>
-      </w:pPr>
-      <w:r>
-        <w:rPr>
-          <w:sz w:val="20"/>
-          <w:szCs w:val="20"/>
-        </w:rPr>
-        <w:t>TODO: Talk about Jay’s irrelevance since we ran it with his papers included, but he was never predicted as the author in any of the algorithms</w:t>
-      </w:r>
-    </w:p>
-    <w:p>
-      <w:pPr>
-        <w:ind w:firstLine="720"/>
-        <w:rPr>
-          <w:sz w:val="20"/>
-          <w:szCs w:val="20"/>
-        </w:rPr>
-      </w:pPr>
-    </w:p>
-    <w:p>
-      <w:pPr>
-        <w:ind w:firstLine="720"/>
-        <w:rPr>
-          <w:sz w:val="20"/>
-          <w:szCs w:val="20"/>
-        </w:rPr>
-      </w:pPr>
-      <w:r>
-        <w:rPr>
-          <w:sz w:val="20"/>
-          <w:szCs w:val="20"/>
-        </w:rPr>
-        <w:t>Mentioned above in data representation, do we want to move it here?</w:t>
-      </w:r>
-    </w:p>
-    <w:p>
-      <w:pPr>
-        <w:ind w:firstLine="720"/>
-        <w:rPr>
-          <w:sz w:val="20"/>
-          <w:szCs w:val="20"/>
-        </w:rPr>
-      </w:pPr>
-    </w:p>
-    <w:p>
-      <w:pPr>
-        <w:rPr>
-          <w:b/>
-        </w:rPr>
-      </w:pPr>
-      <w:r>
-        <w:rPr>
-          <w:b/>
-        </w:rPr>
-        <w:t>8</w:t>
-      </w:r>
-      <w:r>
-        <w:rPr>
-          <w:b/>
-        </w:rPr>
-        <w:tab/>
-        <w:t>Conclusion</w:t>
-      </w:r>
-    </w:p>
-    <w:p>
-      <w:pPr>
-        <w:rPr>
-          <w:b/>
-        </w:rPr>
-      </w:pPr>
     </w:p>
     <w:p>
       <w:pPr>
@@ -3393,7 +3555,7 @@
             <w:sz w:val="20"/>
             <w:szCs w:val="20"/>
           </w:rPr>
-          <w:t>6</w:t>
+          <w:t>7</w:t>
         </w:r>
         <w:r>
           <w:rPr>

</xml_diff>

<commit_message>
Finished Naive Bayes section
</commit_message>
<xml_diff>
--- a/final_report.docx
+++ b/final_report.docx
@@ -1056,7 +1056,7 @@
             <v:path o:extrusionok="f" gradientshapeok="t" o:connecttype="rect"/>
             <o:lock v:ext="edit" aspectratio="t"/>
           </v:shapetype>
-          <v:shape id="_x0000_i1025" type="#_x0000_t75" style="width:429.75pt;height:321.75pt">
+          <v:shape id="_x0000_i1025" type="#_x0000_t75" style="width:430.1pt;height:321.8pt">
             <v:imagedata r:id="rId8" o:title="Words With the Most Varied Usage Across Authors"/>
           </v:shape>
         </w:pict>
@@ -1069,6 +1069,21 @@
           <w:szCs w:val="20"/>
         </w:rPr>
       </w:pPr>
+      <w:r>
+        <w:rPr>
+          <w:sz w:val="20"/>
+          <w:szCs w:val="20"/>
+        </w:rPr>
+        <w:br w:type="page"/>
+      </w:r>
+    </w:p>
+    <w:p>
+      <w:pPr>
+        <w:rPr>
+          <w:sz w:val="20"/>
+          <w:szCs w:val="20"/>
+        </w:rPr>
+      </w:pPr>
     </w:p>
     <w:p>
       <w:pPr>
@@ -1147,7 +1162,6 @@
           <w:sz w:val="20"/>
           <w:szCs w:val="20"/>
         </w:rPr>
-        <w:lastRenderedPageBreak/>
         <w:tab/>
         <w:t>First we</w:t>
       </w:r>
@@ -1205,17 +1219,8 @@
           <w:sz w:val="20"/>
           <w:szCs w:val="20"/>
         </w:rPr>
-        <w:t xml:space="preserve">between the disputed </w:t>
-      </w:r>
-      <w:proofErr w:type="gramStart"/>
-      <w:r>
-        <w:rPr>
-          <w:sz w:val="20"/>
-          <w:szCs w:val="20"/>
-        </w:rPr>
-        <w:t>paper</w:t>
-      </w:r>
-      <w:proofErr w:type="gramEnd"/>
+        <w:t>between the disputed paper</w:t>
+      </w:r>
       <w:r>
         <w:rPr>
           <w:sz w:val="20"/>
@@ -1453,23 +1458,7 @@
           <w:sz w:val="20"/>
           <w:szCs w:val="20"/>
         </w:rPr>
-        <w:t xml:space="preserve"> and flattened out. </w:t>
-      </w:r>
-      <w:proofErr w:type="gramStart"/>
-      <w:r>
-        <w:rPr>
-          <w:sz w:val="20"/>
-          <w:szCs w:val="20"/>
-        </w:rPr>
-        <w:t>k-Means</w:t>
-      </w:r>
-      <w:proofErr w:type="gramEnd"/>
-      <w:r>
-        <w:rPr>
-          <w:sz w:val="20"/>
-          <w:szCs w:val="20"/>
-        </w:rPr>
-        <w:t xml:space="preserve"> always predicts that a high number of the disputed papers were written by Madison, and with greater than 35 feature words, k-Means predicts that all 12 of the disputed papers were written by Madison.</w:t>
+        <w:t xml:space="preserve"> and flattened out. k-Means always predicts that a high number of the disputed papers were written by Madison, and with greater than 35 feature words, k-Means predicts that all 12 of the disputed papers were written by Madison.</w:t>
       </w:r>
     </w:p>
     <w:p>
@@ -1641,21 +1630,12 @@
           <w:szCs w:val="20"/>
         </w:rPr>
       </w:pPr>
-      <w:proofErr w:type="gramStart"/>
-      <w:r>
-        <w:rPr>
-          <w:sz w:val="20"/>
-          <w:szCs w:val="20"/>
-        </w:rPr>
-        <w:t>k</w:t>
-      </w:r>
-      <w:proofErr w:type="gramEnd"/>
-      <w:r>
-        <w:rPr>
-          <w:sz w:val="20"/>
-          <w:szCs w:val="20"/>
-        </w:rPr>
-        <w:t xml:space="preserve"> Nearest Neighbors looks at the k nearest neighbors and assigns</w:t>
+      <w:r>
+        <w:rPr>
+          <w:sz w:val="20"/>
+          <w:szCs w:val="20"/>
+        </w:rPr>
+        <w:t>k Nearest Neighbors looks at the k nearest neighbors and assigns</w:t>
       </w:r>
       <w:r>
         <w:rPr>
@@ -1734,7 +1714,15 @@
           <w:sz w:val="20"/>
           <w:szCs w:val="20"/>
         </w:rPr>
-        <w:t xml:space="preserve"> We then sort the papers by this difference and take the first k papers, resulting in the k closest papers to the disputed paper being classified. Then we classify the disputed paper with the author of the majority of the </w:t>
+        <w:t xml:space="preserve"> We then sort the papers by </w:t>
+      </w:r>
+      <w:r>
+        <w:rPr>
+          <w:sz w:val="20"/>
+          <w:szCs w:val="20"/>
+        </w:rPr>
+        <w:lastRenderedPageBreak/>
+        <w:t xml:space="preserve">this difference and take the first k papers, resulting in the k closest papers to the disputed paper being classified. Then we classify the disputed paper with the author of the majority of the </w:t>
       </w:r>
       <w:r>
         <w:rPr>
@@ -1792,7 +1780,6 @@
                 <w:sz w:val="20"/>
                 <w:szCs w:val="20"/>
               </w:rPr>
-              <w:lastRenderedPageBreak/>
               <w:drawing>
                 <wp:inline distT="0" distB="0" distL="0" distR="0" wp14:anchorId="42D463E1" wp14:editId="0F72B4AC">
                   <wp:extent cx="3568889" cy="2673426"/>
@@ -1862,7 +1849,7 @@
                 <w:szCs w:val="20"/>
               </w:rPr>
               <w:pict w14:anchorId="53DB0354">
-                <v:shape id="_x0000_i1026" type="#_x0000_t75" style="width:279.75pt;height:211.5pt">
+                <v:shape id="_x0000_i1026" type="#_x0000_t75" style="width:279.85pt;height:211.6pt">
                   <v:imagedata r:id="rId12" o:title="k-NN Training Error as a Function of Number of Feature Words"/>
                 </v:shape>
               </w:pict>
@@ -1947,7 +1934,7 @@
           <w:szCs w:val="20"/>
         </w:rPr>
         <w:pict w14:anchorId="6A69AF0D">
-          <v:shape id="_x0000_i1027" type="#_x0000_t75" style="width:270.75pt;height:203.25pt">
+          <v:shape id="_x0000_i1027" type="#_x0000_t75" style="width:271.1pt;height:203.5pt">
             <v:imagedata r:id="rId13" o:title="Validation Error as a Function of Number of Feature Words"/>
           </v:shape>
         </w:pict>
@@ -1955,21 +1942,20 @@
     </w:p>
     <w:p>
       <w:pPr>
+        <w:rPr>
+          <w:sz w:val="20"/>
+          <w:szCs w:val="20"/>
+        </w:rPr>
+      </w:pPr>
+    </w:p>
+    <w:p>
+      <w:pPr>
         <w:ind w:firstLine="720"/>
         <w:rPr>
           <w:sz w:val="20"/>
           <w:szCs w:val="20"/>
         </w:rPr>
       </w:pPr>
-    </w:p>
-    <w:p>
-      <w:pPr>
-        <w:ind w:firstLine="720"/>
-        <w:rPr>
-          <w:sz w:val="20"/>
-          <w:szCs w:val="20"/>
-        </w:rPr>
-      </w:pPr>
       <w:r>
         <w:rPr>
           <w:sz w:val="20"/>
@@ -1982,16 +1968,7 @@
           <w:sz w:val="20"/>
           <w:szCs w:val="20"/>
         </w:rPr>
-        <w:t>% 25% split, with 25% of each authors pap</w:t>
-      </w:r>
-      <w:bookmarkStart w:id="0" w:name="_GoBack"/>
-      <w:bookmarkEnd w:id="0"/>
-      <w:r>
-        <w:rPr>
-          <w:sz w:val="20"/>
-          <w:szCs w:val="20"/>
-        </w:rPr>
-        <w:t xml:space="preserve">ers forming a validation set. We than ran our implementation of k-NN with different values of k and looking at the 9 nearest neighbors resulted in the lowest validation error. </w:t>
+        <w:t xml:space="preserve">% 25% split, with 25% of each authors papers forming a validation set. We than ran our implementation of k-NN with different values of k and looking at the 9 nearest neighbors resulted in the lowest validation error. </w:t>
       </w:r>
       <w:r>
         <w:rPr>
@@ -2013,6 +1990,21 @@
           <w:szCs w:val="20"/>
         </w:rPr>
         <w:t xml:space="preserve"> error, k values of 1 and 3 also predicted all 12 papers were written by Madison.</w:t>
+      </w:r>
+    </w:p>
+    <w:p>
+      <w:pPr>
+        <w:rPr>
+          <w:sz w:val="20"/>
+          <w:szCs w:val="20"/>
+        </w:rPr>
+      </w:pPr>
+      <w:r>
+        <w:rPr>
+          <w:sz w:val="20"/>
+          <w:szCs w:val="20"/>
+        </w:rPr>
+        <w:br w:type="page"/>
       </w:r>
     </w:p>
     <w:p>
@@ -2047,6 +2039,13 @@
     </w:p>
     <w:p>
       <w:pPr>
+        <w:rPr>
+          <w:b/>
+        </w:rPr>
+      </w:pPr>
+    </w:p>
+    <w:p>
+      <w:pPr>
         <w:ind w:firstLine="720"/>
         <w:rPr>
           <w:sz w:val="20"/>
@@ -2058,23 +2057,21 @@
           <w:sz w:val="20"/>
           <w:szCs w:val="20"/>
         </w:rPr>
-        <w:t>TODO: Describe algorithm</w:t>
-      </w:r>
-    </w:p>
-    <w:p>
-      <w:pPr>
-        <w:ind w:firstLine="720"/>
-        <w:rPr>
-          <w:sz w:val="20"/>
-          <w:szCs w:val="20"/>
-        </w:rPr>
-      </w:pPr>
-      <w:r>
-        <w:rPr>
-          <w:sz w:val="20"/>
-          <w:szCs w:val="20"/>
-        </w:rPr>
-        <w:t>TODO: Describe implementation</w:t>
+        <w:t xml:space="preserve">Naïve </w:t>
+      </w:r>
+      <w:r>
+        <w:rPr>
+          <w:sz w:val="20"/>
+          <w:szCs w:val="20"/>
+        </w:rPr>
+        <w:t>Bayes computes the probability that a paper was written by a certain author. First we look at all of the papers in the training set and compute the probability that each word appears in a paper given it was written by the author of that paper</w:t>
+      </w:r>
+      <w:r>
+        <w:rPr>
+          <w:sz w:val="20"/>
+          <w:szCs w:val="20"/>
+        </w:rPr>
+        <w:t>. Then for each disputed paper we use the following equation to predict which author wrote it.</w:t>
       </w:r>
     </w:p>
     <w:p>
@@ -2379,17 +2376,8 @@
           <w:sz w:val="20"/>
           <w:szCs w:val="20"/>
         </w:rPr>
-        <w:t xml:space="preserve"> which is given </w:t>
-      </w:r>
-      <w:proofErr w:type="gramStart"/>
-      <w:r>
-        <w:rPr>
-          <w:sz w:val="20"/>
-          <w:szCs w:val="20"/>
-        </w:rPr>
-        <w:t xml:space="preserve">by </w:t>
-      </w:r>
-      <w:proofErr w:type="gramEnd"/>
+        <w:t xml:space="preserve"> which is given by </w:t>
+      </w:r>
       <m:oMath>
         <m:f>
           <m:fPr>
@@ -2552,6 +2540,45 @@
           <w:szCs w:val="20"/>
         </w:rPr>
         <w:t>.</w:t>
+      </w:r>
+    </w:p>
+    <w:p>
+      <w:pPr>
+        <w:ind w:firstLine="720"/>
+        <w:rPr>
+          <w:sz w:val="20"/>
+          <w:szCs w:val="20"/>
+        </w:rPr>
+      </w:pPr>
+    </w:p>
+    <w:p>
+      <w:pPr>
+        <w:ind w:firstLine="720"/>
+        <w:rPr>
+          <w:sz w:val="20"/>
+          <w:szCs w:val="20"/>
+        </w:rPr>
+      </w:pPr>
+      <w:r>
+        <w:rPr>
+          <w:sz w:val="20"/>
+          <w:szCs w:val="20"/>
+        </w:rPr>
+        <w:t>This calculates the probability for each author that a given paper</w:t>
+      </w:r>
+      <w:r>
+        <w:rPr>
+          <w:sz w:val="20"/>
+          <w:szCs w:val="20"/>
+        </w:rPr>
+        <w:t xml:space="preserve"> was written by that author, by multiplying the probability than any paper in the dataset was written by that author with the product of the probabilities of each word appearing, given it was written</w:t>
+      </w:r>
+      <w:r>
+        <w:rPr>
+          <w:sz w:val="20"/>
+          <w:szCs w:val="20"/>
+        </w:rPr>
+        <w:t xml:space="preserve"> by that author. Then whichever author had the greatest probability is assigned as the predicted author of that disputed paper.</w:t>
       </w:r>
     </w:p>
     <w:p>
@@ -2743,6 +2770,59 @@
     </w:p>
     <w:p>
       <w:pPr>
+        <w:ind w:firstLine="720"/>
+        <w:rPr>
+          <w:sz w:val="20"/>
+          <w:szCs w:val="20"/>
+        </w:rPr>
+      </w:pPr>
+      <w:r>
+        <w:rPr>
+          <w:sz w:val="20"/>
+          <w:szCs w:val="20"/>
+        </w:rPr>
+        <w:t>We then predicted the authors for all 12 disputed papers using Naïve Bayes and discovered that after about 16 feature words</w:t>
+      </w:r>
+      <w:r>
+        <w:rPr>
+          <w:sz w:val="20"/>
+          <w:szCs w:val="20"/>
+        </w:rPr>
+        <w:t xml:space="preserve">, it consistently predicted that all 12 papers were written by Madison. It’s interesting to note the different numbers of feature words each algorithm takes in order to reach that </w:t>
+      </w:r>
+      <w:r>
+        <w:rPr>
+          <w:sz w:val="20"/>
+          <w:szCs w:val="20"/>
+        </w:rPr>
+        <w:t>same conclusion, with k-NN taking only one word. Similarly to k-Means and k-NN, Naïve Bayes’ training error quickly drops below 5 percent as the number of feature words increases.</w:t>
+      </w:r>
+    </w:p>
+    <w:p>
+      <w:pPr>
+        <w:rPr>
+          <w:sz w:val="20"/>
+          <w:szCs w:val="20"/>
+        </w:rPr>
+      </w:pPr>
+      <w:r>
+        <w:rPr>
+          <w:sz w:val="20"/>
+          <w:szCs w:val="20"/>
+        </w:rPr>
+        <w:br w:type="page"/>
+      </w:r>
+    </w:p>
+    <w:p>
+      <w:pPr>
+        <w:rPr>
+          <w:sz w:val="20"/>
+          <w:szCs w:val="20"/>
+        </w:rPr>
+      </w:pPr>
+    </w:p>
+    <w:p>
+      <w:pPr>
         <w:rPr>
           <w:b/>
         </w:rPr>
@@ -2775,7 +2855,7 @@
           <w:szCs w:val="20"/>
         </w:rPr>
         <w:pict w14:anchorId="3326836D">
-          <v:shape id="_x0000_i1028" type="#_x0000_t75" style="width:413.25pt;height:309.75pt">
+          <v:shape id="_x0000_i1028" type="#_x0000_t75" style="width:413.2pt;height:309.9pt">
             <v:imagedata r:id="rId16" o:title="Training Error as a Function of Number of Feature Words"/>
           </v:shape>
         </w:pict>
@@ -2803,7 +2883,6 @@
           <w:sz w:val="20"/>
           <w:szCs w:val="20"/>
         </w:rPr>
-        <w:lastRenderedPageBreak/>
         <w:tab/>
         <w:t xml:space="preserve">As seen in the graph above, all three of the graphs start with relatively high training error, although k-NN starts around 10% more accurate than </w:t>
       </w:r>
@@ -2917,7 +2996,15 @@
           <w:sz w:val="20"/>
           <w:szCs w:val="20"/>
         </w:rPr>
-        <w:t xml:space="preserve"> However, after 6 words its training error is not noticeably better (it is at times worse) than either of the other two </w:t>
+        <w:t xml:space="preserve"> However, after 6 words its training error is not noticeably better (it is at times worse) than either of the other </w:t>
+      </w:r>
+      <w:r>
+        <w:rPr>
+          <w:sz w:val="20"/>
+          <w:szCs w:val="20"/>
+        </w:rPr>
+        <w:lastRenderedPageBreak/>
+        <w:t xml:space="preserve">two </w:t>
       </w:r>
       <w:r>
         <w:rPr>
@@ -2956,23 +3043,21 @@
           <w:sz w:val="20"/>
           <w:szCs w:val="20"/>
         </w:rPr>
-        <w:t xml:space="preserve">It makes sense that k-NN and k-Means perform similarly to one another. Both are clustering </w:t>
-      </w:r>
-      <w:proofErr w:type="gramStart"/>
-      <w:r>
-        <w:rPr>
-          <w:sz w:val="20"/>
-          <w:szCs w:val="20"/>
-        </w:rPr>
-        <w:t>algorithms, that</w:t>
-      </w:r>
-      <w:proofErr w:type="gramEnd"/>
-      <w:r>
-        <w:rPr>
-          <w:sz w:val="20"/>
-          <w:szCs w:val="20"/>
-        </w:rPr>
-        <w:t xml:space="preserve"> generally label test points as whatever is around them, although k-NN only looks as far as the k nearest neighbors, while k-Means looks at distance between the test point and the clusters. </w:t>
+        <w:t>It makes sense that k-NN and k-Means perform similarly to one another.</w:t>
+      </w:r>
+      <w:r>
+        <w:rPr>
+          <w:sz w:val="20"/>
+          <w:szCs w:val="20"/>
+        </w:rPr>
+        <w:t xml:space="preserve"> Both are clustering algorithms</w:t>
+      </w:r>
+      <w:r>
+        <w:rPr>
+          <w:sz w:val="20"/>
+          <w:szCs w:val="20"/>
+        </w:rPr>
+        <w:t xml:space="preserve"> that generally label test points as whatever is around them, although k-NN only looks as far as the k nearest neighbors, while k-Means looks at distance between the test point and the clusters. </w:t>
       </w:r>
     </w:p>
     <w:p>
@@ -3173,15 +3258,7 @@
           <w:sz w:val="20"/>
           <w:szCs w:val="20"/>
         </w:rPr>
-        <w:t xml:space="preserve"> This agrees with previous work on the subject. As argued earlier, when all of our algorithms predict the same thing, it is hard to argue any of them is better than the other in terms of accuracy. K-NN does predict them all accurately from even one word, and starts with a lower test error, but past 6 words they all have a similar, incredibly low test error of 4% or less. One can only </w:t>
-      </w:r>
-      <w:r>
-        <w:rPr>
-          <w:sz w:val="20"/>
-          <w:szCs w:val="20"/>
-        </w:rPr>
-        <w:lastRenderedPageBreak/>
-        <w:t xml:space="preserve">argue that the algorithm is better in the sense that it requires fewer words to predict all 12 correctly, so it is less computationally intensive. </w:t>
+        <w:t xml:space="preserve"> This agrees with previous work on the subject. As argued earlier, when all of our algorithms predict the same thing, it is hard to argue any of them is better than the other in terms of accuracy. K-NN does predict them all accurately from even one word, and starts with a lower test error, but past 6 words they all have a similar, incredibly low test error of 4% or less. One can only argue that the algorithm is better in the sense that it requires fewer words to predict all 12 correctly, so it is less computationally intensive. </w:t>
       </w:r>
     </w:p>
     <w:p>
@@ -3548,25 +3625,7 @@
           <w:sz w:val="20"/>
           <w:szCs w:val="20"/>
         </w:rPr>
-        <w:t xml:space="preserve">apers: </w:t>
-      </w:r>
-      <w:proofErr w:type="spellStart"/>
-      <w:r>
-        <w:rPr>
-          <w:rFonts w:cs="Georgia"/>
-          <w:sz w:val="20"/>
-          <w:szCs w:val="20"/>
-        </w:rPr>
-        <w:t>Svm</w:t>
-      </w:r>
-      <w:proofErr w:type="spellEnd"/>
-      <w:r>
-        <w:rPr>
-          <w:rFonts w:cs="Georgia"/>
-          <w:sz w:val="20"/>
-          <w:szCs w:val="20"/>
-        </w:rPr>
-        <w:t xml:space="preserve"> </w:t>
+        <w:t xml:space="preserve">apers: Svm </w:t>
       </w:r>
       <w:r>
         <w:rPr>
@@ -3678,6 +3737,8 @@
         </w:rPr>
         <w:t>105, 7 (August-September), 601–608.</w:t>
       </w:r>
+      <w:bookmarkStart w:id="0" w:name="_GoBack"/>
+      <w:bookmarkEnd w:id="0"/>
     </w:p>
     <w:sectPr>
       <w:footerReference w:type="default" r:id="rId17"/>
@@ -3763,7 +3824,7 @@
             <w:sz w:val="20"/>
             <w:szCs w:val="20"/>
           </w:rPr>
-          <w:t>5</w:t>
+          <w:t>6</w:t>
         </w:r>
         <w:r>
           <w:rPr>
@@ -4672,7 +4733,7 @@
 </file>
 
 <file path=customXml/itemProps1.xml><?xml version="1.0" encoding="utf-8"?>
-<ds:datastoreItem xmlns:ds="http://schemas.openxmlformats.org/officeDocument/2006/customXml" ds:itemID="{9C212CF5-5CFE-4D10-9A9D-8091939A510B}">
+<ds:datastoreItem xmlns:ds="http://schemas.openxmlformats.org/officeDocument/2006/customXml" ds:itemID="{78F46490-0EBA-4219-A781-D6427247FD02}">
   <ds:schemaRefs>
     <ds:schemaRef ds:uri="http://schemas.openxmlformats.org/officeDocument/2006/bibliography"/>
   </ds:schemaRefs>

</xml_diff>

<commit_message>
added a tiny bit about feature selection and edits
</commit_message>
<xml_diff>
--- a/final_report.docx
+++ b/final_report.docx
@@ -1,6 +1,6 @@
 
 <file path=word/document.xml><?xml version="1.0" encoding="utf-8"?>
-<w:document xmlns:wpc="http://schemas.microsoft.com/office/word/2010/wordprocessingCanvas" xmlns:mc="http://schemas.openxmlformats.org/markup-compatibility/2006" xmlns:o="urn:schemas-microsoft-com:office:office" xmlns:r="http://schemas.openxmlformats.org/officeDocument/2006/relationships" xmlns:m="http://schemas.openxmlformats.org/officeDocument/2006/math" xmlns:v="urn:schemas-microsoft-com:vml" xmlns:wp14="http://schemas.microsoft.com/office/word/2010/wordprocessingDrawing" xmlns:wp="http://schemas.openxmlformats.org/drawingml/2006/wordprocessingDrawing" xmlns:w10="urn:schemas-microsoft-com:office:word" xmlns:w="http://schemas.openxmlformats.org/wordprocessingml/2006/main" xmlns:w14="http://schemas.microsoft.com/office/word/2010/wordml" xmlns:w15="http://schemas.microsoft.com/office/word/2012/wordml" xmlns:wpg="http://schemas.microsoft.com/office/word/2010/wordprocessingGroup" xmlns:wpi="http://schemas.microsoft.com/office/word/2010/wordprocessingInk" xmlns:wne="http://schemas.microsoft.com/office/word/2006/wordml" xmlns:wps="http://schemas.microsoft.com/office/word/2010/wordprocessingShape" mc:Ignorable="w14 w15 wp14">
+<w:document xmlns:wpc="http://schemas.microsoft.com/office/word/2010/wordprocessingCanvas" xmlns:mo="http://schemas.microsoft.com/office/mac/office/2008/main" xmlns:mc="http://schemas.openxmlformats.org/markup-compatibility/2006" xmlns:mv="urn:schemas-microsoft-com:mac:vml" xmlns:o="urn:schemas-microsoft-com:office:office" xmlns:r="http://schemas.openxmlformats.org/officeDocument/2006/relationships" xmlns:m="http://schemas.openxmlformats.org/officeDocument/2006/math" xmlns:v="urn:schemas-microsoft-com:vml" xmlns:wp14="http://schemas.microsoft.com/office/word/2010/wordprocessingDrawing" xmlns:wp="http://schemas.openxmlformats.org/drawingml/2006/wordprocessingDrawing" xmlns:w10="urn:schemas-microsoft-com:office:word" xmlns:w="http://schemas.openxmlformats.org/wordprocessingml/2006/main" xmlns:w14="http://schemas.microsoft.com/office/word/2010/wordml" xmlns:wpg="http://schemas.microsoft.com/office/word/2010/wordprocessingGroup" xmlns:wpi="http://schemas.microsoft.com/office/word/2010/wordprocessingInk" xmlns:wne="http://schemas.microsoft.com/office/word/2006/wordml" xmlns:wps="http://schemas.microsoft.com/office/word/2010/wordprocessingShape" mc:Ignorable="w14 wp14">
   <w:body>
     <w:p>
       <w:pPr>
@@ -91,7 +91,7 @@
             <w:tcW w:w="4468" w:type="dxa"/>
           </w:tcPr>
           <w:p>
-            <w:hyperlink r:id="rId7" w:history="1">
+            <w:hyperlink r:id="rId8" w:history="1">
               <w:r>
                 <w:rPr>
                   <w:rStyle w:val="Hyperlink"/>
@@ -166,7 +166,7 @@
           <w:sz w:val="20"/>
           <w:szCs w:val="20"/>
         </w:rPr>
-        <w:t xml:space="preserve">The Federalist Papers were </w:t>
+        <w:t>The Federalist Papers are</w:t>
       </w:r>
       <w:r>
         <w:rPr>
@@ -175,6 +175,15 @@
           <w:sz w:val="20"/>
           <w:szCs w:val="20"/>
         </w:rPr>
+        <w:t xml:space="preserve"> </w:t>
+      </w:r>
+      <w:r>
+        <w:rPr>
+          <w:rFonts w:ascii="Times New Roman" w:hAnsi="Times New Roman"/>
+          <w:i/>
+          <w:sz w:val="20"/>
+          <w:szCs w:val="20"/>
+        </w:rPr>
         <w:t xml:space="preserve">85 political </w:t>
       </w:r>
       <w:r>
@@ -193,7 +202,36 @@
           <w:sz w:val="20"/>
           <w:szCs w:val="20"/>
         </w:rPr>
-        <w:t xml:space="preserve">originally printed under a pseudonym, Publius. Since then it has been discovered that the papers were written by </w:t>
+        <w:t xml:space="preserve">originally printed under a pseudonym, </w:t>
+      </w:r>
+      <w:proofErr w:type="spellStart"/>
+      <w:r>
+        <w:rPr>
+          <w:rFonts w:ascii="Times New Roman" w:hAnsi="Times New Roman"/>
+          <w:i/>
+          <w:sz w:val="20"/>
+          <w:szCs w:val="20"/>
+        </w:rPr>
+        <w:t>Publius</w:t>
+      </w:r>
+      <w:proofErr w:type="spellEnd"/>
+      <w:r>
+        <w:rPr>
+          <w:rFonts w:ascii="Times New Roman" w:hAnsi="Times New Roman"/>
+          <w:i/>
+          <w:sz w:val="20"/>
+          <w:szCs w:val="20"/>
+        </w:rPr>
+        <w:t>, in 1788</w:t>
+      </w:r>
+      <w:r>
+        <w:rPr>
+          <w:rFonts w:ascii="Times New Roman" w:hAnsi="Times New Roman"/>
+          <w:i/>
+          <w:sz w:val="20"/>
+          <w:szCs w:val="20"/>
+        </w:rPr>
+        <w:t xml:space="preserve">. Since then it has been discovered that the papers were written by </w:t>
       </w:r>
       <w:r>
         <w:rPr>
@@ -1116,7 +1154,14 @@
           <w:sz w:val="20"/>
           <w:szCs w:val="20"/>
         </w:rPr>
-        <w:t>As described in the Section 2, we found the words</w:t>
+        <w:t>As described in</w:t>
+      </w:r>
+      <w:r>
+        <w:rPr>
+          <w:sz w:val="20"/>
+          <w:szCs w:val="20"/>
+        </w:rPr>
+        <w:t xml:space="preserve"> Section 2, we found the words</w:t>
       </w:r>
       <w:r>
         <w:rPr>
@@ -1137,7 +1182,30 @@
           <w:sz w:val="20"/>
           <w:szCs w:val="20"/>
         </w:rPr>
-        <w:t xml:space="preserve"> usage between authors. This provides a way to represent the style of an author, by how frequently they use certain words</w:t>
+        <w:t xml:space="preserve"> usage between authors. </w:t>
+      </w:r>
+      <w:r>
+        <w:rPr>
+          <w:sz w:val="20"/>
+          <w:szCs w:val="20"/>
+        </w:rPr>
+        <w:t xml:space="preserve">This was done by calculating a total frequency for all authors, and summing the difference between that average frequency and the frequency of the word for each author. </w:t>
+      </w:r>
+      <w:r>
+        <w:rPr>
+          <w:sz w:val="20"/>
+          <w:szCs w:val="20"/>
+        </w:rPr>
+        <w:t xml:space="preserve">We then selected the words with the greatest sum. </w:t>
+      </w:r>
+      <w:bookmarkStart w:id="0" w:name="_GoBack"/>
+      <w:bookmarkEnd w:id="0"/>
+      <w:r>
+        <w:rPr>
+          <w:sz w:val="20"/>
+          <w:szCs w:val="20"/>
+        </w:rPr>
+        <w:t>This provides a way to represent the style of an author, by how frequently they use certain words</w:t>
       </w:r>
       <w:r>
         <w:rPr>
@@ -1246,8 +1314,8 @@
             <v:path o:extrusionok="f" gradientshapeok="t" o:connecttype="rect"/>
             <o:lock v:ext="edit" aspectratio="t"/>
           </v:shapetype>
-          <v:shape id="_x0000_i1025" type="#_x0000_t75" style="width:429.75pt;height:321.75pt">
-            <v:imagedata r:id="rId8" o:title="Words With the Most Varied Usage Across Authors"/>
+          <v:shape id="_x0000_i1025" type="#_x0000_t75" style="width:429.5pt;height:321.5pt">
+            <v:imagedata r:id="rId9" o:title="Words With the Most Varied Usage Across Authors"/>
           </v:shape>
         </w:pict>
       </w:r>
@@ -1496,7 +1564,7 @@
                           </pic:cNvPicPr>
                         </pic:nvPicPr>
                         <pic:blipFill>
-                          <a:blip r:embed="rId9">
+                          <a:blip r:embed="rId10">
                             <a:extLst>
                               <a:ext uri="{28A0092B-C50C-407E-A947-70E740481C1C}">
                                 <a14:useLocalDpi xmlns:a14="http://schemas.microsoft.com/office/drawing/2010/main" val="0"/>
@@ -1564,7 +1632,7 @@
                           </pic:cNvPicPr>
                         </pic:nvPicPr>
                         <pic:blipFill>
-                          <a:blip r:embed="rId10">
+                          <a:blip r:embed="rId11">
                             <a:extLst>
                               <a:ext uri="{28A0092B-C50C-407E-A947-70E740481C1C}">
                                 <a14:useLocalDpi xmlns:a14="http://schemas.microsoft.com/office/drawing/2010/main" val="0"/>
@@ -1658,15 +1726,7 @@
           <w:sz w:val="20"/>
           <w:szCs w:val="20"/>
         </w:rPr>
-        <w:t xml:space="preserve"> values, finding a large amount of error starting </w:t>
-      </w:r>
-      <w:proofErr w:type="gramStart"/>
-      <w:r>
-        <w:rPr>
-          <w:sz w:val="20"/>
-          <w:szCs w:val="20"/>
-        </w:rPr>
-        <w:t>at</w:t>
+        <w:t xml:space="preserve"> values, finding a large amount of error starting at</w:t>
       </w:r>
       <w:r>
         <w:rPr>
@@ -1675,7 +1735,6 @@
         </w:rPr>
         <w:t xml:space="preserve"> </w:t>
       </w:r>
-      <w:proofErr w:type="gramEnd"/>
       <m:oMath>
         <m:r>
           <w:rPr>
@@ -1723,7 +1782,7 @@
           <w:sz w:val="20"/>
           <w:szCs w:val="20"/>
         </w:rPr>
-        <w:t>k-Means</w:t>
+        <w:t>k</w:t>
       </w:r>
       <w:proofErr w:type="gramEnd"/>
       <w:r>
@@ -1731,7 +1790,7 @@
           <w:sz w:val="20"/>
           <w:szCs w:val="20"/>
         </w:rPr>
-        <w:t xml:space="preserve"> always predicts that a high number of the disputed papers were written by Madison, and with greater than 35 feature words, k-Means predicts that all 12 of the disputed papers were written by Madison.</w:t>
+        <w:t>-Means always predicts that a high number of the disputed papers were written by Madison, and with greater than 35 feature words, k-Means predicts that all 12 of the disputed papers were written by Madison.</w:t>
       </w:r>
     </w:p>
     <w:p>
@@ -1926,15 +1985,13 @@
         </w:rPr>
         <w:t xml:space="preserve">closest </w:t>
       </w:r>
-      <w:proofErr w:type="spellStart"/>
-      <w:r>
-        <w:rPr>
-          <w:sz w:val="20"/>
-          <w:szCs w:val="20"/>
-        </w:rPr>
-        <w:t>datapoints</w:t>
-      </w:r>
-      <w:proofErr w:type="spellEnd"/>
+      <w:r>
+        <w:rPr>
+          <w:sz w:val="20"/>
+          <w:szCs w:val="20"/>
+        </w:rPr>
+        <w:t>data points</w:t>
+      </w:r>
       <w:r>
         <w:rPr>
           <w:sz w:val="20"/>
@@ -2014,11 +2071,21 @@
           <w:szCs w:val="20"/>
         </w:rPr>
       </w:pPr>
-      <w:r>
-        <w:rPr>
-          <w:sz w:val="20"/>
-          <w:szCs w:val="20"/>
-        </w:rPr>
+    </w:p>
+    <w:p>
+      <w:pPr>
+        <w:ind w:firstLine="720"/>
+        <w:rPr>
+          <w:sz w:val="20"/>
+          <w:szCs w:val="20"/>
+        </w:rPr>
+      </w:pPr>
+      <w:r>
+        <w:rPr>
+          <w:sz w:val="20"/>
+          <w:szCs w:val="20"/>
+        </w:rPr>
+        <w:lastRenderedPageBreak/>
         <w:t>In order to find the k closest papers, we calculate the sum of the difference between the frequencies of feature words from the disputed paper to all other papers.</w:t>
       </w:r>
       <w:r>
@@ -2026,15 +2093,7 @@
           <w:sz w:val="20"/>
           <w:szCs w:val="20"/>
         </w:rPr>
-        <w:t xml:space="preserve"> We then sort the papers by </w:t>
-      </w:r>
-      <w:r>
-        <w:rPr>
-          <w:sz w:val="20"/>
-          <w:szCs w:val="20"/>
-        </w:rPr>
-        <w:lastRenderedPageBreak/>
-        <w:t xml:space="preserve">this difference and take the first k papers, resulting in the k closest papers to the disputed paper being </w:t>
+        <w:t xml:space="preserve"> We then sort the papers by this difference and take the first k papers, resulting in the k closest papers to the disputed paper being </w:t>
       </w:r>
       <w:r>
         <w:rPr>
@@ -2124,7 +2183,7 @@
                           </pic:cNvPicPr>
                         </pic:nvPicPr>
                         <pic:blipFill>
-                          <a:blip r:embed="rId11">
+                          <a:blip r:embed="rId12">
                             <a:extLst>
                               <a:ext uri="{28A0092B-C50C-407E-A947-70E740481C1C}">
                                 <a14:useLocalDpi xmlns:a14="http://schemas.microsoft.com/office/drawing/2010/main" val="0"/>
@@ -2175,8 +2234,8 @@
                 <w:szCs w:val="20"/>
               </w:rPr>
               <w:pict w14:anchorId="53DB0354">
-                <v:shape id="_x0000_i1026" type="#_x0000_t75" style="width:279.75pt;height:211.5pt">
-                  <v:imagedata r:id="rId12" o:title="k-NN Training Error as a Function of Number of Feature Words"/>
+                <v:shape id="_x0000_i1026" type="#_x0000_t75" style="width:279.65pt;height:211.8pt">
+                  <v:imagedata r:id="rId13" o:title="k-NN Training Error as a Function of Number of Feature Words"/>
                 </v:shape>
               </w:pict>
             </w:r>
@@ -2274,8 +2333,8 @@
           <w:szCs w:val="20"/>
         </w:rPr>
         <w:pict w14:anchorId="6A69AF0D">
-          <v:shape id="_x0000_i1027" type="#_x0000_t75" style="width:270.75pt;height:203.25pt">
-            <v:imagedata r:id="rId13" o:title="Validation Error as a Function of Number of Feature Words"/>
+          <v:shape id="_x0000_i1027" type="#_x0000_t75" style="width:270.4pt;height:203.45pt">
+            <v:imagedata r:id="rId14" o:title="Validation Error as a Function of Number of Feature Words"/>
           </v:shape>
         </w:pict>
       </w:r>
@@ -2738,23 +2797,22 @@
           </w:rPr>
           <m:t>author</m:t>
         </m:r>
+        <m:r>
+          <w:rPr>
+            <w:rFonts w:ascii="Cambria Math" w:hAnsi="Cambria Math"/>
+            <w:sz w:val="20"/>
+            <w:szCs w:val="20"/>
+          </w:rPr>
+          <m:t>,</m:t>
+        </m:r>
       </m:oMath>
       <w:r>
         <w:rPr>
           <w:sz w:val="20"/>
           <w:szCs w:val="20"/>
         </w:rPr>
-        <w:t xml:space="preserve"> which is given </w:t>
-      </w:r>
-      <w:proofErr w:type="gramStart"/>
-      <w:r>
-        <w:rPr>
-          <w:sz w:val="20"/>
-          <w:szCs w:val="20"/>
-        </w:rPr>
-        <w:t xml:space="preserve">by </w:t>
-      </w:r>
-      <w:proofErr w:type="gramEnd"/>
+        <w:t xml:space="preserve"> which is given by </w:t>
+      </w:r>
       <m:oMath>
         <m:f>
           <m:fPr>
@@ -3054,7 +3112,7 @@
                           </pic:cNvPicPr>
                         </pic:nvPicPr>
                         <pic:blipFill>
-                          <a:blip r:embed="rId14">
+                          <a:blip r:embed="rId15">
                             <a:extLst>
                               <a:ext uri="{28A0092B-C50C-407E-A947-70E740481C1C}">
                                 <a14:useLocalDpi xmlns:a14="http://schemas.microsoft.com/office/drawing/2010/main" val="0"/>
@@ -3121,7 +3179,7 @@
                           <pic:cNvPicPr/>
                         </pic:nvPicPr>
                         <pic:blipFill>
-                          <a:blip r:embed="rId15">
+                          <a:blip r:embed="rId16">
                             <a:extLst>
                               <a:ext uri="{28A0092B-C50C-407E-A947-70E740481C1C}">
                                 <a14:useLocalDpi xmlns:a14="http://schemas.microsoft.com/office/drawing/2010/main" val="0"/>
@@ -3246,8 +3304,8 @@
           <w:szCs w:val="20"/>
         </w:rPr>
         <w:pict w14:anchorId="3326836D">
-          <v:shape id="_x0000_i1028" type="#_x0000_t75" style="width:413.25pt;height:309.75pt">
-            <v:imagedata r:id="rId16" o:title="Training Error as a Function of Number of Feature Words"/>
+          <v:shape id="_x0000_i1028" type="#_x0000_t75" style="width:413.6pt;height:309.75pt">
+            <v:imagedata r:id="rId17" o:title="Training Error as a Function of Number of Feature Words"/>
           </v:shape>
         </w:pict>
       </w:r>
@@ -4009,18 +4067,8 @@
           <w:sz w:val="20"/>
           <w:szCs w:val="20"/>
         </w:rPr>
-        <w:t xml:space="preserve">apers: </w:t>
-      </w:r>
-      <w:proofErr w:type="spellStart"/>
-      <w:r>
-        <w:rPr>
-          <w:rFonts w:cs="Georgia"/>
-          <w:sz w:val="20"/>
-          <w:szCs w:val="20"/>
-        </w:rPr>
-        <w:t>Svm</w:t>
-      </w:r>
-      <w:proofErr w:type="spellEnd"/>
+        <w:t>apers: SVM</w:t>
+      </w:r>
       <w:r>
         <w:rPr>
           <w:rFonts w:cs="Georgia"/>
@@ -4102,21 +4150,20 @@
           <w:szCs w:val="20"/>
         </w:rPr>
       </w:pPr>
-      <w:r>
-        <w:rPr>
-          <w:sz w:val="20"/>
-          <w:szCs w:val="20"/>
-        </w:rPr>
-        <w:t xml:space="preserve">[2] Bosch, R. A. and Smith, J. A. (1998). Separating Hyperplanes and the Authorship of the Disputed </w:t>
-      </w:r>
-      <w:bookmarkStart w:id="0" w:name="_GoBack"/>
-      <w:bookmarkEnd w:id="0"/>
-      <w:r>
-        <w:rPr>
-          <w:sz w:val="20"/>
-          <w:szCs w:val="20"/>
-        </w:rPr>
-        <w:t xml:space="preserve">Federalist Papers. </w:t>
+    </w:p>
+    <w:p>
+      <w:pPr>
+        <w:rPr>
+          <w:sz w:val="20"/>
+          <w:szCs w:val="20"/>
+        </w:rPr>
+      </w:pPr>
+      <w:r>
+        <w:rPr>
+          <w:sz w:val="20"/>
+          <w:szCs w:val="20"/>
+        </w:rPr>
+        <w:t xml:space="preserve">[2] Bosch, R. A. and Smith, J. A. (1998). Separating Hyperplanes and the Authorship of the Disputed Federalist Papers. </w:t>
       </w:r>
       <w:r>
         <w:rPr>
@@ -4150,7 +4197,7 @@
       </w:r>
     </w:p>
     <w:sectPr>
-      <w:footerReference w:type="default" r:id="rId17"/>
+      <w:footerReference w:type="default" r:id="rId18"/>
       <w:pgSz w:w="12240" w:h="15840"/>
       <w:pgMar w:top="1440" w:right="1800" w:bottom="1440" w:left="1800" w:header="720" w:footer="720" w:gutter="0"/>
       <w:cols w:space="720"/>
@@ -4161,7 +4208,7 @@
 </file>
 
 <file path=word/endnotes.xml><?xml version="1.0" encoding="utf-8"?>
-<w:endnotes xmlns:wpc="http://schemas.microsoft.com/office/word/2010/wordprocessingCanvas" xmlns:mc="http://schemas.openxmlformats.org/markup-compatibility/2006" xmlns:o="urn:schemas-microsoft-com:office:office" xmlns:r="http://schemas.openxmlformats.org/officeDocument/2006/relationships" xmlns:m="http://schemas.openxmlformats.org/officeDocument/2006/math" xmlns:v="urn:schemas-microsoft-com:vml" xmlns:wp14="http://schemas.microsoft.com/office/word/2010/wordprocessingDrawing" xmlns:wp="http://schemas.openxmlformats.org/drawingml/2006/wordprocessingDrawing" xmlns:w10="urn:schemas-microsoft-com:office:word" xmlns:w="http://schemas.openxmlformats.org/wordprocessingml/2006/main" xmlns:w14="http://schemas.microsoft.com/office/word/2010/wordml" xmlns:w15="http://schemas.microsoft.com/office/word/2012/wordml" xmlns:wpg="http://schemas.microsoft.com/office/word/2010/wordprocessingGroup" xmlns:wpi="http://schemas.microsoft.com/office/word/2010/wordprocessingInk" xmlns:wne="http://schemas.microsoft.com/office/word/2006/wordml" xmlns:wps="http://schemas.microsoft.com/office/word/2010/wordprocessingShape" mc:Ignorable="w14 w15 wp14">
+<w:endnotes xmlns:wpc="http://schemas.microsoft.com/office/word/2010/wordprocessingCanvas" xmlns:mo="http://schemas.microsoft.com/office/mac/office/2008/main" xmlns:mc="http://schemas.openxmlformats.org/markup-compatibility/2006" xmlns:mv="urn:schemas-microsoft-com:mac:vml" xmlns:o="urn:schemas-microsoft-com:office:office" xmlns:r="http://schemas.openxmlformats.org/officeDocument/2006/relationships" xmlns:m="http://schemas.openxmlformats.org/officeDocument/2006/math" xmlns:v="urn:schemas-microsoft-com:vml" xmlns:wp14="http://schemas.microsoft.com/office/word/2010/wordprocessingDrawing" xmlns:wp="http://schemas.openxmlformats.org/drawingml/2006/wordprocessingDrawing" xmlns:w10="urn:schemas-microsoft-com:office:word" xmlns:w="http://schemas.openxmlformats.org/wordprocessingml/2006/main" xmlns:w14="http://schemas.microsoft.com/office/word/2010/wordml" xmlns:wpg="http://schemas.microsoft.com/office/word/2010/wordprocessingGroup" xmlns:wpi="http://schemas.microsoft.com/office/word/2010/wordprocessingInk" xmlns:wne="http://schemas.microsoft.com/office/word/2006/wordml" xmlns:wps="http://schemas.microsoft.com/office/word/2010/wordprocessingShape" mc:Ignorable="w14 wp14">
   <w:endnote w:type="separator" w:id="-1">
     <w:p>
       <w:r>
@@ -4180,7 +4227,7 @@
 </file>
 
 <file path=word/footer1.xml><?xml version="1.0" encoding="utf-8"?>
-<w:ftr xmlns:wpc="http://schemas.microsoft.com/office/word/2010/wordprocessingCanvas" xmlns:mc="http://schemas.openxmlformats.org/markup-compatibility/2006" xmlns:o="urn:schemas-microsoft-com:office:office" xmlns:r="http://schemas.openxmlformats.org/officeDocument/2006/relationships" xmlns:m="http://schemas.openxmlformats.org/officeDocument/2006/math" xmlns:v="urn:schemas-microsoft-com:vml" xmlns:wp14="http://schemas.microsoft.com/office/word/2010/wordprocessingDrawing" xmlns:wp="http://schemas.openxmlformats.org/drawingml/2006/wordprocessingDrawing" xmlns:w10="urn:schemas-microsoft-com:office:word" xmlns:w="http://schemas.openxmlformats.org/wordprocessingml/2006/main" xmlns:w14="http://schemas.microsoft.com/office/word/2010/wordml" xmlns:w15="http://schemas.microsoft.com/office/word/2012/wordml" xmlns:wpg="http://schemas.microsoft.com/office/word/2010/wordprocessingGroup" xmlns:wpi="http://schemas.microsoft.com/office/word/2010/wordprocessingInk" xmlns:wne="http://schemas.microsoft.com/office/word/2006/wordml" xmlns:wps="http://schemas.microsoft.com/office/word/2010/wordprocessingShape" mc:Ignorable="w14 w15 wp14">
+<w:ftr xmlns:wpc="http://schemas.microsoft.com/office/word/2010/wordprocessingCanvas" xmlns:mo="http://schemas.microsoft.com/office/mac/office/2008/main" xmlns:mc="http://schemas.openxmlformats.org/markup-compatibility/2006" xmlns:mv="urn:schemas-microsoft-com:mac:vml" xmlns:o="urn:schemas-microsoft-com:office:office" xmlns:r="http://schemas.openxmlformats.org/officeDocument/2006/relationships" xmlns:m="http://schemas.openxmlformats.org/officeDocument/2006/math" xmlns:v="urn:schemas-microsoft-com:vml" xmlns:wp14="http://schemas.microsoft.com/office/word/2010/wordprocessingDrawing" xmlns:wp="http://schemas.openxmlformats.org/drawingml/2006/wordprocessingDrawing" xmlns:w10="urn:schemas-microsoft-com:office:word" xmlns:w="http://schemas.openxmlformats.org/wordprocessingml/2006/main" xmlns:w14="http://schemas.microsoft.com/office/word/2010/wordml" xmlns:wpg="http://schemas.microsoft.com/office/word/2010/wordprocessingGroup" xmlns:wpi="http://schemas.microsoft.com/office/word/2010/wordprocessingInk" xmlns:wne="http://schemas.microsoft.com/office/word/2006/wordml" xmlns:wps="http://schemas.microsoft.com/office/word/2010/wordprocessingShape" mc:Ignorable="w14 wp14">
   <w:sdt>
     <w:sdtPr>
       <w:id w:val="994920800"/>
@@ -4233,7 +4280,7 @@
             <w:sz w:val="20"/>
             <w:szCs w:val="20"/>
           </w:rPr>
-          <w:t>7</w:t>
+          <w:t>2</w:t>
         </w:r>
         <w:r>
           <w:rPr>
@@ -4255,7 +4302,7 @@
 </file>
 
 <file path=word/footnotes.xml><?xml version="1.0" encoding="utf-8"?>
-<w:footnotes xmlns:wpc="http://schemas.microsoft.com/office/word/2010/wordprocessingCanvas" xmlns:mc="http://schemas.openxmlformats.org/markup-compatibility/2006" xmlns:o="urn:schemas-microsoft-com:office:office" xmlns:r="http://schemas.openxmlformats.org/officeDocument/2006/relationships" xmlns:m="http://schemas.openxmlformats.org/officeDocument/2006/math" xmlns:v="urn:schemas-microsoft-com:vml" xmlns:wp14="http://schemas.microsoft.com/office/word/2010/wordprocessingDrawing" xmlns:wp="http://schemas.openxmlformats.org/drawingml/2006/wordprocessingDrawing" xmlns:w10="urn:schemas-microsoft-com:office:word" xmlns:w="http://schemas.openxmlformats.org/wordprocessingml/2006/main" xmlns:w14="http://schemas.microsoft.com/office/word/2010/wordml" xmlns:w15="http://schemas.microsoft.com/office/word/2012/wordml" xmlns:wpg="http://schemas.microsoft.com/office/word/2010/wordprocessingGroup" xmlns:wpi="http://schemas.microsoft.com/office/word/2010/wordprocessingInk" xmlns:wne="http://schemas.microsoft.com/office/word/2006/wordml" xmlns:wps="http://schemas.microsoft.com/office/word/2010/wordprocessingShape" mc:Ignorable="w14 w15 wp14">
+<w:footnotes xmlns:wpc="http://schemas.microsoft.com/office/word/2010/wordprocessingCanvas" xmlns:mo="http://schemas.microsoft.com/office/mac/office/2008/main" xmlns:mc="http://schemas.openxmlformats.org/markup-compatibility/2006" xmlns:mv="urn:schemas-microsoft-com:mac:vml" xmlns:o="urn:schemas-microsoft-com:office:office" xmlns:r="http://schemas.openxmlformats.org/officeDocument/2006/relationships" xmlns:m="http://schemas.openxmlformats.org/officeDocument/2006/math" xmlns:v="urn:schemas-microsoft-com:vml" xmlns:wp14="http://schemas.microsoft.com/office/word/2010/wordprocessingDrawing" xmlns:wp="http://schemas.openxmlformats.org/drawingml/2006/wordprocessingDrawing" xmlns:w10="urn:schemas-microsoft-com:office:word" xmlns:w="http://schemas.openxmlformats.org/wordprocessingml/2006/main" xmlns:w14="http://schemas.microsoft.com/office/word/2010/wordml" xmlns:wpg="http://schemas.microsoft.com/office/word/2010/wordprocessingGroup" xmlns:wpi="http://schemas.microsoft.com/office/word/2010/wordprocessingInk" xmlns:wne="http://schemas.microsoft.com/office/word/2006/wordml" xmlns:wps="http://schemas.microsoft.com/office/word/2010/wordprocessingShape" mc:Ignorable="w14 wp14">
   <w:footnote w:type="separator" w:id="-1">
     <w:p>
       <w:r>
@@ -4274,7 +4321,7 @@
 </file>
 
 <file path=word/styles.xml><?xml version="1.0" encoding="utf-8"?>
-<w:styles xmlns:mc="http://schemas.openxmlformats.org/markup-compatibility/2006" xmlns:r="http://schemas.openxmlformats.org/officeDocument/2006/relationships" xmlns:w="http://schemas.openxmlformats.org/wordprocessingml/2006/main" xmlns:w14="http://schemas.microsoft.com/office/word/2010/wordml" xmlns:w15="http://schemas.microsoft.com/office/word/2012/wordml" mc:Ignorable="w14 w15">
+<w:styles xmlns:mc="http://schemas.openxmlformats.org/markup-compatibility/2006" xmlns:r="http://schemas.openxmlformats.org/officeDocument/2006/relationships" xmlns:w="http://schemas.openxmlformats.org/wordprocessingml/2006/main" xmlns:w14="http://schemas.microsoft.com/office/word/2010/wordml" mc:Ignorable="w14">
   <w:docDefaults>
     <w:rPrDefault>
       <w:rPr>
@@ -4286,369 +4333,153 @@
     </w:rPrDefault>
     <w:pPrDefault/>
   </w:docDefaults>
-  <w:latentStyles w:defLockedState="0" w:defUIPriority="99" w:defSemiHidden="0" w:defUnhideWhenUsed="0" w:defQFormat="0" w:count="371">
-    <w:lsdException w:name="Normal" w:uiPriority="0" w:qFormat="1"/>
-    <w:lsdException w:name="heading 1" w:uiPriority="9" w:qFormat="1"/>
-    <w:lsdException w:name="heading 2" w:semiHidden="1" w:uiPriority="9" w:unhideWhenUsed="1" w:qFormat="1"/>
-    <w:lsdException w:name="heading 3" w:semiHidden="1" w:uiPriority="9" w:unhideWhenUsed="1" w:qFormat="1"/>
-    <w:lsdException w:name="heading 4" w:semiHidden="1" w:uiPriority="9" w:unhideWhenUsed="1" w:qFormat="1"/>
-    <w:lsdException w:name="heading 5" w:semiHidden="1" w:uiPriority="9" w:unhideWhenUsed="1" w:qFormat="1"/>
-    <w:lsdException w:name="heading 6" w:semiHidden="1" w:uiPriority="9" w:unhideWhenUsed="1" w:qFormat="1"/>
-    <w:lsdException w:name="heading 7" w:semiHidden="1" w:uiPriority="9" w:unhideWhenUsed="1" w:qFormat="1"/>
-    <w:lsdException w:name="heading 8" w:semiHidden="1" w:uiPriority="9" w:unhideWhenUsed="1" w:qFormat="1"/>
-    <w:lsdException w:name="heading 9" w:semiHidden="1" w:uiPriority="9" w:unhideWhenUsed="1" w:qFormat="1"/>
-    <w:lsdException w:name="index 1" w:semiHidden="1" w:unhideWhenUsed="1"/>
-    <w:lsdException w:name="index 2" w:semiHidden="1" w:unhideWhenUsed="1"/>
-    <w:lsdException w:name="index 3" w:semiHidden="1" w:unhideWhenUsed="1"/>
-    <w:lsdException w:name="index 4" w:semiHidden="1" w:unhideWhenUsed="1"/>
-    <w:lsdException w:name="index 5" w:semiHidden="1" w:unhideWhenUsed="1"/>
-    <w:lsdException w:name="index 6" w:semiHidden="1" w:unhideWhenUsed="1"/>
-    <w:lsdException w:name="index 7" w:semiHidden="1" w:unhideWhenUsed="1"/>
-    <w:lsdException w:name="index 8" w:semiHidden="1" w:unhideWhenUsed="1"/>
-    <w:lsdException w:name="index 9" w:semiHidden="1" w:unhideWhenUsed="1"/>
-    <w:lsdException w:name="toc 1" w:semiHidden="1" w:uiPriority="39" w:unhideWhenUsed="1"/>
-    <w:lsdException w:name="toc 2" w:semiHidden="1" w:uiPriority="39" w:unhideWhenUsed="1"/>
-    <w:lsdException w:name="toc 3" w:semiHidden="1" w:uiPriority="39" w:unhideWhenUsed="1"/>
-    <w:lsdException w:name="toc 4" w:semiHidden="1" w:uiPriority="39" w:unhideWhenUsed="1"/>
-    <w:lsdException w:name="toc 5" w:semiHidden="1" w:uiPriority="39" w:unhideWhenUsed="1"/>
-    <w:lsdException w:name="toc 6" w:semiHidden="1" w:uiPriority="39" w:unhideWhenUsed="1"/>
-    <w:lsdException w:name="toc 7" w:semiHidden="1" w:uiPriority="39" w:unhideWhenUsed="1"/>
-    <w:lsdException w:name="toc 8" w:semiHidden="1" w:uiPriority="39" w:unhideWhenUsed="1"/>
-    <w:lsdException w:name="toc 9" w:semiHidden="1" w:uiPriority="39" w:unhideWhenUsed="1"/>
-    <w:lsdException w:name="Normal Indent" w:semiHidden="1" w:unhideWhenUsed="1"/>
-    <w:lsdException w:name="footnote text" w:semiHidden="1" w:unhideWhenUsed="1"/>
-    <w:lsdException w:name="annotation text" w:semiHidden="1" w:unhideWhenUsed="1"/>
-    <w:lsdException w:name="header" w:semiHidden="1" w:unhideWhenUsed="1"/>
-    <w:lsdException w:name="footer" w:semiHidden="1" w:unhideWhenUsed="1"/>
-    <w:lsdException w:name="index heading" w:semiHidden="1" w:unhideWhenUsed="1"/>
-    <w:lsdException w:name="caption" w:semiHidden="1" w:uiPriority="35" w:unhideWhenUsed="1" w:qFormat="1"/>
-    <w:lsdException w:name="table of figures" w:semiHidden="1" w:unhideWhenUsed="1"/>
-    <w:lsdException w:name="envelope address" w:semiHidden="1" w:unhideWhenUsed="1"/>
-    <w:lsdException w:name="envelope return" w:semiHidden="1" w:unhideWhenUsed="1"/>
-    <w:lsdException w:name="footnote reference" w:semiHidden="1" w:unhideWhenUsed="1"/>
-    <w:lsdException w:name="annotation reference" w:semiHidden="1" w:unhideWhenUsed="1"/>
-    <w:lsdException w:name="line number" w:semiHidden="1" w:unhideWhenUsed="1"/>
-    <w:lsdException w:name="page number" w:semiHidden="1" w:unhideWhenUsed="1"/>
-    <w:lsdException w:name="endnote reference" w:semiHidden="1" w:unhideWhenUsed="1"/>
-    <w:lsdException w:name="endnote text" w:semiHidden="1" w:unhideWhenUsed="1"/>
-    <w:lsdException w:name="table of authorities" w:semiHidden="1" w:unhideWhenUsed="1"/>
-    <w:lsdException w:name="macro" w:semiHidden="1" w:unhideWhenUsed="1"/>
-    <w:lsdException w:name="toa heading" w:semiHidden="1" w:unhideWhenUsed="1"/>
-    <w:lsdException w:name="List" w:semiHidden="1" w:unhideWhenUsed="1"/>
-    <w:lsdException w:name="List Bullet" w:semiHidden="1" w:unhideWhenUsed="1"/>
-    <w:lsdException w:name="List Number" w:semiHidden="1" w:unhideWhenUsed="1"/>
-    <w:lsdException w:name="List 2" w:semiHidden="1" w:unhideWhenUsed="1"/>
-    <w:lsdException w:name="List 3" w:semiHidden="1" w:unhideWhenUsed="1"/>
-    <w:lsdException w:name="List 4" w:semiHidden="1" w:unhideWhenUsed="1"/>
-    <w:lsdException w:name="List 5" w:semiHidden="1" w:unhideWhenUsed="1"/>
-    <w:lsdException w:name="List Bullet 2" w:semiHidden="1" w:unhideWhenUsed="1"/>
-    <w:lsdException w:name="List Bullet 3" w:semiHidden="1" w:unhideWhenUsed="1"/>
-    <w:lsdException w:name="List Bullet 4" w:semiHidden="1" w:unhideWhenUsed="1"/>
-    <w:lsdException w:name="List Bullet 5" w:semiHidden="1" w:unhideWhenUsed="1"/>
-    <w:lsdException w:name="List Number 2" w:semiHidden="1" w:unhideWhenUsed="1"/>
-    <w:lsdException w:name="List Number 3" w:semiHidden="1" w:unhideWhenUsed="1"/>
-    <w:lsdException w:name="List Number 4" w:semiHidden="1" w:unhideWhenUsed="1"/>
-    <w:lsdException w:name="List Number 5" w:semiHidden="1" w:unhideWhenUsed="1"/>
-    <w:lsdException w:name="Title" w:uiPriority="10" w:qFormat="1"/>
-    <w:lsdException w:name="Closing" w:semiHidden="1" w:unhideWhenUsed="1"/>
-    <w:lsdException w:name="Signature" w:semiHidden="1" w:unhideWhenUsed="1"/>
-    <w:lsdException w:name="Default Paragraph Font" w:semiHidden="1" w:uiPriority="1" w:unhideWhenUsed="1"/>
-    <w:lsdException w:name="Body Text" w:semiHidden="1" w:unhideWhenUsed="1"/>
-    <w:lsdException w:name="Body Text Indent" w:semiHidden="1" w:unhideWhenUsed="1"/>
-    <w:lsdException w:name="List Continue" w:semiHidden="1" w:unhideWhenUsed="1"/>
-    <w:lsdException w:name="List Continue 2" w:semiHidden="1" w:unhideWhenUsed="1"/>
-    <w:lsdException w:name="List Continue 3" w:semiHidden="1" w:unhideWhenUsed="1"/>
-    <w:lsdException w:name="List Continue 4" w:semiHidden="1" w:unhideWhenUsed="1"/>
-    <w:lsdException w:name="List Continue 5" w:semiHidden="1" w:unhideWhenUsed="1"/>
-    <w:lsdException w:name="Message Header" w:semiHidden="1" w:unhideWhenUsed="1"/>
-    <w:lsdException w:name="Subtitle" w:uiPriority="11" w:qFormat="1"/>
-    <w:lsdException w:name="Salutation" w:semiHidden="1" w:unhideWhenUsed="1"/>
-    <w:lsdException w:name="Date" w:semiHidden="1" w:unhideWhenUsed="1"/>
-    <w:lsdException w:name="Body Text First Indent" w:semiHidden="1" w:unhideWhenUsed="1"/>
-    <w:lsdException w:name="Body Text First Indent 2" w:semiHidden="1" w:unhideWhenUsed="1"/>
-    <w:lsdException w:name="Note Heading" w:semiHidden="1" w:unhideWhenUsed="1"/>
-    <w:lsdException w:name="Body Text 2" w:semiHidden="1" w:unhideWhenUsed="1"/>
-    <w:lsdException w:name="Body Text 3" w:semiHidden="1" w:unhideWhenUsed="1"/>
-    <w:lsdException w:name="Body Text Indent 2" w:semiHidden="1" w:unhideWhenUsed="1"/>
-    <w:lsdException w:name="Body Text Indent 3" w:semiHidden="1" w:unhideWhenUsed="1"/>
-    <w:lsdException w:name="Block Text" w:semiHidden="1" w:unhideWhenUsed="1"/>
-    <w:lsdException w:name="Hyperlink" w:semiHidden="1" w:unhideWhenUsed="1"/>
-    <w:lsdException w:name="FollowedHyperlink" w:semiHidden="1" w:unhideWhenUsed="1"/>
-    <w:lsdException w:name="Strong" w:uiPriority="22" w:qFormat="1"/>
-    <w:lsdException w:name="Emphasis" w:uiPriority="20" w:qFormat="1"/>
-    <w:lsdException w:name="Document Map" w:semiHidden="1" w:unhideWhenUsed="1"/>
-    <w:lsdException w:name="Plain Text" w:semiHidden="1" w:unhideWhenUsed="1"/>
-    <w:lsdException w:name="E-mail Signature" w:semiHidden="1" w:unhideWhenUsed="1"/>
-    <w:lsdException w:name="HTML Top of Form" w:semiHidden="1" w:unhideWhenUsed="1"/>
-    <w:lsdException w:name="HTML Bottom of Form" w:semiHidden="1" w:unhideWhenUsed="1"/>
-    <w:lsdException w:name="Normal (Web)" w:semiHidden="1" w:unhideWhenUsed="1"/>
-    <w:lsdException w:name="HTML Acronym" w:semiHidden="1" w:unhideWhenUsed="1"/>
-    <w:lsdException w:name="HTML Address" w:semiHidden="1" w:unhideWhenUsed="1"/>
-    <w:lsdException w:name="HTML Cite" w:semiHidden="1" w:unhideWhenUsed="1"/>
-    <w:lsdException w:name="HTML Code" w:semiHidden="1" w:unhideWhenUsed="1"/>
-    <w:lsdException w:name="HTML Definition" w:semiHidden="1" w:unhideWhenUsed="1"/>
-    <w:lsdException w:name="HTML Keyboard" w:semiHidden="1" w:unhideWhenUsed="1"/>
-    <w:lsdException w:name="HTML Preformatted" w:semiHidden="1" w:unhideWhenUsed="1"/>
-    <w:lsdException w:name="HTML Sample" w:semiHidden="1" w:unhideWhenUsed="1"/>
-    <w:lsdException w:name="HTML Typewriter" w:semiHidden="1" w:unhideWhenUsed="1"/>
-    <w:lsdException w:name="HTML Variable" w:semiHidden="1" w:unhideWhenUsed="1"/>
-    <w:lsdException w:name="Normal Table" w:semiHidden="1" w:unhideWhenUsed="1"/>
-    <w:lsdException w:name="annotation subject" w:semiHidden="1" w:unhideWhenUsed="1"/>
-    <w:lsdException w:name="No List" w:semiHidden="1" w:unhideWhenUsed="1"/>
-    <w:lsdException w:name="Outline List 1" w:semiHidden="1" w:unhideWhenUsed="1"/>
-    <w:lsdException w:name="Outline List 2" w:semiHidden="1" w:unhideWhenUsed="1"/>
-    <w:lsdException w:name="Outline List 3" w:semiHidden="1" w:unhideWhenUsed="1"/>
-    <w:lsdException w:name="Table Simple 1" w:semiHidden="1" w:unhideWhenUsed="1"/>
-    <w:lsdException w:name="Table Simple 2" w:semiHidden="1" w:unhideWhenUsed="1"/>
-    <w:lsdException w:name="Table Simple 3" w:semiHidden="1" w:unhideWhenUsed="1"/>
-    <w:lsdException w:name="Table Classic 1" w:semiHidden="1" w:unhideWhenUsed="1"/>
-    <w:lsdException w:name="Table Classic 2" w:semiHidden="1" w:unhideWhenUsed="1"/>
-    <w:lsdException w:name="Table Classic 3" w:semiHidden="1" w:unhideWhenUsed="1"/>
-    <w:lsdException w:name="Table Classic 4" w:semiHidden="1" w:unhideWhenUsed="1"/>
-    <w:lsdException w:name="Table Colorful 1" w:semiHidden="1" w:unhideWhenUsed="1"/>
-    <w:lsdException w:name="Table Colorful 2" w:semiHidden="1" w:unhideWhenUsed="1"/>
-    <w:lsdException w:name="Table Colorful 3" w:semiHidden="1" w:unhideWhenUsed="1"/>
-    <w:lsdException w:name="Table Columns 1" w:semiHidden="1" w:unhideWhenUsed="1"/>
-    <w:lsdException w:name="Table Columns 2" w:semiHidden="1" w:unhideWhenUsed="1"/>
-    <w:lsdException w:name="Table Columns 3" w:semiHidden="1" w:unhideWhenUsed="1"/>
-    <w:lsdException w:name="Table Columns 4" w:semiHidden="1" w:unhideWhenUsed="1"/>
-    <w:lsdException w:name="Table Columns 5" w:semiHidden="1" w:unhideWhenUsed="1"/>
-    <w:lsdException w:name="Table Grid 1" w:semiHidden="1" w:unhideWhenUsed="1"/>
-    <w:lsdException w:name="Table Grid 2" w:semiHidden="1" w:unhideWhenUsed="1"/>
-    <w:lsdException w:name="Table Grid 3" w:semiHidden="1" w:unhideWhenUsed="1"/>
-    <w:lsdException w:name="Table Grid 4" w:semiHidden="1" w:unhideWhenUsed="1"/>
-    <w:lsdException w:name="Table Grid 5" w:semiHidden="1" w:unhideWhenUsed="1"/>
-    <w:lsdException w:name="Table Grid 6" w:semiHidden="1" w:unhideWhenUsed="1"/>
-    <w:lsdException w:name="Table Grid 7" w:semiHidden="1" w:unhideWhenUsed="1"/>
-    <w:lsdException w:name="Table Grid 8" w:semiHidden="1" w:unhideWhenUsed="1"/>
-    <w:lsdException w:name="Table List 1" w:semiHidden="1" w:unhideWhenUsed="1"/>
-    <w:lsdException w:name="Table List 2" w:semiHidden="1" w:unhideWhenUsed="1"/>
-    <w:lsdException w:name="Table List 3" w:semiHidden="1" w:unhideWhenUsed="1"/>
-    <w:lsdException w:name="Table List 4" w:semiHidden="1" w:unhideWhenUsed="1"/>
-    <w:lsdException w:name="Table List 5" w:semiHidden="1" w:unhideWhenUsed="1"/>
-    <w:lsdException w:name="Table List 6" w:semiHidden="1" w:unhideWhenUsed="1"/>
-    <w:lsdException w:name="Table List 7" w:semiHidden="1" w:unhideWhenUsed="1"/>
-    <w:lsdException w:name="Table List 8" w:semiHidden="1" w:unhideWhenUsed="1"/>
-    <w:lsdException w:name="Table 3D effects 1" w:semiHidden="1" w:unhideWhenUsed="1"/>
-    <w:lsdException w:name="Table 3D effects 2" w:semiHidden="1" w:unhideWhenUsed="1"/>
-    <w:lsdException w:name="Table 3D effects 3" w:semiHidden="1" w:unhideWhenUsed="1"/>
-    <w:lsdException w:name="Table Contemporary" w:semiHidden="1" w:unhideWhenUsed="1"/>
-    <w:lsdException w:name="Table Elegant" w:semiHidden="1" w:unhideWhenUsed="1"/>
-    <w:lsdException w:name="Table Professional" w:semiHidden="1" w:unhideWhenUsed="1"/>
-    <w:lsdException w:name="Table Subtle 1" w:semiHidden="1" w:unhideWhenUsed="1"/>
-    <w:lsdException w:name="Table Subtle 2" w:semiHidden="1" w:unhideWhenUsed="1"/>
-    <w:lsdException w:name="Table Web 1" w:semiHidden="1" w:unhideWhenUsed="1"/>
-    <w:lsdException w:name="Table Web 2" w:semiHidden="1" w:unhideWhenUsed="1"/>
-    <w:lsdException w:name="Table Web 3" w:semiHidden="1" w:unhideWhenUsed="1"/>
-    <w:lsdException w:name="Balloon Text" w:semiHidden="1" w:unhideWhenUsed="1"/>
-    <w:lsdException w:name="Table Grid" w:uiPriority="59"/>
-    <w:lsdException w:name="Table Theme" w:semiHidden="1" w:unhideWhenUsed="1"/>
-    <w:lsdException w:name="Placeholder Text" w:semiHidden="1"/>
-    <w:lsdException w:name="No Spacing" w:uiPriority="1" w:qFormat="1"/>
-    <w:lsdException w:name="Light Shading" w:uiPriority="60"/>
-    <w:lsdException w:name="Light List" w:uiPriority="61"/>
-    <w:lsdException w:name="Light Grid" w:uiPriority="62"/>
-    <w:lsdException w:name="Medium Shading 1" w:uiPriority="63"/>
-    <w:lsdException w:name="Medium Shading 2" w:uiPriority="64"/>
-    <w:lsdException w:name="Medium List 1" w:uiPriority="65"/>
-    <w:lsdException w:name="Medium List 2" w:uiPriority="66"/>
-    <w:lsdException w:name="Medium Grid 1" w:uiPriority="67"/>
-    <w:lsdException w:name="Medium Grid 2" w:uiPriority="68"/>
-    <w:lsdException w:name="Medium Grid 3" w:uiPriority="69"/>
-    <w:lsdException w:name="Dark List" w:uiPriority="70"/>
-    <w:lsdException w:name="Colorful Shading" w:uiPriority="71"/>
-    <w:lsdException w:name="Colorful List" w:uiPriority="72"/>
-    <w:lsdException w:name="Colorful Grid" w:uiPriority="73"/>
-    <w:lsdException w:name="Light Shading Accent 1" w:uiPriority="60"/>
-    <w:lsdException w:name="Light List Accent 1" w:uiPriority="61"/>
-    <w:lsdException w:name="Light Grid Accent 1" w:uiPriority="62"/>
-    <w:lsdException w:name="Medium Shading 1 Accent 1" w:uiPriority="63"/>
-    <w:lsdException w:name="Medium Shading 2 Accent 1" w:uiPriority="64"/>
-    <w:lsdException w:name="Medium List 1 Accent 1" w:uiPriority="65"/>
-    <w:lsdException w:name="Revision" w:semiHidden="1"/>
-    <w:lsdException w:name="List Paragraph" w:uiPriority="34" w:qFormat="1"/>
-    <w:lsdException w:name="Quote" w:uiPriority="29" w:qFormat="1"/>
-    <w:lsdException w:name="Intense Quote" w:uiPriority="30" w:qFormat="1"/>
-    <w:lsdException w:name="Medium List 2 Accent 1" w:uiPriority="66"/>
-    <w:lsdException w:name="Medium Grid 1 Accent 1" w:uiPriority="67"/>
-    <w:lsdException w:name="Medium Grid 2 Accent 1" w:uiPriority="68"/>
-    <w:lsdException w:name="Medium Grid 3 Accent 1" w:uiPriority="69"/>
-    <w:lsdException w:name="Dark List Accent 1" w:uiPriority="70"/>
-    <w:lsdException w:name="Colorful Shading Accent 1" w:uiPriority="71"/>
-    <w:lsdException w:name="Colorful List Accent 1" w:uiPriority="72"/>
-    <w:lsdException w:name="Colorful Grid Accent 1" w:uiPriority="73"/>
-    <w:lsdException w:name="Light Shading Accent 2" w:uiPriority="60"/>
-    <w:lsdException w:name="Light List Accent 2" w:uiPriority="61"/>
-    <w:lsdException w:name="Light Grid Accent 2" w:uiPriority="62"/>
-    <w:lsdException w:name="Medium Shading 1 Accent 2" w:uiPriority="63"/>
-    <w:lsdException w:name="Medium Shading 2 Accent 2" w:uiPriority="64"/>
-    <w:lsdException w:name="Medium List 1 Accent 2" w:uiPriority="65"/>
-    <w:lsdException w:name="Medium List 2 Accent 2" w:uiPriority="66"/>
-    <w:lsdException w:name="Medium Grid 1 Accent 2" w:uiPriority="67"/>
-    <w:lsdException w:name="Medium Grid 2 Accent 2" w:uiPriority="68"/>
-    <w:lsdException w:name="Medium Grid 3 Accent 2" w:uiPriority="69"/>
-    <w:lsdException w:name="Dark List Accent 2" w:uiPriority="70"/>
-    <w:lsdException w:name="Colorful Shading Accent 2" w:uiPriority="71"/>
-    <w:lsdException w:name="Colorful List Accent 2" w:uiPriority="72"/>
-    <w:lsdException w:name="Colorful Grid Accent 2" w:uiPriority="73"/>
-    <w:lsdException w:name="Light Shading Accent 3" w:uiPriority="60"/>
-    <w:lsdException w:name="Light List Accent 3" w:uiPriority="61"/>
-    <w:lsdException w:name="Light Grid Accent 3" w:uiPriority="62"/>
-    <w:lsdException w:name="Medium Shading 1 Accent 3" w:uiPriority="63"/>
-    <w:lsdException w:name="Medium Shading 2 Accent 3" w:uiPriority="64"/>
-    <w:lsdException w:name="Medium List 1 Accent 3" w:uiPriority="65"/>
-    <w:lsdException w:name="Medium List 2 Accent 3" w:uiPriority="66"/>
-    <w:lsdException w:name="Medium Grid 1 Accent 3" w:uiPriority="67"/>
-    <w:lsdException w:name="Medium Grid 2 Accent 3" w:uiPriority="68"/>
-    <w:lsdException w:name="Medium Grid 3 Accent 3" w:uiPriority="69"/>
-    <w:lsdException w:name="Dark List Accent 3" w:uiPriority="70"/>
-    <w:lsdException w:name="Colorful Shading Accent 3" w:uiPriority="71"/>
-    <w:lsdException w:name="Colorful List Accent 3" w:uiPriority="72"/>
-    <w:lsdException w:name="Colorful Grid Accent 3" w:uiPriority="73"/>
-    <w:lsdException w:name="Light Shading Accent 4" w:uiPriority="60"/>
-    <w:lsdException w:name="Light List Accent 4" w:uiPriority="61"/>
-    <w:lsdException w:name="Light Grid Accent 4" w:uiPriority="62"/>
-    <w:lsdException w:name="Medium Shading 1 Accent 4" w:uiPriority="63"/>
-    <w:lsdException w:name="Medium Shading 2 Accent 4" w:uiPriority="64"/>
-    <w:lsdException w:name="Medium List 1 Accent 4" w:uiPriority="65"/>
-    <w:lsdException w:name="Medium List 2 Accent 4" w:uiPriority="66"/>
-    <w:lsdException w:name="Medium Grid 1 Accent 4" w:uiPriority="67"/>
-    <w:lsdException w:name="Medium Grid 2 Accent 4" w:uiPriority="68"/>
-    <w:lsdException w:name="Medium Grid 3 Accent 4" w:uiPriority="69"/>
-    <w:lsdException w:name="Dark List Accent 4" w:uiPriority="70"/>
-    <w:lsdException w:name="Colorful Shading Accent 4" w:uiPriority="71"/>
-    <w:lsdException w:name="Colorful List Accent 4" w:uiPriority="72"/>
-    <w:lsdException w:name="Colorful Grid Accent 4" w:uiPriority="73"/>
-    <w:lsdException w:name="Light Shading Accent 5" w:uiPriority="60"/>
-    <w:lsdException w:name="Light List Accent 5" w:uiPriority="61"/>
-    <w:lsdException w:name="Light Grid Accent 5" w:uiPriority="62"/>
-    <w:lsdException w:name="Medium Shading 1 Accent 5" w:uiPriority="63"/>
-    <w:lsdException w:name="Medium Shading 2 Accent 5" w:uiPriority="64"/>
-    <w:lsdException w:name="Medium List 1 Accent 5" w:uiPriority="65"/>
-    <w:lsdException w:name="Medium List 2 Accent 5" w:uiPriority="66"/>
-    <w:lsdException w:name="Medium Grid 1 Accent 5" w:uiPriority="67"/>
-    <w:lsdException w:name="Medium Grid 2 Accent 5" w:uiPriority="68"/>
-    <w:lsdException w:name="Medium Grid 3 Accent 5" w:uiPriority="69"/>
-    <w:lsdException w:name="Dark List Accent 5" w:uiPriority="70"/>
-    <w:lsdException w:name="Colorful Shading Accent 5" w:uiPriority="71"/>
-    <w:lsdException w:name="Colorful List Accent 5" w:uiPriority="72"/>
-    <w:lsdException w:name="Colorful Grid Accent 5" w:uiPriority="73"/>
-    <w:lsdException w:name="Light Shading Accent 6" w:uiPriority="60"/>
-    <w:lsdException w:name="Light List Accent 6" w:uiPriority="61"/>
-    <w:lsdException w:name="Light Grid Accent 6" w:uiPriority="62"/>
-    <w:lsdException w:name="Medium Shading 1 Accent 6" w:uiPriority="63"/>
-    <w:lsdException w:name="Medium Shading 2 Accent 6" w:uiPriority="64"/>
-    <w:lsdException w:name="Medium List 1 Accent 6" w:uiPriority="65"/>
-    <w:lsdException w:name="Medium List 2 Accent 6" w:uiPriority="66"/>
-    <w:lsdException w:name="Medium Grid 1 Accent 6" w:uiPriority="67"/>
-    <w:lsdException w:name="Medium Grid 2 Accent 6" w:uiPriority="68"/>
-    <w:lsdException w:name="Medium Grid 3 Accent 6" w:uiPriority="69"/>
-    <w:lsdException w:name="Dark List Accent 6" w:uiPriority="70"/>
-    <w:lsdException w:name="Colorful Shading Accent 6" w:uiPriority="71"/>
-    <w:lsdException w:name="Colorful List Accent 6" w:uiPriority="72"/>
-    <w:lsdException w:name="Colorful Grid Accent 6" w:uiPriority="73"/>
-    <w:lsdException w:name="Subtle Emphasis" w:uiPriority="19" w:qFormat="1"/>
-    <w:lsdException w:name="Intense Emphasis" w:uiPriority="21" w:qFormat="1"/>
-    <w:lsdException w:name="Subtle Reference" w:uiPriority="31" w:qFormat="1"/>
-    <w:lsdException w:name="Intense Reference" w:uiPriority="32" w:qFormat="1"/>
-    <w:lsdException w:name="Book Title" w:uiPriority="33" w:qFormat="1"/>
-    <w:lsdException w:name="Bibliography" w:semiHidden="1" w:uiPriority="37" w:unhideWhenUsed="1"/>
-    <w:lsdException w:name="TOC Heading" w:semiHidden="1" w:uiPriority="39" w:unhideWhenUsed="1" w:qFormat="1"/>
-    <w:lsdException w:name="Grid Table 4" w:uiPriority="49"/>
-    <w:lsdException w:name="Grid Table 5 Dark" w:uiPriority="50"/>
-    <w:lsdException w:name="Grid Table 6 Colorful" w:uiPriority="51"/>
-    <w:lsdException w:name="Grid Table 7 Colorful" w:uiPriority="52"/>
-    <w:lsdException w:name="Grid Table 1 Light Accent 1" w:uiPriority="46"/>
-    <w:lsdException w:name="Grid Table 2 Accent 1" w:uiPriority="47"/>
-    <w:lsdException w:name="Grid Table 3 Accent 1" w:uiPriority="48"/>
-    <w:lsdException w:name="Grid Table 4 Accent 1" w:uiPriority="49"/>
-    <w:lsdException w:name="Grid Table 5 Dark Accent 1" w:uiPriority="50"/>
-    <w:lsdException w:name="Grid Table 6 Colorful Accent 1" w:uiPriority="51"/>
-    <w:lsdException w:name="Grid Table 7 Colorful Accent 1" w:uiPriority="52"/>
-    <w:lsdException w:name="Grid Table 1 Light Accent 2" w:uiPriority="46"/>
-    <w:lsdException w:name="Grid Table 2 Accent 2" w:uiPriority="47"/>
-    <w:lsdException w:name="Grid Table 3 Accent 2" w:uiPriority="48"/>
-    <w:lsdException w:name="Grid Table 4 Accent 2" w:uiPriority="49"/>
-    <w:lsdException w:name="Grid Table 5 Dark Accent 2" w:uiPriority="50"/>
-    <w:lsdException w:name="Grid Table 6 Colorful Accent 2" w:uiPriority="51"/>
-    <w:lsdException w:name="Grid Table 7 Colorful Accent 2" w:uiPriority="52"/>
-    <w:lsdException w:name="Grid Table 1 Light Accent 3" w:uiPriority="46"/>
-    <w:lsdException w:name="Grid Table 2 Accent 3" w:uiPriority="47"/>
-    <w:lsdException w:name="Grid Table 3 Accent 3" w:uiPriority="48"/>
-    <w:lsdException w:name="Grid Table 4 Accent 3" w:uiPriority="49"/>
-    <w:lsdException w:name="Grid Table 5 Dark Accent 3" w:uiPriority="50"/>
-    <w:lsdException w:name="Grid Table 6 Colorful Accent 3" w:uiPriority="51"/>
-    <w:lsdException w:name="Grid Table 7 Colorful Accent 3" w:uiPriority="52"/>
-    <w:lsdException w:name="Grid Table 1 Light Accent 4" w:uiPriority="46"/>
-    <w:lsdException w:name="Grid Table 2 Accent 4" w:uiPriority="47"/>
-    <w:lsdException w:name="Grid Table 3 Accent 4" w:uiPriority="48"/>
-    <w:lsdException w:name="Grid Table 4 Accent 4" w:uiPriority="49"/>
-    <w:lsdException w:name="Grid Table 5 Dark Accent 4" w:uiPriority="50"/>
-    <w:lsdException w:name="Grid Table 6 Colorful Accent 4" w:uiPriority="51"/>
-    <w:lsdException w:name="Grid Table 7 Colorful Accent 4" w:uiPriority="52"/>
-    <w:lsdException w:name="Grid Table 1 Light Accent 5" w:uiPriority="46"/>
-    <w:lsdException w:name="Grid Table 2 Accent 5" w:uiPriority="47"/>
-    <w:lsdException w:name="Grid Table 3 Accent 5" w:uiPriority="48"/>
-    <w:lsdException w:name="Grid Table 4 Accent 5" w:uiPriority="49"/>
-    <w:lsdException w:name="Grid Table 5 Dark Accent 5" w:uiPriority="50"/>
-    <w:lsdException w:name="Grid Table 6 Colorful Accent 5" w:uiPriority="51"/>
-    <w:lsdException w:name="Grid Table 7 Colorful Accent 5" w:uiPriority="52"/>
-    <w:lsdException w:name="Grid Table 1 Light Accent 6" w:uiPriority="46"/>
-    <w:lsdException w:name="Grid Table 2 Accent 6" w:uiPriority="47"/>
-    <w:lsdException w:name="Grid Table 3 Accent 6" w:uiPriority="48"/>
-    <w:lsdException w:name="Grid Table 4 Accent 6" w:uiPriority="49"/>
-    <w:lsdException w:name="Grid Table 5 Dark Accent 6" w:uiPriority="50"/>
-    <w:lsdException w:name="Grid Table 6 Colorful Accent 6" w:uiPriority="51"/>
-    <w:lsdException w:name="Grid Table 7 Colorful Accent 6" w:uiPriority="52"/>
-    <w:lsdException w:name="List Table 1 Light" w:uiPriority="46"/>
-    <w:lsdException w:name="List Table 2" w:uiPriority="47"/>
-    <w:lsdException w:name="List Table 3" w:uiPriority="48"/>
-    <w:lsdException w:name="List Table 4" w:uiPriority="49"/>
-    <w:lsdException w:name="List Table 5 Dark" w:uiPriority="50"/>
-    <w:lsdException w:name="List Table 6 Colorful" w:uiPriority="51"/>
-    <w:lsdException w:name="List Table 7 Colorful" w:uiPriority="52"/>
-    <w:lsdException w:name="List Table 1 Light Accent 1" w:uiPriority="46"/>
-    <w:lsdException w:name="List Table 2 Accent 1" w:uiPriority="47"/>
-    <w:lsdException w:name="List Table 3 Accent 1" w:uiPriority="48"/>
-    <w:lsdException w:name="List Table 4 Accent 1" w:uiPriority="49"/>
-    <w:lsdException w:name="List Table 5 Dark Accent 1" w:uiPriority="50"/>
-    <w:lsdException w:name="List Table 6 Colorful Accent 1" w:uiPriority="51"/>
-    <w:lsdException w:name="List Table 7 Colorful Accent 1" w:uiPriority="52"/>
-    <w:lsdException w:name="List Table 1 Light Accent 2" w:uiPriority="46"/>
-    <w:lsdException w:name="List Table 2 Accent 2" w:uiPriority="47"/>
-    <w:lsdException w:name="List Table 3 Accent 2" w:uiPriority="48"/>
-    <w:lsdException w:name="List Table 4 Accent 2" w:uiPriority="49"/>
-    <w:lsdException w:name="List Table 5 Dark Accent 2" w:uiPriority="50"/>
-    <w:lsdException w:name="List Table 6 Colorful Accent 2" w:uiPriority="51"/>
-    <w:lsdException w:name="List Table 7 Colorful Accent 2" w:uiPriority="52"/>
-    <w:lsdException w:name="List Table 1 Light Accent 3" w:uiPriority="46"/>
-    <w:lsdException w:name="List Table 2 Accent 3" w:uiPriority="47"/>
-    <w:lsdException w:name="List Table 3 Accent 3" w:uiPriority="48"/>
-    <w:lsdException w:name="List Table 4 Accent 3" w:uiPriority="49"/>
-    <w:lsdException w:name="List Table 5 Dark Accent 3" w:uiPriority="50"/>
-    <w:lsdException w:name="List Table 6 Colorful Accent 3" w:uiPriority="51"/>
-    <w:lsdException w:name="List Table 7 Colorful Accent 3" w:uiPriority="52"/>
-    <w:lsdException w:name="List Table 1 Light Accent 4" w:uiPriority="46"/>
-    <w:lsdException w:name="List Table 2 Accent 4" w:uiPriority="47"/>
-    <w:lsdException w:name="List Table 3 Accent 4" w:uiPriority="48"/>
-    <w:lsdException w:name="List Table 4 Accent 4" w:uiPriority="49"/>
-    <w:lsdException w:name="List Table 5 Dark Accent 4" w:uiPriority="50"/>
-    <w:lsdException w:name="List Table 6 Colorful Accent 4" w:uiPriority="51"/>
-    <w:lsdException w:name="List Table 7 Colorful Accent 4" w:uiPriority="52"/>
-    <w:lsdException w:name="List Table 1 Light Accent 5" w:uiPriority="46"/>
-    <w:lsdException w:name="List Table 2 Accent 5" w:uiPriority="47"/>
-    <w:lsdException w:name="List Table 3 Accent 5" w:uiPriority="48"/>
-    <w:lsdException w:name="List Table 4 Accent 5" w:uiPriority="49"/>
-    <w:lsdException w:name="List Table 5 Dark Accent 5" w:uiPriority="50"/>
-    <w:lsdException w:name="List Table 6 Colorful Accent 5" w:uiPriority="51"/>
-    <w:lsdException w:name="List Table 7 Colorful Accent 5" w:uiPriority="52"/>
-    <w:lsdException w:name="List Table 1 Light Accent 6" w:uiPriority="46"/>
-    <w:lsdException w:name="List Table 2 Accent 6" w:uiPriority="47"/>
-    <w:lsdException w:name="List Table 3 Accent 6" w:uiPriority="48"/>
-    <w:lsdException w:name="List Table 4 Accent 6" w:uiPriority="49"/>
-    <w:lsdException w:name="List Table 5 Dark Accent 6" w:uiPriority="50"/>
-    <w:lsdException w:name="List Table 6 Colorful Accent 6" w:uiPriority="51"/>
-    <w:lsdException w:name="List Table 7 Colorful Accent 6" w:uiPriority="52"/>
+  <w:latentStyles w:defLockedState="0" w:defUIPriority="99" w:defSemiHidden="1" w:defUnhideWhenUsed="1" w:defQFormat="0" w:count="276">
+    <w:lsdException w:name="Normal" w:semiHidden="0" w:uiPriority="0" w:unhideWhenUsed="0" w:qFormat="1"/>
+    <w:lsdException w:name="heading 1" w:semiHidden="0" w:uiPriority="9" w:unhideWhenUsed="0" w:qFormat="1"/>
+    <w:lsdException w:name="heading 2" w:uiPriority="9" w:qFormat="1"/>
+    <w:lsdException w:name="heading 3" w:uiPriority="9" w:qFormat="1"/>
+    <w:lsdException w:name="heading 4" w:uiPriority="9" w:qFormat="1"/>
+    <w:lsdException w:name="heading 5" w:uiPriority="9" w:qFormat="1"/>
+    <w:lsdException w:name="heading 6" w:uiPriority="9" w:qFormat="1"/>
+    <w:lsdException w:name="heading 7" w:uiPriority="9" w:qFormat="1"/>
+    <w:lsdException w:name="heading 8" w:uiPriority="9" w:qFormat="1"/>
+    <w:lsdException w:name="heading 9" w:uiPriority="9" w:qFormat="1"/>
+    <w:lsdException w:name="toc 1" w:uiPriority="39"/>
+    <w:lsdException w:name="toc 2" w:uiPriority="39"/>
+    <w:lsdException w:name="toc 3" w:uiPriority="39"/>
+    <w:lsdException w:name="toc 4" w:uiPriority="39"/>
+    <w:lsdException w:name="toc 5" w:uiPriority="39"/>
+    <w:lsdException w:name="toc 6" w:uiPriority="39"/>
+    <w:lsdException w:name="toc 7" w:uiPriority="39"/>
+    <w:lsdException w:name="toc 8" w:uiPriority="39"/>
+    <w:lsdException w:name="toc 9" w:uiPriority="39"/>
+    <w:lsdException w:name="caption" w:uiPriority="35" w:qFormat="1"/>
+    <w:lsdException w:name="Title" w:semiHidden="0" w:uiPriority="10" w:unhideWhenUsed="0" w:qFormat="1"/>
+    <w:lsdException w:name="Default Paragraph Font" w:uiPriority="1"/>
+    <w:lsdException w:name="Subtitle" w:semiHidden="0" w:uiPriority="11" w:unhideWhenUsed="0" w:qFormat="1"/>
+    <w:lsdException w:name="Strong" w:semiHidden="0" w:uiPriority="22" w:unhideWhenUsed="0" w:qFormat="1"/>
+    <w:lsdException w:name="Emphasis" w:semiHidden="0" w:uiPriority="20" w:unhideWhenUsed="0" w:qFormat="1"/>
+    <w:lsdException w:name="Table Grid" w:semiHidden="0" w:uiPriority="59" w:unhideWhenUsed="0"/>
+    <w:lsdException w:name="Note Level 1" w:semiHidden="0" w:unhideWhenUsed="0"/>
+    <w:lsdException w:name="Note Level 2" w:semiHidden="0" w:unhideWhenUsed="0"/>
+    <w:lsdException w:name="Note Level 3" w:semiHidden="0" w:unhideWhenUsed="0"/>
+    <w:lsdException w:name="Note Level 4" w:semiHidden="0" w:unhideWhenUsed="0"/>
+    <w:lsdException w:name="Note Level 5" w:semiHidden="0" w:unhideWhenUsed="0"/>
+    <w:lsdException w:name="Note Level 6" w:semiHidden="0" w:unhideWhenUsed="0"/>
+    <w:lsdException w:name="Note Level 7" w:semiHidden="0" w:unhideWhenUsed="0"/>
+    <w:lsdException w:name="Note Level 8" w:semiHidden="0" w:unhideWhenUsed="0"/>
+    <w:lsdException w:name="Note Level 9" w:semiHidden="0" w:unhideWhenUsed="0"/>
+    <w:lsdException w:name="Placeholder Text" w:unhideWhenUsed="0"/>
+    <w:lsdException w:name="No Spacing" w:semiHidden="0" w:uiPriority="1" w:unhideWhenUsed="0" w:qFormat="1"/>
+    <w:lsdException w:name="Light Shading" w:semiHidden="0" w:uiPriority="60" w:unhideWhenUsed="0"/>
+    <w:lsdException w:name="Light List" w:semiHidden="0" w:uiPriority="61" w:unhideWhenUsed="0"/>
+    <w:lsdException w:name="Light Grid" w:semiHidden="0" w:uiPriority="62" w:unhideWhenUsed="0"/>
+    <w:lsdException w:name="Medium Shading 1" w:semiHidden="0" w:uiPriority="63" w:unhideWhenUsed="0"/>
+    <w:lsdException w:name="Medium Shading 2" w:semiHidden="0" w:uiPriority="64" w:unhideWhenUsed="0"/>
+    <w:lsdException w:name="Medium List 1" w:semiHidden="0" w:uiPriority="65" w:unhideWhenUsed="0"/>
+    <w:lsdException w:name="Medium List 2" w:semiHidden="0" w:uiPriority="66" w:unhideWhenUsed="0"/>
+    <w:lsdException w:name="Medium Grid 1" w:semiHidden="0" w:uiPriority="67" w:unhideWhenUsed="0"/>
+    <w:lsdException w:name="Medium Grid 2" w:semiHidden="0" w:uiPriority="68" w:unhideWhenUsed="0"/>
+    <w:lsdException w:name="Medium Grid 3" w:semiHidden="0" w:uiPriority="69" w:unhideWhenUsed="0"/>
+    <w:lsdException w:name="Dark List" w:semiHidden="0" w:uiPriority="70" w:unhideWhenUsed="0"/>
+    <w:lsdException w:name="Colorful Shading" w:semiHidden="0" w:uiPriority="71" w:unhideWhenUsed="0"/>
+    <w:lsdException w:name="Colorful List" w:semiHidden="0" w:uiPriority="72" w:unhideWhenUsed="0"/>
+    <w:lsdException w:name="Colorful Grid" w:semiHidden="0" w:uiPriority="73" w:unhideWhenUsed="0"/>
+    <w:lsdException w:name="Light Shading Accent 1" w:semiHidden="0" w:uiPriority="60" w:unhideWhenUsed="0"/>
+    <w:lsdException w:name="Light List Accent 1" w:semiHidden="0" w:uiPriority="61" w:unhideWhenUsed="0"/>
+    <w:lsdException w:name="Light Grid Accent 1" w:semiHidden="0" w:uiPriority="62" w:unhideWhenUsed="0"/>
+    <w:lsdException w:name="Medium Shading 1 Accent 1" w:semiHidden="0" w:uiPriority="63" w:unhideWhenUsed="0"/>
+    <w:lsdException w:name="Medium Shading 2 Accent 1" w:semiHidden="0" w:uiPriority="64" w:unhideWhenUsed="0"/>
+    <w:lsdException w:name="Medium List 1 Accent 1" w:semiHidden="0" w:uiPriority="65" w:unhideWhenUsed="0"/>
+    <w:lsdException w:name="Revision" w:unhideWhenUsed="0"/>
+    <w:lsdException w:name="List Paragraph" w:semiHidden="0" w:uiPriority="34" w:unhideWhenUsed="0" w:qFormat="1"/>
+    <w:lsdException w:name="Quote" w:semiHidden="0" w:uiPriority="29" w:unhideWhenUsed="0" w:qFormat="1"/>
+    <w:lsdException w:name="Intense Quote" w:semiHidden="0" w:uiPriority="30" w:unhideWhenUsed="0" w:qFormat="1"/>
+    <w:lsdException w:name="Medium List 2 Accent 1" w:semiHidden="0" w:uiPriority="66" w:unhideWhenUsed="0"/>
+    <w:lsdException w:name="Medium Grid 1 Accent 1" w:semiHidden="0" w:uiPriority="67" w:unhideWhenUsed="0"/>
+    <w:lsdException w:name="Medium Grid 2 Accent 1" w:semiHidden="0" w:uiPriority="68" w:unhideWhenUsed="0"/>
+    <w:lsdException w:name="Medium Grid 3 Accent 1" w:semiHidden="0" w:uiPriority="69" w:unhideWhenUsed="0"/>
+    <w:lsdException w:name="Dark List Accent 1" w:semiHidden="0" w:uiPriority="70" w:unhideWhenUsed="0"/>
+    <w:lsdException w:name="Colorful Shading Accent 1" w:semiHidden="0" w:uiPriority="71" w:unhideWhenUsed="0"/>
+    <w:lsdException w:name="Colorful List Accent 1" w:semiHidden="0" w:uiPriority="72" w:unhideWhenUsed="0"/>
+    <w:lsdException w:name="Colorful Grid Accent 1" w:semiHidden="0" w:uiPriority="73" w:unhideWhenUsed="0"/>
+    <w:lsdException w:name="Light Shading Accent 2" w:semiHidden="0" w:uiPriority="60" w:unhideWhenUsed="0"/>
+    <w:lsdException w:name="Light List Accent 2" w:semiHidden="0" w:uiPriority="61" w:unhideWhenUsed="0"/>
+    <w:lsdException w:name="Light Grid Accent 2" w:semiHidden="0" w:uiPriority="62" w:unhideWhenUsed="0"/>
+    <w:lsdException w:name="Medium Shading 1 Accent 2" w:semiHidden="0" w:uiPriority="63" w:unhideWhenUsed="0"/>
+    <w:lsdException w:name="Medium Shading 2 Accent 2" w:semiHidden="0" w:uiPriority="64" w:unhideWhenUsed="0"/>
+    <w:lsdException w:name="Medium List 1 Accent 2" w:semiHidden="0" w:uiPriority="65" w:unhideWhenUsed="0"/>
+    <w:lsdException w:name="Medium List 2 Accent 2" w:semiHidden="0" w:uiPriority="66" w:unhideWhenUsed="0"/>
+    <w:lsdException w:name="Medium Grid 1 Accent 2" w:semiHidden="0" w:uiPriority="67" w:unhideWhenUsed="0"/>
+    <w:lsdException w:name="Medium Grid 2 Accent 2" w:semiHidden="0" w:uiPriority="68" w:unhideWhenUsed="0"/>
+    <w:lsdException w:name="Medium Grid 3 Accent 2" w:semiHidden="0" w:uiPriority="69" w:unhideWhenUsed="0"/>
+    <w:lsdException w:name="Dark List Accent 2" w:semiHidden="0" w:uiPriority="70" w:unhideWhenUsed="0"/>
+    <w:lsdException w:name="Colorful Shading Accent 2" w:semiHidden="0" w:uiPriority="71" w:unhideWhenUsed="0"/>
+    <w:lsdException w:name="Colorful List Accent 2" w:semiHidden="0" w:uiPriority="72" w:unhideWhenUsed="0"/>
+    <w:lsdException w:name="Colorful Grid Accent 2" w:semiHidden="0" w:uiPriority="73" w:unhideWhenUsed="0"/>
+    <w:lsdException w:name="Light Shading Accent 3" w:semiHidden="0" w:uiPriority="60" w:unhideWhenUsed="0"/>
+    <w:lsdException w:name="Light List Accent 3" w:semiHidden="0" w:uiPriority="61" w:unhideWhenUsed="0"/>
+    <w:lsdException w:name="Light Grid Accent 3" w:semiHidden="0" w:uiPriority="62" w:unhideWhenUsed="0"/>
+    <w:lsdException w:name="Medium Shading 1 Accent 3" w:semiHidden="0" w:uiPriority="63" w:unhideWhenUsed="0"/>
+    <w:lsdException w:name="Medium Shading 2 Accent 3" w:semiHidden="0" w:uiPriority="64" w:unhideWhenUsed="0"/>
+    <w:lsdException w:name="Medium List 1 Accent 3" w:semiHidden="0" w:uiPriority="65" w:unhideWhenUsed="0"/>
+    <w:lsdException w:name="Medium List 2 Accent 3" w:semiHidden="0" w:uiPriority="66" w:unhideWhenUsed="0"/>
+    <w:lsdException w:name="Medium Grid 1 Accent 3" w:semiHidden="0" w:uiPriority="67" w:unhideWhenUsed="0"/>
+    <w:lsdException w:name="Medium Grid 2 Accent 3" w:semiHidden="0" w:uiPriority="68" w:unhideWhenUsed="0"/>
+    <w:lsdException w:name="Medium Grid 3 Accent 3" w:semiHidden="0" w:uiPriority="69" w:unhideWhenUsed="0"/>
+    <w:lsdException w:name="Dark List Accent 3" w:semiHidden="0" w:uiPriority="70" w:unhideWhenUsed="0"/>
+    <w:lsdException w:name="Colorful Shading Accent 3" w:semiHidden="0" w:uiPriority="71" w:unhideWhenUsed="0"/>
+    <w:lsdException w:name="Colorful List Accent 3" w:semiHidden="0" w:uiPriority="72" w:unhideWhenUsed="0"/>
+    <w:lsdException w:name="Colorful Grid Accent 3" w:semiHidden="0" w:uiPriority="73" w:unhideWhenUsed="0"/>
+    <w:lsdException w:name="Light Shading Accent 4" w:semiHidden="0" w:uiPriority="60" w:unhideWhenUsed="0"/>
+    <w:lsdException w:name="Light List Accent 4" w:semiHidden="0" w:uiPriority="61" w:unhideWhenUsed="0"/>
+    <w:lsdException w:name="Light Grid Accent 4" w:semiHidden="0" w:uiPriority="62" w:unhideWhenUsed="0"/>
+    <w:lsdException w:name="Medium Shading 1 Accent 4" w:semiHidden="0" w:uiPriority="63" w:unhideWhenUsed="0"/>
+    <w:lsdException w:name="Medium Shading 2 Accent 4" w:semiHidden="0" w:uiPriority="64" w:unhideWhenUsed="0"/>
+    <w:lsdException w:name="Medium List 1 Accent 4" w:semiHidden="0" w:uiPriority="65" w:unhideWhenUsed="0"/>
+    <w:lsdException w:name="Medium List 2 Accent 4" w:semiHidden="0" w:uiPriority="66" w:unhideWhenUsed="0"/>
+    <w:lsdException w:name="Medium Grid 1 Accent 4" w:semiHidden="0" w:uiPriority="67" w:unhideWhenUsed="0"/>
+    <w:lsdException w:name="Medium Grid 2 Accent 4" w:semiHidden="0" w:uiPriority="68" w:unhideWhenUsed="0"/>
+    <w:lsdException w:name="Medium Grid 3 Accent 4" w:semiHidden="0" w:uiPriority="69" w:unhideWhenUsed="0"/>
+    <w:lsdException w:name="Dark List Accent 4" w:semiHidden="0" w:uiPriority="70" w:unhideWhenUsed="0"/>
+    <w:lsdException w:name="Colorful Shading Accent 4" w:semiHidden="0" w:uiPriority="71" w:unhideWhenUsed="0"/>
+    <w:lsdException w:name="Colorful List Accent 4" w:semiHidden="0" w:uiPriority="72" w:unhideWhenUsed="0"/>
+    <w:lsdException w:name="Colorful Grid Accent 4" w:semiHidden="0" w:uiPriority="73" w:unhideWhenUsed="0"/>
+    <w:lsdException w:name="Light Shading Accent 5" w:semiHidden="0" w:uiPriority="60" w:unhideWhenUsed="0"/>
+    <w:lsdException w:name="Light List Accent 5" w:semiHidden="0" w:uiPriority="61" w:unhideWhenUsed="0"/>
+    <w:lsdException w:name="Light Grid Accent 5" w:semiHidden="0" w:uiPriority="62" w:unhideWhenUsed="0"/>
+    <w:lsdException w:name="Medium Shading 1 Accent 5" w:semiHidden="0" w:uiPriority="63" w:unhideWhenUsed="0"/>
+    <w:lsdException w:name="Medium Shading 2 Accent 5" w:semiHidden="0" w:uiPriority="64" w:unhideWhenUsed="0"/>
+    <w:lsdException w:name="Medium List 1 Accent 5" w:semiHidden="0" w:uiPriority="65" w:unhideWhenUsed="0"/>
+    <w:lsdException w:name="Medium List 2 Accent 5" w:semiHidden="0" w:uiPriority="66" w:unhideWhenUsed="0"/>
+    <w:lsdException w:name="Medium Grid 1 Accent 5" w:semiHidden="0" w:uiPriority="67" w:unhideWhenUsed="0"/>
+    <w:lsdException w:name="Medium Grid 2 Accent 5" w:semiHidden="0" w:uiPriority="68" w:unhideWhenUsed="0"/>
+    <w:lsdException w:name="Medium Grid 3 Accent 5" w:semiHidden="0" w:uiPriority="69" w:unhideWhenUsed="0"/>
+    <w:lsdException w:name="Dark List Accent 5" w:semiHidden="0" w:uiPriority="70" w:unhideWhenUsed="0"/>
+    <w:lsdException w:name="Colorful Shading Accent 5" w:semiHidden="0" w:uiPriority="71" w:unhideWhenUsed="0"/>
+    <w:lsdException w:name="Colorful List Accent 5" w:semiHidden="0" w:uiPriority="72" w:unhideWhenUsed="0"/>
+    <w:lsdException w:name="Colorful Grid Accent 5" w:semiHidden="0" w:uiPriority="73" w:unhideWhenUsed="0"/>
+    <w:lsdException w:name="Light Shading Accent 6" w:semiHidden="0" w:uiPriority="60" w:unhideWhenUsed="0"/>
+    <w:lsdException w:name="Light List Accent 6" w:semiHidden="0" w:uiPriority="61" w:unhideWhenUsed="0"/>
+    <w:lsdException w:name="Light Grid Accent 6" w:semiHidden="0" w:uiPriority="62" w:unhideWhenUsed="0"/>
+    <w:lsdException w:name="Medium Shading 1 Accent 6" w:semiHidden="0" w:uiPriority="63" w:unhideWhenUsed="0"/>
+    <w:lsdException w:name="Medium Shading 2 Accent 6" w:semiHidden="0" w:uiPriority="64" w:unhideWhenUsed="0"/>
+    <w:lsdException w:name="Medium List 1 Accent 6" w:semiHidden="0" w:uiPriority="65" w:unhideWhenUsed="0"/>
+    <w:lsdException w:name="Medium List 2 Accent 6" w:semiHidden="0" w:uiPriority="66" w:unhideWhenUsed="0"/>
+    <w:lsdException w:name="Medium Grid 1 Accent 6" w:semiHidden="0" w:uiPriority="67" w:unhideWhenUsed="0"/>
+    <w:lsdException w:name="Medium Grid 2 Accent 6" w:semiHidden="0" w:uiPriority="68" w:unhideWhenUsed="0"/>
+    <w:lsdException w:name="Medium Grid 3 Accent 6" w:semiHidden="0" w:uiPriority="69" w:unhideWhenUsed="0"/>
+    <w:lsdException w:name="Dark List Accent 6" w:semiHidden="0" w:uiPriority="70" w:unhideWhenUsed="0"/>
+    <w:lsdException w:name="Colorful Shading Accent 6" w:semiHidden="0" w:uiPriority="71" w:unhideWhenUsed="0"/>
+    <w:lsdException w:name="Colorful List Accent 6" w:semiHidden="0" w:uiPriority="72" w:unhideWhenUsed="0"/>
+    <w:lsdException w:name="Colorful Grid Accent 6" w:semiHidden="0" w:uiPriority="73" w:unhideWhenUsed="0"/>
+    <w:lsdException w:name="Subtle Emphasis" w:semiHidden="0" w:uiPriority="19" w:unhideWhenUsed="0" w:qFormat="1"/>
+    <w:lsdException w:name="Intense Emphasis" w:semiHidden="0" w:uiPriority="21" w:unhideWhenUsed="0" w:qFormat="1"/>
+    <w:lsdException w:name="Subtle Reference" w:semiHidden="0" w:uiPriority="31" w:unhideWhenUsed="0" w:qFormat="1"/>
+    <w:lsdException w:name="Intense Reference" w:semiHidden="0" w:uiPriority="32" w:unhideWhenUsed="0" w:qFormat="1"/>
+    <w:lsdException w:name="Book Title" w:semiHidden="0" w:uiPriority="33" w:unhideWhenUsed="0" w:qFormat="1"/>
+    <w:lsdException w:name="Bibliography" w:uiPriority="37"/>
+    <w:lsdException w:name="TOC Heading" w:uiPriority="39" w:qFormat="1"/>
   </w:latentStyles>
   <w:style w:type="paragraph" w:default="1" w:styleId="Normal">
     <w:name w:val="Normal"/>
@@ -4714,6 +4545,7 @@
     <w:uiPriority w:val="59"/>
     <w:rsid w:val="008E06D7"/>
     <w:tblPr>
+      <w:tblInd w:w="0" w:type="dxa"/>
       <w:tblBorders>
         <w:top w:val="single" w:sz="4" w:space="0" w:color="auto"/>
         <w:left w:val="single" w:sz="4" w:space="0" w:color="auto"/>
@@ -4722,6 +4554,12 @@
         <w:insideH w:val="single" w:sz="4" w:space="0" w:color="auto"/>
         <w:insideV w:val="single" w:sz="4" w:space="0" w:color="auto"/>
       </w:tblBorders>
+      <w:tblCellMar>
+        <w:top w:w="0" w:type="dxa"/>
+        <w:left w:w="108" w:type="dxa"/>
+        <w:bottom w:w="0" w:type="dxa"/>
+        <w:right w:w="108" w:type="dxa"/>
+      </w:tblCellMar>
     </w:tblPr>
   </w:style>
   <w:style w:type="paragraph" w:styleId="BalloonText">
@@ -4817,520 +4655,171 @@
 </w:styles>
 </file>
 
-<file path=word/glossary/document.xml><?xml version="1.0" encoding="utf-8"?>
-<w:glossaryDocument xmlns:wpc="http://schemas.microsoft.com/office/word/2010/wordprocessingCanvas" xmlns:mc="http://schemas.openxmlformats.org/markup-compatibility/2006" xmlns:o="urn:schemas-microsoft-com:office:office" xmlns:r="http://schemas.openxmlformats.org/officeDocument/2006/relationships" xmlns:m="http://schemas.openxmlformats.org/officeDocument/2006/math" xmlns:v="urn:schemas-microsoft-com:vml" xmlns:wp14="http://schemas.microsoft.com/office/word/2010/wordprocessingDrawing" xmlns:wp="http://schemas.openxmlformats.org/drawingml/2006/wordprocessingDrawing" xmlns:w10="urn:schemas-microsoft-com:office:word" xmlns:w="http://schemas.openxmlformats.org/wordprocessingml/2006/main" xmlns:w14="http://schemas.microsoft.com/office/word/2010/wordml" xmlns:w15="http://schemas.microsoft.com/office/word/2012/wordml" xmlns:wpg="http://schemas.microsoft.com/office/word/2010/wordprocessingGroup" xmlns:wpi="http://schemas.microsoft.com/office/word/2010/wordprocessingInk" xmlns:wne="http://schemas.microsoft.com/office/word/2006/wordml" xmlns:wps="http://schemas.microsoft.com/office/word/2010/wordprocessingShape" mc:Ignorable="w14 w15 wp14"/>
-</file>
-
-<file path=word/glossary/fontTable.xml><?xml version="1.0" encoding="utf-8"?>
-<w:fonts xmlns:mc="http://schemas.openxmlformats.org/markup-compatibility/2006" xmlns:r="http://schemas.openxmlformats.org/officeDocument/2006/relationships" xmlns:w="http://schemas.openxmlformats.org/wordprocessingml/2006/main" xmlns:w14="http://schemas.microsoft.com/office/word/2010/wordml" xmlns:w15="http://schemas.microsoft.com/office/word/2012/wordml" mc:Ignorable="w14 w15">
-  <w:font w:name="Cambria">
-    <w:panose1 w:val="02040503050406030204"/>
-    <w:charset w:val="00"/>
-    <w:family w:val="roman"/>
-    <w:pitch w:val="variable"/>
-    <w:sig w:usb0="E00002FF" w:usb1="400004FF" w:usb2="00000000" w:usb3="00000000" w:csb0="0000019F" w:csb1="00000000"/>
-  </w:font>
-  <w:font w:name="MS Mincho">
-    <w:altName w:val="ＭＳ 明朝"/>
-    <w:panose1 w:val="02020609040205080304"/>
-    <w:charset w:val="80"/>
-    <w:family w:val="roman"/>
-    <w:notTrueType/>
-    <w:pitch w:val="fixed"/>
-    <w:sig w:usb0="00000001" w:usb1="08070000" w:usb2="00000010" w:usb3="00000000" w:csb0="00020000" w:csb1="00000000"/>
-  </w:font>
-  <w:font w:name="Times New Roman">
-    <w:panose1 w:val="02020603050405020304"/>
-    <w:charset w:val="00"/>
-    <w:family w:val="roman"/>
-    <w:pitch w:val="variable"/>
-    <w:sig w:usb0="E0002EFF" w:usb1="C000785B" w:usb2="00000009" w:usb3="00000000" w:csb0="000001FF" w:csb1="00000000"/>
-  </w:font>
-  <w:font w:name="Times">
-    <w:panose1 w:val="02020603050405020304"/>
-    <w:charset w:val="00"/>
-    <w:family w:val="roman"/>
-    <w:pitch w:val="variable"/>
-    <w:sig w:usb0="E0002EFF" w:usb1="C000785B" w:usb2="00000009" w:usb3="00000000" w:csb0="000001FF" w:csb1="00000000"/>
-  </w:font>
-  <w:font w:name="Lucida Grande">
-    <w:altName w:val="Times New Roman"/>
-    <w:charset w:val="00"/>
-    <w:family w:val="auto"/>
-    <w:pitch w:val="variable"/>
-    <w:sig w:usb0="E1000AEF" w:usb1="5000A1FF" w:usb2="00000000" w:usb3="00000000" w:csb0="000001BF" w:csb1="00000000"/>
-  </w:font>
-  <w:font w:name="Cambria Math">
-    <w:panose1 w:val="02040503050406030204"/>
-    <w:charset w:val="00"/>
-    <w:family w:val="roman"/>
-    <w:pitch w:val="variable"/>
-    <w:sig w:usb0="E00002FF" w:usb1="420024FF" w:usb2="00000000" w:usb3="00000000" w:csb0="0000019F" w:csb1="00000000"/>
-  </w:font>
-  <w:font w:name="Georgia">
-    <w:panose1 w:val="02040502050405020303"/>
-    <w:charset w:val="00"/>
-    <w:family w:val="roman"/>
-    <w:pitch w:val="variable"/>
-    <w:sig w:usb0="00000287" w:usb1="00000000" w:usb2="00000000" w:usb3="00000000" w:csb0="0000009F" w:csb1="00000000"/>
-  </w:font>
-  <w:font w:name="MS Gothic">
-    <w:altName w:val="ＭＳ ゴシック"/>
-    <w:panose1 w:val="020B0609070205080204"/>
-    <w:charset w:val="80"/>
-    <w:family w:val="modern"/>
-    <w:pitch w:val="fixed"/>
-    <w:sig w:usb0="E00002FF" w:usb1="6AC7FDFB" w:usb2="08000012" w:usb3="00000000" w:csb0="0002009F" w:csb1="00000000"/>
-  </w:font>
-  <w:font w:name="Calibri">
-    <w:panose1 w:val="020F0502020204030204"/>
-    <w:charset w:val="00"/>
-    <w:family w:val="swiss"/>
-    <w:pitch w:val="variable"/>
-    <w:sig w:usb0="E0002AFF" w:usb1="C000247B" w:usb2="00000009" w:usb3="00000000" w:csb0="000001FF" w:csb1="00000000"/>
-  </w:font>
-  <w:font w:name="Calibri Light">
-    <w:panose1 w:val="020F0302020204030204"/>
-    <w:charset w:val="00"/>
-    <w:family w:val="swiss"/>
-    <w:pitch w:val="variable"/>
-    <w:sig w:usb0="E0002AFF" w:usb1="C000247B" w:usb2="00000009" w:usb3="00000000" w:csb0="000001FF" w:csb1="00000000"/>
-  </w:font>
-</w:fonts>
-</file>
-
-<file path=word/glossary/settings.xml><?xml version="1.0" encoding="utf-8"?>
-<w:settings xmlns:mc="http://schemas.openxmlformats.org/markup-compatibility/2006" xmlns:o="urn:schemas-microsoft-com:office:office" xmlns:r="http://schemas.openxmlformats.org/officeDocument/2006/relationships" xmlns:m="http://schemas.openxmlformats.org/officeDocument/2006/math" xmlns:v="urn:schemas-microsoft-com:vml" xmlns:w10="urn:schemas-microsoft-com:office:word" xmlns:w="http://schemas.openxmlformats.org/wordprocessingml/2006/main" xmlns:w14="http://schemas.microsoft.com/office/word/2010/wordml" xmlns:w15="http://schemas.microsoft.com/office/word/2012/wordml" xmlns:sl="http://schemas.openxmlformats.org/schemaLibrary/2006/main" mc:Ignorable="w14 w15">
-  <w:view w:val="normal"/>
-  <w:defaultTabStop w:val="720"/>
-  <w:characterSpacingControl w:val="doNotCompress"/>
-  <w:compat>
-    <w:useFELayout/>
-    <w:compatSetting w:name="compatibilityMode" w:uri="http://schemas.microsoft.com/office/word" w:val="15"/>
-    <w:compatSetting w:name="overrideTableStyleFontSizeAndJustification" w:uri="http://schemas.microsoft.com/office/word" w:val="1"/>
-    <w:compatSetting w:name="enableOpenTypeFeatures" w:uri="http://schemas.microsoft.com/office/word" w:val="1"/>
-    <w:compatSetting w:name="doNotFlipMirrorIndents" w:uri="http://schemas.microsoft.com/office/word" w:val="1"/>
-    <w:compatSetting w:name="differentiateMultirowTableHeaders" w:uri="http://schemas.microsoft.com/office/word" w:val="1"/>
-  </w:compat>
-  <w:rsids>
-    <w:rsidRoot w:val="00F040AE"/>
-    <w:rsid w:val="00DB0B08"/>
-    <w:rsid w:val="00F040AE"/>
-  </w:rsids>
-  <m:mathPr>
-    <m:mathFont m:val="Cambria Math"/>
-    <m:brkBin m:val="before"/>
-    <m:brkBinSub m:val="--"/>
-    <m:smallFrac m:val="0"/>
-    <m:dispDef/>
-    <m:lMargin m:val="0"/>
-    <m:rMargin m:val="0"/>
-    <m:defJc m:val="centerGroup"/>
-    <m:wrapIndent m:val="1440"/>
-    <m:intLim m:val="subSup"/>
-    <m:naryLim m:val="undOvr"/>
-  </m:mathPr>
-  <w:themeFontLang w:val="en-US"/>
-  <w:clrSchemeMapping w:bg1="light1" w:t1="dark1" w:bg2="light2" w:t2="dark2" w:accent1="accent1" w:accent2="accent2" w:accent3="accent3" w:accent4="accent4" w:accent5="accent5" w:accent6="accent6" w:hyperlink="hyperlink" w:followedHyperlink="followedHyperlink"/>
-  <w:decimalSymbol w:val="."/>
-  <w:listSeparator w:val=","/>
-  <w15:chartTrackingRefBased/>
-</w:settings>
-</file>
-
-<file path=word/glossary/styles.xml><?xml version="1.0" encoding="utf-8"?>
-<w:styles xmlns:mc="http://schemas.openxmlformats.org/markup-compatibility/2006" xmlns:r="http://schemas.openxmlformats.org/officeDocument/2006/relationships" xmlns:w="http://schemas.openxmlformats.org/wordprocessingml/2006/main" xmlns:w14="http://schemas.microsoft.com/office/word/2010/wordml" xmlns:w15="http://schemas.microsoft.com/office/word/2012/wordml" mc:Ignorable="w14 w15">
+<file path=word/stylesWithEffects.xml><?xml version="1.0" encoding="utf-8"?>
+<w:styles xmlns:wpc="http://schemas.microsoft.com/office/word/2010/wordprocessingCanvas" xmlns:mo="http://schemas.microsoft.com/office/mac/office/2008/main" xmlns:mc="http://schemas.openxmlformats.org/markup-compatibility/2006" xmlns:mv="urn:schemas-microsoft-com:mac:vml" xmlns:o="urn:schemas-microsoft-com:office:office" xmlns:r="http://schemas.openxmlformats.org/officeDocument/2006/relationships" xmlns:m="http://schemas.openxmlformats.org/officeDocument/2006/math" xmlns:v="urn:schemas-microsoft-com:vml" xmlns:wp14="http://schemas.microsoft.com/office/word/2010/wordprocessingDrawing" xmlns:wp="http://schemas.openxmlformats.org/drawingml/2006/wordprocessingDrawing" xmlns:w10="urn:schemas-microsoft-com:office:word" xmlns:w="http://schemas.openxmlformats.org/wordprocessingml/2006/main" xmlns:w14="http://schemas.microsoft.com/office/word/2010/wordml" xmlns:wpg="http://schemas.microsoft.com/office/word/2010/wordprocessingGroup" xmlns:wpi="http://schemas.microsoft.com/office/word/2010/wordprocessingInk" xmlns:wne="http://schemas.microsoft.com/office/word/2006/wordml" xmlns:wps="http://schemas.microsoft.com/office/word/2010/wordprocessingShape" mc:Ignorable="w14 wp14">
   <w:docDefaults>
     <w:rPrDefault>
       <w:rPr>
         <w:rFonts w:asciiTheme="minorHAnsi" w:eastAsiaTheme="minorEastAsia" w:hAnsiTheme="minorHAnsi" w:cstheme="minorBidi"/>
-        <w:sz w:val="22"/>
-        <w:szCs w:val="22"/>
+        <w:sz w:val="24"/>
+        <w:szCs w:val="24"/>
         <w:lang w:val="en-US" w:eastAsia="en-US" w:bidi="ar-SA"/>
       </w:rPr>
     </w:rPrDefault>
-    <w:pPrDefault>
-      <w:pPr>
-        <w:spacing w:after="160" w:line="259" w:lineRule="auto"/>
-      </w:pPr>
-    </w:pPrDefault>
+    <w:pPrDefault/>
   </w:docDefaults>
-  <w:latentStyles w:defLockedState="0" w:defUIPriority="99" w:defSemiHidden="0" w:defUnhideWhenUsed="0" w:defQFormat="0" w:count="371">
-    <w:lsdException w:name="Normal" w:uiPriority="0" w:qFormat="1"/>
-    <w:lsdException w:name="heading 1" w:uiPriority="9" w:qFormat="1"/>
-    <w:lsdException w:name="heading 2" w:semiHidden="1" w:uiPriority="9" w:unhideWhenUsed="1" w:qFormat="1"/>
-    <w:lsdException w:name="heading 3" w:semiHidden="1" w:uiPriority="9" w:unhideWhenUsed="1" w:qFormat="1"/>
-    <w:lsdException w:name="heading 4" w:semiHidden="1" w:uiPriority="9" w:unhideWhenUsed="1" w:qFormat="1"/>
-    <w:lsdException w:name="heading 5" w:semiHidden="1" w:uiPriority="9" w:unhideWhenUsed="1" w:qFormat="1"/>
-    <w:lsdException w:name="heading 6" w:semiHidden="1" w:uiPriority="9" w:unhideWhenUsed="1" w:qFormat="1"/>
-    <w:lsdException w:name="heading 7" w:semiHidden="1" w:uiPriority="9" w:unhideWhenUsed="1" w:qFormat="1"/>
-    <w:lsdException w:name="heading 8" w:semiHidden="1" w:uiPriority="9" w:unhideWhenUsed="1" w:qFormat="1"/>
-    <w:lsdException w:name="heading 9" w:semiHidden="1" w:uiPriority="9" w:unhideWhenUsed="1" w:qFormat="1"/>
-    <w:lsdException w:name="index 1" w:semiHidden="1" w:unhideWhenUsed="1"/>
-    <w:lsdException w:name="index 2" w:semiHidden="1" w:unhideWhenUsed="1"/>
-    <w:lsdException w:name="index 3" w:semiHidden="1" w:unhideWhenUsed="1"/>
-    <w:lsdException w:name="index 4" w:semiHidden="1" w:unhideWhenUsed="1"/>
-    <w:lsdException w:name="index 5" w:semiHidden="1" w:unhideWhenUsed="1"/>
-    <w:lsdException w:name="index 6" w:semiHidden="1" w:unhideWhenUsed="1"/>
-    <w:lsdException w:name="index 7" w:semiHidden="1" w:unhideWhenUsed="1"/>
-    <w:lsdException w:name="index 8" w:semiHidden="1" w:unhideWhenUsed="1"/>
-    <w:lsdException w:name="index 9" w:semiHidden="1" w:unhideWhenUsed="1"/>
-    <w:lsdException w:name="toc 1" w:semiHidden="1" w:uiPriority="39" w:unhideWhenUsed="1"/>
-    <w:lsdException w:name="toc 2" w:semiHidden="1" w:uiPriority="39" w:unhideWhenUsed="1"/>
-    <w:lsdException w:name="toc 3" w:semiHidden="1" w:uiPriority="39" w:unhideWhenUsed="1"/>
-    <w:lsdException w:name="toc 4" w:semiHidden="1" w:uiPriority="39" w:unhideWhenUsed="1"/>
-    <w:lsdException w:name="toc 5" w:semiHidden="1" w:uiPriority="39" w:unhideWhenUsed="1"/>
-    <w:lsdException w:name="toc 6" w:semiHidden="1" w:uiPriority="39" w:unhideWhenUsed="1"/>
-    <w:lsdException w:name="toc 7" w:semiHidden="1" w:uiPriority="39" w:unhideWhenUsed="1"/>
-    <w:lsdException w:name="toc 8" w:semiHidden="1" w:uiPriority="39" w:unhideWhenUsed="1"/>
-    <w:lsdException w:name="toc 9" w:semiHidden="1" w:uiPriority="39" w:unhideWhenUsed="1"/>
-    <w:lsdException w:name="Normal Indent" w:semiHidden="1" w:unhideWhenUsed="1"/>
-    <w:lsdException w:name="footnote text" w:semiHidden="1" w:unhideWhenUsed="1"/>
-    <w:lsdException w:name="annotation text" w:semiHidden="1" w:unhideWhenUsed="1"/>
-    <w:lsdException w:name="header" w:semiHidden="1" w:unhideWhenUsed="1"/>
-    <w:lsdException w:name="footer" w:semiHidden="1" w:unhideWhenUsed="1"/>
-    <w:lsdException w:name="index heading" w:semiHidden="1" w:unhideWhenUsed="1"/>
-    <w:lsdException w:name="caption" w:semiHidden="1" w:uiPriority="35" w:unhideWhenUsed="1" w:qFormat="1"/>
-    <w:lsdException w:name="table of figures" w:semiHidden="1" w:unhideWhenUsed="1"/>
-    <w:lsdException w:name="envelope address" w:semiHidden="1" w:unhideWhenUsed="1"/>
-    <w:lsdException w:name="envelope return" w:semiHidden="1" w:unhideWhenUsed="1"/>
-    <w:lsdException w:name="footnote reference" w:semiHidden="1" w:unhideWhenUsed="1"/>
-    <w:lsdException w:name="annotation reference" w:semiHidden="1" w:unhideWhenUsed="1"/>
-    <w:lsdException w:name="line number" w:semiHidden="1" w:unhideWhenUsed="1"/>
-    <w:lsdException w:name="page number" w:semiHidden="1" w:unhideWhenUsed="1"/>
-    <w:lsdException w:name="endnote reference" w:semiHidden="1" w:unhideWhenUsed="1"/>
-    <w:lsdException w:name="endnote text" w:semiHidden="1" w:unhideWhenUsed="1"/>
-    <w:lsdException w:name="table of authorities" w:semiHidden="1" w:unhideWhenUsed="1"/>
-    <w:lsdException w:name="macro" w:semiHidden="1" w:unhideWhenUsed="1"/>
-    <w:lsdException w:name="toa heading" w:semiHidden="1" w:unhideWhenUsed="1"/>
-    <w:lsdException w:name="List" w:semiHidden="1" w:unhideWhenUsed="1"/>
-    <w:lsdException w:name="List Bullet" w:semiHidden="1" w:unhideWhenUsed="1"/>
-    <w:lsdException w:name="List Number" w:semiHidden="1" w:unhideWhenUsed="1"/>
-    <w:lsdException w:name="List 2" w:semiHidden="1" w:unhideWhenUsed="1"/>
-    <w:lsdException w:name="List 3" w:semiHidden="1" w:unhideWhenUsed="1"/>
-    <w:lsdException w:name="List 4" w:semiHidden="1" w:unhideWhenUsed="1"/>
-    <w:lsdException w:name="List 5" w:semiHidden="1" w:unhideWhenUsed="1"/>
-    <w:lsdException w:name="List Bullet 2" w:semiHidden="1" w:unhideWhenUsed="1"/>
-    <w:lsdException w:name="List Bullet 3" w:semiHidden="1" w:unhideWhenUsed="1"/>
-    <w:lsdException w:name="List Bullet 4" w:semiHidden="1" w:unhideWhenUsed="1"/>
-    <w:lsdException w:name="List Bullet 5" w:semiHidden="1" w:unhideWhenUsed="1"/>
-    <w:lsdException w:name="List Number 2" w:semiHidden="1" w:unhideWhenUsed="1"/>
-    <w:lsdException w:name="List Number 3" w:semiHidden="1" w:unhideWhenUsed="1"/>
-    <w:lsdException w:name="List Number 4" w:semiHidden="1" w:unhideWhenUsed="1"/>
-    <w:lsdException w:name="List Number 5" w:semiHidden="1" w:unhideWhenUsed="1"/>
-    <w:lsdException w:name="Title" w:uiPriority="10" w:qFormat="1"/>
-    <w:lsdException w:name="Closing" w:semiHidden="1" w:unhideWhenUsed="1"/>
-    <w:lsdException w:name="Signature" w:semiHidden="1" w:unhideWhenUsed="1"/>
-    <w:lsdException w:name="Default Paragraph Font" w:semiHidden="1" w:uiPriority="1" w:unhideWhenUsed="1"/>
-    <w:lsdException w:name="Body Text" w:semiHidden="1" w:unhideWhenUsed="1"/>
-    <w:lsdException w:name="Body Text Indent" w:semiHidden="1" w:unhideWhenUsed="1"/>
-    <w:lsdException w:name="List Continue" w:semiHidden="1" w:unhideWhenUsed="1"/>
-    <w:lsdException w:name="List Continue 2" w:semiHidden="1" w:unhideWhenUsed="1"/>
-    <w:lsdException w:name="List Continue 3" w:semiHidden="1" w:unhideWhenUsed="1"/>
-    <w:lsdException w:name="List Continue 4" w:semiHidden="1" w:unhideWhenUsed="1"/>
-    <w:lsdException w:name="List Continue 5" w:semiHidden="1" w:unhideWhenUsed="1"/>
-    <w:lsdException w:name="Message Header" w:semiHidden="1" w:unhideWhenUsed="1"/>
-    <w:lsdException w:name="Subtitle" w:uiPriority="11" w:qFormat="1"/>
-    <w:lsdException w:name="Salutation" w:semiHidden="1" w:unhideWhenUsed="1"/>
-    <w:lsdException w:name="Date" w:semiHidden="1" w:unhideWhenUsed="1"/>
-    <w:lsdException w:name="Body Text First Indent" w:semiHidden="1" w:unhideWhenUsed="1"/>
-    <w:lsdException w:name="Body Text First Indent 2" w:semiHidden="1" w:unhideWhenUsed="1"/>
-    <w:lsdException w:name="Note Heading" w:semiHidden="1" w:unhideWhenUsed="1"/>
-    <w:lsdException w:name="Body Text 2" w:semiHidden="1" w:unhideWhenUsed="1"/>
-    <w:lsdException w:name="Body Text 3" w:semiHidden="1" w:unhideWhenUsed="1"/>
-    <w:lsdException w:name="Body Text Indent 2" w:semiHidden="1" w:unhideWhenUsed="1"/>
-    <w:lsdException w:name="Body Text Indent 3" w:semiHidden="1" w:unhideWhenUsed="1"/>
-    <w:lsdException w:name="Block Text" w:semiHidden="1" w:unhideWhenUsed="1"/>
-    <w:lsdException w:name="Hyperlink" w:semiHidden="1" w:unhideWhenUsed="1"/>
-    <w:lsdException w:name="FollowedHyperlink" w:semiHidden="1" w:unhideWhenUsed="1"/>
-    <w:lsdException w:name="Strong" w:uiPriority="22" w:qFormat="1"/>
-    <w:lsdException w:name="Emphasis" w:uiPriority="20" w:qFormat="1"/>
-    <w:lsdException w:name="Document Map" w:semiHidden="1" w:unhideWhenUsed="1"/>
-    <w:lsdException w:name="Plain Text" w:semiHidden="1" w:unhideWhenUsed="1"/>
-    <w:lsdException w:name="E-mail Signature" w:semiHidden="1" w:unhideWhenUsed="1"/>
-    <w:lsdException w:name="HTML Top of Form" w:semiHidden="1" w:unhideWhenUsed="1"/>
-    <w:lsdException w:name="HTML Bottom of Form" w:semiHidden="1" w:unhideWhenUsed="1"/>
-    <w:lsdException w:name="Normal (Web)" w:semiHidden="1" w:unhideWhenUsed="1"/>
-    <w:lsdException w:name="HTML Acronym" w:semiHidden="1" w:unhideWhenUsed="1"/>
-    <w:lsdException w:name="HTML Address" w:semiHidden="1" w:unhideWhenUsed="1"/>
-    <w:lsdException w:name="HTML Cite" w:semiHidden="1" w:unhideWhenUsed="1"/>
-    <w:lsdException w:name="HTML Code" w:semiHidden="1" w:unhideWhenUsed="1"/>
-    <w:lsdException w:name="HTML Definition" w:semiHidden="1" w:unhideWhenUsed="1"/>
-    <w:lsdException w:name="HTML Keyboard" w:semiHidden="1" w:unhideWhenUsed="1"/>
-    <w:lsdException w:name="HTML Preformatted" w:semiHidden="1" w:unhideWhenUsed="1"/>
-    <w:lsdException w:name="HTML Sample" w:semiHidden="1" w:unhideWhenUsed="1"/>
-    <w:lsdException w:name="HTML Typewriter" w:semiHidden="1" w:unhideWhenUsed="1"/>
-    <w:lsdException w:name="HTML Variable" w:semiHidden="1" w:unhideWhenUsed="1"/>
-    <w:lsdException w:name="Normal Table" w:semiHidden="1" w:unhideWhenUsed="1"/>
-    <w:lsdException w:name="annotation subject" w:semiHidden="1" w:unhideWhenUsed="1"/>
-    <w:lsdException w:name="No List" w:semiHidden="1" w:unhideWhenUsed="1"/>
-    <w:lsdException w:name="Outline List 1" w:semiHidden="1" w:unhideWhenUsed="1"/>
-    <w:lsdException w:name="Outline List 2" w:semiHidden="1" w:unhideWhenUsed="1"/>
-    <w:lsdException w:name="Outline List 3" w:semiHidden="1" w:unhideWhenUsed="1"/>
-    <w:lsdException w:name="Table Simple 1" w:semiHidden="1" w:unhideWhenUsed="1"/>
-    <w:lsdException w:name="Table Simple 2" w:semiHidden="1" w:unhideWhenUsed="1"/>
-    <w:lsdException w:name="Table Simple 3" w:semiHidden="1" w:unhideWhenUsed="1"/>
-    <w:lsdException w:name="Table Classic 1" w:semiHidden="1" w:unhideWhenUsed="1"/>
-    <w:lsdException w:name="Table Classic 2" w:semiHidden="1" w:unhideWhenUsed="1"/>
-    <w:lsdException w:name="Table Classic 3" w:semiHidden="1" w:unhideWhenUsed="1"/>
-    <w:lsdException w:name="Table Classic 4" w:semiHidden="1" w:unhideWhenUsed="1"/>
-    <w:lsdException w:name="Table Colorful 1" w:semiHidden="1" w:unhideWhenUsed="1"/>
-    <w:lsdException w:name="Table Colorful 2" w:semiHidden="1" w:unhideWhenUsed="1"/>
-    <w:lsdException w:name="Table Colorful 3" w:semiHidden="1" w:unhideWhenUsed="1"/>
-    <w:lsdException w:name="Table Columns 1" w:semiHidden="1" w:unhideWhenUsed="1"/>
-    <w:lsdException w:name="Table Columns 2" w:semiHidden="1" w:unhideWhenUsed="1"/>
-    <w:lsdException w:name="Table Columns 3" w:semiHidden="1" w:unhideWhenUsed="1"/>
-    <w:lsdException w:name="Table Columns 4" w:semiHidden="1" w:unhideWhenUsed="1"/>
-    <w:lsdException w:name="Table Columns 5" w:semiHidden="1" w:unhideWhenUsed="1"/>
-    <w:lsdException w:name="Table Grid 1" w:semiHidden="1" w:unhideWhenUsed="1"/>
-    <w:lsdException w:name="Table Grid 2" w:semiHidden="1" w:unhideWhenUsed="1"/>
-    <w:lsdException w:name="Table Grid 3" w:semiHidden="1" w:unhideWhenUsed="1"/>
-    <w:lsdException w:name="Table Grid 4" w:semiHidden="1" w:unhideWhenUsed="1"/>
-    <w:lsdException w:name="Table Grid 5" w:semiHidden="1" w:unhideWhenUsed="1"/>
-    <w:lsdException w:name="Table Grid 6" w:semiHidden="1" w:unhideWhenUsed="1"/>
-    <w:lsdException w:name="Table Grid 7" w:semiHidden="1" w:unhideWhenUsed="1"/>
-    <w:lsdException w:name="Table Grid 8" w:semiHidden="1" w:unhideWhenUsed="1"/>
-    <w:lsdException w:name="Table List 1" w:semiHidden="1" w:unhideWhenUsed="1"/>
-    <w:lsdException w:name="Table List 2" w:semiHidden="1" w:unhideWhenUsed="1"/>
-    <w:lsdException w:name="Table List 3" w:semiHidden="1" w:unhideWhenUsed="1"/>
-    <w:lsdException w:name="Table List 4" w:semiHidden="1" w:unhideWhenUsed="1"/>
-    <w:lsdException w:name="Table List 5" w:semiHidden="1" w:unhideWhenUsed="1"/>
-    <w:lsdException w:name="Table List 6" w:semiHidden="1" w:unhideWhenUsed="1"/>
-    <w:lsdException w:name="Table List 7" w:semiHidden="1" w:unhideWhenUsed="1"/>
-    <w:lsdException w:name="Table List 8" w:semiHidden="1" w:unhideWhenUsed="1"/>
-    <w:lsdException w:name="Table 3D effects 1" w:semiHidden="1" w:unhideWhenUsed="1"/>
-    <w:lsdException w:name="Table 3D effects 2" w:semiHidden="1" w:unhideWhenUsed="1"/>
-    <w:lsdException w:name="Table 3D effects 3" w:semiHidden="1" w:unhideWhenUsed="1"/>
-    <w:lsdException w:name="Table Contemporary" w:semiHidden="1" w:unhideWhenUsed="1"/>
-    <w:lsdException w:name="Table Elegant" w:semiHidden="1" w:unhideWhenUsed="1"/>
-    <w:lsdException w:name="Table Professional" w:semiHidden="1" w:unhideWhenUsed="1"/>
-    <w:lsdException w:name="Table Subtle 1" w:semiHidden="1" w:unhideWhenUsed="1"/>
-    <w:lsdException w:name="Table Subtle 2" w:semiHidden="1" w:unhideWhenUsed="1"/>
-    <w:lsdException w:name="Table Web 1" w:semiHidden="1" w:unhideWhenUsed="1"/>
-    <w:lsdException w:name="Table Web 2" w:semiHidden="1" w:unhideWhenUsed="1"/>
-    <w:lsdException w:name="Table Web 3" w:semiHidden="1" w:unhideWhenUsed="1"/>
-    <w:lsdException w:name="Balloon Text" w:semiHidden="1" w:unhideWhenUsed="1"/>
-    <w:lsdException w:name="Table Grid" w:uiPriority="39"/>
-    <w:lsdException w:name="Table Theme" w:semiHidden="1" w:unhideWhenUsed="1"/>
-    <w:lsdException w:name="Placeholder Text" w:semiHidden="1"/>
-    <w:lsdException w:name="No Spacing" w:uiPriority="1" w:qFormat="1"/>
-    <w:lsdException w:name="Light Shading" w:uiPriority="60"/>
-    <w:lsdException w:name="Light List" w:uiPriority="61"/>
-    <w:lsdException w:name="Light Grid" w:uiPriority="62"/>
-    <w:lsdException w:name="Medium Shading 1" w:uiPriority="63"/>
-    <w:lsdException w:name="Medium Shading 2" w:uiPriority="64"/>
-    <w:lsdException w:name="Medium List 1" w:uiPriority="65"/>
-    <w:lsdException w:name="Medium List 2" w:uiPriority="66"/>
-    <w:lsdException w:name="Medium Grid 1" w:uiPriority="67"/>
-    <w:lsdException w:name="Medium Grid 2" w:uiPriority="68"/>
-    <w:lsdException w:name="Medium Grid 3" w:uiPriority="69"/>
-    <w:lsdException w:name="Dark List" w:uiPriority="70"/>
-    <w:lsdException w:name="Colorful Shading" w:uiPriority="71"/>
-    <w:lsdException w:name="Colorful List" w:uiPriority="72"/>
-    <w:lsdException w:name="Colorful Grid" w:uiPriority="73"/>
-    <w:lsdException w:name="Light Shading Accent 1" w:uiPriority="60"/>
-    <w:lsdException w:name="Light List Accent 1" w:uiPriority="61"/>
-    <w:lsdException w:name="Light Grid Accent 1" w:uiPriority="62"/>
-    <w:lsdException w:name="Medium Shading 1 Accent 1" w:uiPriority="63"/>
-    <w:lsdException w:name="Medium Shading 2 Accent 1" w:uiPriority="64"/>
-    <w:lsdException w:name="Medium List 1 Accent 1" w:uiPriority="65"/>
-    <w:lsdException w:name="Revision" w:semiHidden="1"/>
-    <w:lsdException w:name="List Paragraph" w:uiPriority="34" w:qFormat="1"/>
-    <w:lsdException w:name="Quote" w:uiPriority="29" w:qFormat="1"/>
-    <w:lsdException w:name="Intense Quote" w:uiPriority="30" w:qFormat="1"/>
-    <w:lsdException w:name="Medium List 2 Accent 1" w:uiPriority="66"/>
-    <w:lsdException w:name="Medium Grid 1 Accent 1" w:uiPriority="67"/>
-    <w:lsdException w:name="Medium Grid 2 Accent 1" w:uiPriority="68"/>
-    <w:lsdException w:name="Medium Grid 3 Accent 1" w:uiPriority="69"/>
-    <w:lsdException w:name="Dark List Accent 1" w:uiPriority="70"/>
-    <w:lsdException w:name="Colorful Shading Accent 1" w:uiPriority="71"/>
-    <w:lsdException w:name="Colorful List Accent 1" w:uiPriority="72"/>
-    <w:lsdException w:name="Colorful Grid Accent 1" w:uiPriority="73"/>
-    <w:lsdException w:name="Light Shading Accent 2" w:uiPriority="60"/>
-    <w:lsdException w:name="Light List Accent 2" w:uiPriority="61"/>
-    <w:lsdException w:name="Light Grid Accent 2" w:uiPriority="62"/>
-    <w:lsdException w:name="Medium Shading 1 Accent 2" w:uiPriority="63"/>
-    <w:lsdException w:name="Medium Shading 2 Accent 2" w:uiPriority="64"/>
-    <w:lsdException w:name="Medium List 1 Accent 2" w:uiPriority="65"/>
-    <w:lsdException w:name="Medium List 2 Accent 2" w:uiPriority="66"/>
-    <w:lsdException w:name="Medium Grid 1 Accent 2" w:uiPriority="67"/>
-    <w:lsdException w:name="Medium Grid 2 Accent 2" w:uiPriority="68"/>
-    <w:lsdException w:name="Medium Grid 3 Accent 2" w:uiPriority="69"/>
-    <w:lsdException w:name="Dark List Accent 2" w:uiPriority="70"/>
-    <w:lsdException w:name="Colorful Shading Accent 2" w:uiPriority="71"/>
-    <w:lsdException w:name="Colorful List Accent 2" w:uiPriority="72"/>
-    <w:lsdException w:name="Colorful Grid Accent 2" w:uiPriority="73"/>
-    <w:lsdException w:name="Light Shading Accent 3" w:uiPriority="60"/>
-    <w:lsdException w:name="Light List Accent 3" w:uiPriority="61"/>
-    <w:lsdException w:name="Light Grid Accent 3" w:uiPriority="62"/>
-    <w:lsdException w:name="Medium Shading 1 Accent 3" w:uiPriority="63"/>
-    <w:lsdException w:name="Medium Shading 2 Accent 3" w:uiPriority="64"/>
-    <w:lsdException w:name="Medium List 1 Accent 3" w:uiPriority="65"/>
-    <w:lsdException w:name="Medium List 2 Accent 3" w:uiPriority="66"/>
-    <w:lsdException w:name="Medium Grid 1 Accent 3" w:uiPriority="67"/>
-    <w:lsdException w:name="Medium Grid 2 Accent 3" w:uiPriority="68"/>
-    <w:lsdException w:name="Medium Grid 3 Accent 3" w:uiPriority="69"/>
-    <w:lsdException w:name="Dark List Accent 3" w:uiPriority="70"/>
-    <w:lsdException w:name="Colorful Shading Accent 3" w:uiPriority="71"/>
-    <w:lsdException w:name="Colorful List Accent 3" w:uiPriority="72"/>
-    <w:lsdException w:name="Colorful Grid Accent 3" w:uiPriority="73"/>
-    <w:lsdException w:name="Light Shading Accent 4" w:uiPriority="60"/>
-    <w:lsdException w:name="Light List Accent 4" w:uiPriority="61"/>
-    <w:lsdException w:name="Light Grid Accent 4" w:uiPriority="62"/>
-    <w:lsdException w:name="Medium Shading 1 Accent 4" w:uiPriority="63"/>
-    <w:lsdException w:name="Medium Shading 2 Accent 4" w:uiPriority="64"/>
-    <w:lsdException w:name="Medium List 1 Accent 4" w:uiPriority="65"/>
-    <w:lsdException w:name="Medium List 2 Accent 4" w:uiPriority="66"/>
-    <w:lsdException w:name="Medium Grid 1 Accent 4" w:uiPriority="67"/>
-    <w:lsdException w:name="Medium Grid 2 Accent 4" w:uiPriority="68"/>
-    <w:lsdException w:name="Medium Grid 3 Accent 4" w:uiPriority="69"/>
-    <w:lsdException w:name="Dark List Accent 4" w:uiPriority="70"/>
-    <w:lsdException w:name="Colorful Shading Accent 4" w:uiPriority="71"/>
-    <w:lsdException w:name="Colorful List Accent 4" w:uiPriority="72"/>
-    <w:lsdException w:name="Colorful Grid Accent 4" w:uiPriority="73"/>
-    <w:lsdException w:name="Light Shading Accent 5" w:uiPriority="60"/>
-    <w:lsdException w:name="Light List Accent 5" w:uiPriority="61"/>
-    <w:lsdException w:name="Light Grid Accent 5" w:uiPriority="62"/>
-    <w:lsdException w:name="Medium Shading 1 Accent 5" w:uiPriority="63"/>
-    <w:lsdException w:name="Medium Shading 2 Accent 5" w:uiPriority="64"/>
-    <w:lsdException w:name="Medium List 1 Accent 5" w:uiPriority="65"/>
-    <w:lsdException w:name="Medium List 2 Accent 5" w:uiPriority="66"/>
-    <w:lsdException w:name="Medium Grid 1 Accent 5" w:uiPriority="67"/>
-    <w:lsdException w:name="Medium Grid 2 Accent 5" w:uiPriority="68"/>
-    <w:lsdException w:name="Medium Grid 3 Accent 5" w:uiPriority="69"/>
-    <w:lsdException w:name="Dark List Accent 5" w:uiPriority="70"/>
-    <w:lsdException w:name="Colorful Shading Accent 5" w:uiPriority="71"/>
-    <w:lsdException w:name="Colorful List Accent 5" w:uiPriority="72"/>
-    <w:lsdException w:name="Colorful Grid Accent 5" w:uiPriority="73"/>
-    <w:lsdException w:name="Light Shading Accent 6" w:uiPriority="60"/>
-    <w:lsdException w:name="Light List Accent 6" w:uiPriority="61"/>
-    <w:lsdException w:name="Light Grid Accent 6" w:uiPriority="62"/>
-    <w:lsdException w:name="Medium Shading 1 Accent 6" w:uiPriority="63"/>
-    <w:lsdException w:name="Medium Shading 2 Accent 6" w:uiPriority="64"/>
-    <w:lsdException w:name="Medium List 1 Accent 6" w:uiPriority="65"/>
-    <w:lsdException w:name="Medium List 2 Accent 6" w:uiPriority="66"/>
-    <w:lsdException w:name="Medium Grid 1 Accent 6" w:uiPriority="67"/>
-    <w:lsdException w:name="Medium Grid 2 Accent 6" w:uiPriority="68"/>
-    <w:lsdException w:name="Medium Grid 3 Accent 6" w:uiPriority="69"/>
-    <w:lsdException w:name="Dark List Accent 6" w:uiPriority="70"/>
-    <w:lsdException w:name="Colorful Shading Accent 6" w:uiPriority="71"/>
-    <w:lsdException w:name="Colorful List Accent 6" w:uiPriority="72"/>
-    <w:lsdException w:name="Colorful Grid Accent 6" w:uiPriority="73"/>
-    <w:lsdException w:name="Subtle Emphasis" w:uiPriority="19" w:qFormat="1"/>
-    <w:lsdException w:name="Intense Emphasis" w:uiPriority="21" w:qFormat="1"/>
-    <w:lsdException w:name="Subtle Reference" w:uiPriority="31" w:qFormat="1"/>
-    <w:lsdException w:name="Intense Reference" w:uiPriority="32" w:qFormat="1"/>
-    <w:lsdException w:name="Book Title" w:uiPriority="33" w:qFormat="1"/>
-    <w:lsdException w:name="Bibliography" w:semiHidden="1" w:uiPriority="37" w:unhideWhenUsed="1"/>
-    <w:lsdException w:name="TOC Heading" w:semiHidden="1" w:uiPriority="39" w:unhideWhenUsed="1" w:qFormat="1"/>
-    <w:lsdException w:name="Plain Table 1" w:uiPriority="41"/>
-    <w:lsdException w:name="Plain Table 2" w:uiPriority="42"/>
-    <w:lsdException w:name="Plain Table 3" w:uiPriority="43"/>
-    <w:lsdException w:name="Plain Table 4" w:uiPriority="44"/>
-    <w:lsdException w:name="Plain Table 5" w:uiPriority="45"/>
-    <w:lsdException w:name="Grid Table Light" w:uiPriority="40"/>
-    <w:lsdException w:name="Grid Table 1 Light" w:uiPriority="46"/>
-    <w:lsdException w:name="Grid Table 2" w:uiPriority="47"/>
-    <w:lsdException w:name="Grid Table 3" w:uiPriority="48"/>
-    <w:lsdException w:name="Grid Table 4" w:uiPriority="49"/>
-    <w:lsdException w:name="Grid Table 5 Dark" w:uiPriority="50"/>
-    <w:lsdException w:name="Grid Table 6 Colorful" w:uiPriority="51"/>
-    <w:lsdException w:name="Grid Table 7 Colorful" w:uiPriority="52"/>
-    <w:lsdException w:name="Grid Table 1 Light Accent 1" w:uiPriority="46"/>
-    <w:lsdException w:name="Grid Table 2 Accent 1" w:uiPriority="47"/>
-    <w:lsdException w:name="Grid Table 3 Accent 1" w:uiPriority="48"/>
-    <w:lsdException w:name="Grid Table 4 Accent 1" w:uiPriority="49"/>
-    <w:lsdException w:name="Grid Table 5 Dark Accent 1" w:uiPriority="50"/>
-    <w:lsdException w:name="Grid Table 6 Colorful Accent 1" w:uiPriority="51"/>
-    <w:lsdException w:name="Grid Table 7 Colorful Accent 1" w:uiPriority="52"/>
-    <w:lsdException w:name="Grid Table 1 Light Accent 2" w:uiPriority="46"/>
-    <w:lsdException w:name="Grid Table 2 Accent 2" w:uiPriority="47"/>
-    <w:lsdException w:name="Grid Table 3 Accent 2" w:uiPriority="48"/>
-    <w:lsdException w:name="Grid Table 4 Accent 2" w:uiPriority="49"/>
-    <w:lsdException w:name="Grid Table 5 Dark Accent 2" w:uiPriority="50"/>
-    <w:lsdException w:name="Grid Table 6 Colorful Accent 2" w:uiPriority="51"/>
-    <w:lsdException w:name="Grid Table 7 Colorful Accent 2" w:uiPriority="52"/>
-    <w:lsdException w:name="Grid Table 1 Light Accent 3" w:uiPriority="46"/>
-    <w:lsdException w:name="Grid Table 2 Accent 3" w:uiPriority="47"/>
-    <w:lsdException w:name="Grid Table 3 Accent 3" w:uiPriority="48"/>
-    <w:lsdException w:name="Grid Table 4 Accent 3" w:uiPriority="49"/>
-    <w:lsdException w:name="Grid Table 5 Dark Accent 3" w:uiPriority="50"/>
-    <w:lsdException w:name="Grid Table 6 Colorful Accent 3" w:uiPriority="51"/>
-    <w:lsdException w:name="Grid Table 7 Colorful Accent 3" w:uiPriority="52"/>
-    <w:lsdException w:name="Grid Table 1 Light Accent 4" w:uiPriority="46"/>
-    <w:lsdException w:name="Grid Table 2 Accent 4" w:uiPriority="47"/>
-    <w:lsdException w:name="Grid Table 3 Accent 4" w:uiPriority="48"/>
-    <w:lsdException w:name="Grid Table 4 Accent 4" w:uiPriority="49"/>
-    <w:lsdException w:name="Grid Table 5 Dark Accent 4" w:uiPriority="50"/>
-    <w:lsdException w:name="Grid Table 6 Colorful Accent 4" w:uiPriority="51"/>
-    <w:lsdException w:name="Grid Table 7 Colorful Accent 4" w:uiPriority="52"/>
-    <w:lsdException w:name="Grid Table 1 Light Accent 5" w:uiPriority="46"/>
-    <w:lsdException w:name="Grid Table 2 Accent 5" w:uiPriority="47"/>
-    <w:lsdException w:name="Grid Table 3 Accent 5" w:uiPriority="48"/>
-    <w:lsdException w:name="Grid Table 4 Accent 5" w:uiPriority="49"/>
-    <w:lsdException w:name="Grid Table 5 Dark Accent 5" w:uiPriority="50"/>
-    <w:lsdException w:name="Grid Table 6 Colorful Accent 5" w:uiPriority="51"/>
-    <w:lsdException w:name="Grid Table 7 Colorful Accent 5" w:uiPriority="52"/>
-    <w:lsdException w:name="Grid Table 1 Light Accent 6" w:uiPriority="46"/>
-    <w:lsdException w:name="Grid Table 2 Accent 6" w:uiPriority="47"/>
-    <w:lsdException w:name="Grid Table 3 Accent 6" w:uiPriority="48"/>
-    <w:lsdException w:name="Grid Table 4 Accent 6" w:uiPriority="49"/>
-    <w:lsdException w:name="Grid Table 5 Dark Accent 6" w:uiPriority="50"/>
-    <w:lsdException w:name="Grid Table 6 Colorful Accent 6" w:uiPriority="51"/>
-    <w:lsdException w:name="Grid Table 7 Colorful Accent 6" w:uiPriority="52"/>
-    <w:lsdException w:name="List Table 1 Light" w:uiPriority="46"/>
-    <w:lsdException w:name="List Table 2" w:uiPriority="47"/>
-    <w:lsdException w:name="List Table 3" w:uiPriority="48"/>
-    <w:lsdException w:name="List Table 4" w:uiPriority="49"/>
-    <w:lsdException w:name="List Table 5 Dark" w:uiPriority="50"/>
-    <w:lsdException w:name="List Table 6 Colorful" w:uiPriority="51"/>
-    <w:lsdException w:name="List Table 7 Colorful" w:uiPriority="52"/>
-    <w:lsdException w:name="List Table 1 Light Accent 1" w:uiPriority="46"/>
-    <w:lsdException w:name="List Table 2 Accent 1" w:uiPriority="47"/>
-    <w:lsdException w:name="List Table 3 Accent 1" w:uiPriority="48"/>
-    <w:lsdException w:name="List Table 4 Accent 1" w:uiPriority="49"/>
-    <w:lsdException w:name="List Table 5 Dark Accent 1" w:uiPriority="50"/>
-    <w:lsdException w:name="List Table 6 Colorful Accent 1" w:uiPriority="51"/>
-    <w:lsdException w:name="List Table 7 Colorful Accent 1" w:uiPriority="52"/>
-    <w:lsdException w:name="List Table 1 Light Accent 2" w:uiPriority="46"/>
-    <w:lsdException w:name="List Table 2 Accent 2" w:uiPriority="47"/>
-    <w:lsdException w:name="List Table 3 Accent 2" w:uiPriority="48"/>
-    <w:lsdException w:name="List Table 4 Accent 2" w:uiPriority="49"/>
-    <w:lsdException w:name="List Table 5 Dark Accent 2" w:uiPriority="50"/>
-    <w:lsdException w:name="List Table 6 Colorful Accent 2" w:uiPriority="51"/>
-    <w:lsdException w:name="List Table 7 Colorful Accent 2" w:uiPriority="52"/>
-    <w:lsdException w:name="List Table 1 Light Accent 3" w:uiPriority="46"/>
-    <w:lsdException w:name="List Table 2 Accent 3" w:uiPriority="47"/>
-    <w:lsdException w:name="List Table 3 Accent 3" w:uiPriority="48"/>
-    <w:lsdException w:name="List Table 4 Accent 3" w:uiPriority="49"/>
-    <w:lsdException w:name="List Table 5 Dark Accent 3" w:uiPriority="50"/>
-    <w:lsdException w:name="List Table 6 Colorful Accent 3" w:uiPriority="51"/>
-    <w:lsdException w:name="List Table 7 Colorful Accent 3" w:uiPriority="52"/>
-    <w:lsdException w:name="List Table 1 Light Accent 4" w:uiPriority="46"/>
-    <w:lsdException w:name="List Table 2 Accent 4" w:uiPriority="47"/>
-    <w:lsdException w:name="List Table 3 Accent 4" w:uiPriority="48"/>
-    <w:lsdException w:name="List Table 4 Accent 4" w:uiPriority="49"/>
-    <w:lsdException w:name="List Table 5 Dark Accent 4" w:uiPriority="50"/>
-    <w:lsdException w:name="List Table 6 Colorful Accent 4" w:uiPriority="51"/>
-    <w:lsdException w:name="List Table 7 Colorful Accent 4" w:uiPriority="52"/>
-    <w:lsdException w:name="List Table 1 Light Accent 5" w:uiPriority="46"/>
-    <w:lsdException w:name="List Table 2 Accent 5" w:uiPriority="47"/>
-    <w:lsdException w:name="List Table 3 Accent 5" w:uiPriority="48"/>
-    <w:lsdException w:name="List Table 4 Accent 5" w:uiPriority="49"/>
-    <w:lsdException w:name="List Table 5 Dark Accent 5" w:uiPriority="50"/>
-    <w:lsdException w:name="List Table 6 Colorful Accent 5" w:uiPriority="51"/>
-    <w:lsdException w:name="List Table 7 Colorful Accent 5" w:uiPriority="52"/>
-    <w:lsdException w:name="List Table 1 Light Accent 6" w:uiPriority="46"/>
-    <w:lsdException w:name="List Table 2 Accent 6" w:uiPriority="47"/>
-    <w:lsdException w:name="List Table 3 Accent 6" w:uiPriority="48"/>
-    <w:lsdException w:name="List Table 4 Accent 6" w:uiPriority="49"/>
-    <w:lsdException w:name="List Table 5 Dark Accent 6" w:uiPriority="50"/>
-    <w:lsdException w:name="List Table 6 Colorful Accent 6" w:uiPriority="51"/>
-    <w:lsdException w:name="List Table 7 Colorful Accent 6" w:uiPriority="52"/>
+  <w:latentStyles w:defLockedState="0" w:defUIPriority="99" w:defSemiHidden="1" w:defUnhideWhenUsed="1" w:defQFormat="0" w:count="276">
+    <w:lsdException w:name="Normal" w:semiHidden="0" w:uiPriority="0" w:unhideWhenUsed="0" w:qFormat="1"/>
+    <w:lsdException w:name="heading 1" w:semiHidden="0" w:uiPriority="9" w:unhideWhenUsed="0" w:qFormat="1"/>
+    <w:lsdException w:name="heading 2" w:uiPriority="9" w:qFormat="1"/>
+    <w:lsdException w:name="heading 3" w:uiPriority="9" w:qFormat="1"/>
+    <w:lsdException w:name="heading 4" w:uiPriority="9" w:qFormat="1"/>
+    <w:lsdException w:name="heading 5" w:uiPriority="9" w:qFormat="1"/>
+    <w:lsdException w:name="heading 6" w:uiPriority="9" w:qFormat="1"/>
+    <w:lsdException w:name="heading 7" w:uiPriority="9" w:qFormat="1"/>
+    <w:lsdException w:name="heading 8" w:uiPriority="9" w:qFormat="1"/>
+    <w:lsdException w:name="heading 9" w:uiPriority="9" w:qFormat="1"/>
+    <w:lsdException w:name="toc 1" w:uiPriority="39"/>
+    <w:lsdException w:name="toc 2" w:uiPriority="39"/>
+    <w:lsdException w:name="toc 3" w:uiPriority="39"/>
+    <w:lsdException w:name="toc 4" w:uiPriority="39"/>
+    <w:lsdException w:name="toc 5" w:uiPriority="39"/>
+    <w:lsdException w:name="toc 6" w:uiPriority="39"/>
+    <w:lsdException w:name="toc 7" w:uiPriority="39"/>
+    <w:lsdException w:name="toc 8" w:uiPriority="39"/>
+    <w:lsdException w:name="toc 9" w:uiPriority="39"/>
+    <w:lsdException w:name="caption" w:uiPriority="35" w:qFormat="1"/>
+    <w:lsdException w:name="Title" w:semiHidden="0" w:uiPriority="10" w:unhideWhenUsed="0" w:qFormat="1"/>
+    <w:lsdException w:name="Default Paragraph Font" w:uiPriority="1"/>
+    <w:lsdException w:name="Subtitle" w:semiHidden="0" w:uiPriority="11" w:unhideWhenUsed="0" w:qFormat="1"/>
+    <w:lsdException w:name="Strong" w:semiHidden="0" w:uiPriority="22" w:unhideWhenUsed="0" w:qFormat="1"/>
+    <w:lsdException w:name="Emphasis" w:semiHidden="0" w:uiPriority="20" w:unhideWhenUsed="0" w:qFormat="1"/>
+    <w:lsdException w:name="Table Grid" w:semiHidden="0" w:uiPriority="59" w:unhideWhenUsed="0"/>
+    <w:lsdException w:name="Note Level 1" w:semiHidden="0" w:unhideWhenUsed="0"/>
+    <w:lsdException w:name="Note Level 2" w:semiHidden="0" w:unhideWhenUsed="0"/>
+    <w:lsdException w:name="Note Level 3" w:semiHidden="0" w:unhideWhenUsed="0"/>
+    <w:lsdException w:name="Note Level 4" w:semiHidden="0" w:unhideWhenUsed="0"/>
+    <w:lsdException w:name="Note Level 5" w:semiHidden="0" w:unhideWhenUsed="0"/>
+    <w:lsdException w:name="Note Level 6" w:semiHidden="0" w:unhideWhenUsed="0"/>
+    <w:lsdException w:name="Note Level 7" w:semiHidden="0" w:unhideWhenUsed="0"/>
+    <w:lsdException w:name="Note Level 8" w:semiHidden="0" w:unhideWhenUsed="0"/>
+    <w:lsdException w:name="Note Level 9" w:semiHidden="0" w:unhideWhenUsed="0"/>
+    <w:lsdException w:name="Placeholder Text" w:unhideWhenUsed="0"/>
+    <w:lsdException w:name="No Spacing" w:semiHidden="0" w:uiPriority="1" w:unhideWhenUsed="0" w:qFormat="1"/>
+    <w:lsdException w:name="Light Shading" w:semiHidden="0" w:uiPriority="60" w:unhideWhenUsed="0"/>
+    <w:lsdException w:name="Light List" w:semiHidden="0" w:uiPriority="61" w:unhideWhenUsed="0"/>
+    <w:lsdException w:name="Light Grid" w:semiHidden="0" w:uiPriority="62" w:unhideWhenUsed="0"/>
+    <w:lsdException w:name="Medium Shading 1" w:semiHidden="0" w:uiPriority="63" w:unhideWhenUsed="0"/>
+    <w:lsdException w:name="Medium Shading 2" w:semiHidden="0" w:uiPriority="64" w:unhideWhenUsed="0"/>
+    <w:lsdException w:name="Medium List 1" w:semiHidden="0" w:uiPriority="65" w:unhideWhenUsed="0"/>
+    <w:lsdException w:name="Medium List 2" w:semiHidden="0" w:uiPriority="66" w:unhideWhenUsed="0"/>
+    <w:lsdException w:name="Medium Grid 1" w:semiHidden="0" w:uiPriority="67" w:unhideWhenUsed="0"/>
+    <w:lsdException w:name="Medium Grid 2" w:semiHidden="0" w:uiPriority="68" w:unhideWhenUsed="0"/>
+    <w:lsdException w:name="Medium Grid 3" w:semiHidden="0" w:uiPriority="69" w:unhideWhenUsed="0"/>
+    <w:lsdException w:name="Dark List" w:semiHidden="0" w:uiPriority="70" w:unhideWhenUsed="0"/>
+    <w:lsdException w:name="Colorful Shading" w:semiHidden="0" w:uiPriority="71" w:unhideWhenUsed="0"/>
+    <w:lsdException w:name="Colorful List" w:semiHidden="0" w:uiPriority="72" w:unhideWhenUsed="0"/>
+    <w:lsdException w:name="Colorful Grid" w:semiHidden="0" w:uiPriority="73" w:unhideWhenUsed="0"/>
+    <w:lsdException w:name="Light Shading Accent 1" w:semiHidden="0" w:uiPriority="60" w:unhideWhenUsed="0"/>
+    <w:lsdException w:name="Light List Accent 1" w:semiHidden="0" w:uiPriority="61" w:unhideWhenUsed="0"/>
+    <w:lsdException w:name="Light Grid Accent 1" w:semiHidden="0" w:uiPriority="62" w:unhideWhenUsed="0"/>
+    <w:lsdException w:name="Medium Shading 1 Accent 1" w:semiHidden="0" w:uiPriority="63" w:unhideWhenUsed="0"/>
+    <w:lsdException w:name="Medium Shading 2 Accent 1" w:semiHidden="0" w:uiPriority="64" w:unhideWhenUsed="0"/>
+    <w:lsdException w:name="Medium List 1 Accent 1" w:semiHidden="0" w:uiPriority="65" w:unhideWhenUsed="0"/>
+    <w:lsdException w:name="Revision" w:unhideWhenUsed="0"/>
+    <w:lsdException w:name="List Paragraph" w:semiHidden="0" w:uiPriority="34" w:unhideWhenUsed="0" w:qFormat="1"/>
+    <w:lsdException w:name="Quote" w:semiHidden="0" w:uiPriority="29" w:unhideWhenUsed="0" w:qFormat="1"/>
+    <w:lsdException w:name="Intense Quote" w:semiHidden="0" w:uiPriority="30" w:unhideWhenUsed="0" w:qFormat="1"/>
+    <w:lsdException w:name="Medium List 2 Accent 1" w:semiHidden="0" w:uiPriority="66" w:unhideWhenUsed="0"/>
+    <w:lsdException w:name="Medium Grid 1 Accent 1" w:semiHidden="0" w:uiPriority="67" w:unhideWhenUsed="0"/>
+    <w:lsdException w:name="Medium Grid 2 Accent 1" w:semiHidden="0" w:uiPriority="68" w:unhideWhenUsed="0"/>
+    <w:lsdException w:name="Medium Grid 3 Accent 1" w:semiHidden="0" w:uiPriority="69" w:unhideWhenUsed="0"/>
+    <w:lsdException w:name="Dark List Accent 1" w:semiHidden="0" w:uiPriority="70" w:unhideWhenUsed="0"/>
+    <w:lsdException w:name="Colorful Shading Accent 1" w:semiHidden="0" w:uiPriority="71" w:unhideWhenUsed="0"/>
+    <w:lsdException w:name="Colorful List Accent 1" w:semiHidden="0" w:uiPriority="72" w:unhideWhenUsed="0"/>
+    <w:lsdException w:name="Colorful Grid Accent 1" w:semiHidden="0" w:uiPriority="73" w:unhideWhenUsed="0"/>
+    <w:lsdException w:name="Light Shading Accent 2" w:semiHidden="0" w:uiPriority="60" w:unhideWhenUsed="0"/>
+    <w:lsdException w:name="Light List Accent 2" w:semiHidden="0" w:uiPriority="61" w:unhideWhenUsed="0"/>
+    <w:lsdException w:name="Light Grid Accent 2" w:semiHidden="0" w:uiPriority="62" w:unhideWhenUsed="0"/>
+    <w:lsdException w:name="Medium Shading 1 Accent 2" w:semiHidden="0" w:uiPriority="63" w:unhideWhenUsed="0"/>
+    <w:lsdException w:name="Medium Shading 2 Accent 2" w:semiHidden="0" w:uiPriority="64" w:unhideWhenUsed="0"/>
+    <w:lsdException w:name="Medium List 1 Accent 2" w:semiHidden="0" w:uiPriority="65" w:unhideWhenUsed="0"/>
+    <w:lsdException w:name="Medium List 2 Accent 2" w:semiHidden="0" w:uiPriority="66" w:unhideWhenUsed="0"/>
+    <w:lsdException w:name="Medium Grid 1 Accent 2" w:semiHidden="0" w:uiPriority="67" w:unhideWhenUsed="0"/>
+    <w:lsdException w:name="Medium Grid 2 Accent 2" w:semiHidden="0" w:uiPriority="68" w:unhideWhenUsed="0"/>
+    <w:lsdException w:name="Medium Grid 3 Accent 2" w:semiHidden="0" w:uiPriority="69" w:unhideWhenUsed="0"/>
+    <w:lsdException w:name="Dark List Accent 2" w:semiHidden="0" w:uiPriority="70" w:unhideWhenUsed="0"/>
+    <w:lsdException w:name="Colorful Shading Accent 2" w:semiHidden="0" w:uiPriority="71" w:unhideWhenUsed="0"/>
+    <w:lsdException w:name="Colorful List Accent 2" w:semiHidden="0" w:uiPriority="72" w:unhideWhenUsed="0"/>
+    <w:lsdException w:name="Colorful Grid Accent 2" w:semiHidden="0" w:uiPriority="73" w:unhideWhenUsed="0"/>
+    <w:lsdException w:name="Light Shading Accent 3" w:semiHidden="0" w:uiPriority="60" w:unhideWhenUsed="0"/>
+    <w:lsdException w:name="Light List Accent 3" w:semiHidden="0" w:uiPriority="61" w:unhideWhenUsed="0"/>
+    <w:lsdException w:name="Light Grid Accent 3" w:semiHidden="0" w:uiPriority="62" w:unhideWhenUsed="0"/>
+    <w:lsdException w:name="Medium Shading 1 Accent 3" w:semiHidden="0" w:uiPriority="63" w:unhideWhenUsed="0"/>
+    <w:lsdException w:name="Medium Shading 2 Accent 3" w:semiHidden="0" w:uiPriority="64" w:unhideWhenUsed="0"/>
+    <w:lsdException w:name="Medium List 1 Accent 3" w:semiHidden="0" w:uiPriority="65" w:unhideWhenUsed="0"/>
+    <w:lsdException w:name="Medium List 2 Accent 3" w:semiHidden="0" w:uiPriority="66" w:unhideWhenUsed="0"/>
+    <w:lsdException w:name="Medium Grid 1 Accent 3" w:semiHidden="0" w:uiPriority="67" w:unhideWhenUsed="0"/>
+    <w:lsdException w:name="Medium Grid 2 Accent 3" w:semiHidden="0" w:uiPriority="68" w:unhideWhenUsed="0"/>
+    <w:lsdException w:name="Medium Grid 3 Accent 3" w:semiHidden="0" w:uiPriority="69" w:unhideWhenUsed="0"/>
+    <w:lsdException w:name="Dark List Accent 3" w:semiHidden="0" w:uiPriority="70" w:unhideWhenUsed="0"/>
+    <w:lsdException w:name="Colorful Shading Accent 3" w:semiHidden="0" w:uiPriority="71" w:unhideWhenUsed="0"/>
+    <w:lsdException w:name="Colorful List Accent 3" w:semiHidden="0" w:uiPriority="72" w:unhideWhenUsed="0"/>
+    <w:lsdException w:name="Colorful Grid Accent 3" w:semiHidden="0" w:uiPriority="73" w:unhideWhenUsed="0"/>
+    <w:lsdException w:name="Light Shading Accent 4" w:semiHidden="0" w:uiPriority="60" w:unhideWhenUsed="0"/>
+    <w:lsdException w:name="Light List Accent 4" w:semiHidden="0" w:uiPriority="61" w:unhideWhenUsed="0"/>
+    <w:lsdException w:name="Light Grid Accent 4" w:semiHidden="0" w:uiPriority="62" w:unhideWhenUsed="0"/>
+    <w:lsdException w:name="Medium Shading 1 Accent 4" w:semiHidden="0" w:uiPriority="63" w:unhideWhenUsed="0"/>
+    <w:lsdException w:name="Medium Shading 2 Accent 4" w:semiHidden="0" w:uiPriority="64" w:unhideWhenUsed="0"/>
+    <w:lsdException w:name="Medium List 1 Accent 4" w:semiHidden="0" w:uiPriority="65" w:unhideWhenUsed="0"/>
+    <w:lsdException w:name="Medium List 2 Accent 4" w:semiHidden="0" w:uiPriority="66" w:unhideWhenUsed="0"/>
+    <w:lsdException w:name="Medium Grid 1 Accent 4" w:semiHidden="0" w:uiPriority="67" w:unhideWhenUsed="0"/>
+    <w:lsdException w:name="Medium Grid 2 Accent 4" w:semiHidden="0" w:uiPriority="68" w:unhideWhenUsed="0"/>
+    <w:lsdException w:name="Medium Grid 3 Accent 4" w:semiHidden="0" w:uiPriority="69" w:unhideWhenUsed="0"/>
+    <w:lsdException w:name="Dark List Accent 4" w:semiHidden="0" w:uiPriority="70" w:unhideWhenUsed="0"/>
+    <w:lsdException w:name="Colorful Shading Accent 4" w:semiHidden="0" w:uiPriority="71" w:unhideWhenUsed="0"/>
+    <w:lsdException w:name="Colorful List Accent 4" w:semiHidden="0" w:uiPriority="72" w:unhideWhenUsed="0"/>
+    <w:lsdException w:name="Colorful Grid Accent 4" w:semiHidden="0" w:uiPriority="73" w:unhideWhenUsed="0"/>
+    <w:lsdException w:name="Light Shading Accent 5" w:semiHidden="0" w:uiPriority="60" w:unhideWhenUsed="0"/>
+    <w:lsdException w:name="Light List Accent 5" w:semiHidden="0" w:uiPriority="61" w:unhideWhenUsed="0"/>
+    <w:lsdException w:name="Light Grid Accent 5" w:semiHidden="0" w:uiPriority="62" w:unhideWhenUsed="0"/>
+    <w:lsdException w:name="Medium Shading 1 Accent 5" w:semiHidden="0" w:uiPriority="63" w:unhideWhenUsed="0"/>
+    <w:lsdException w:name="Medium Shading 2 Accent 5" w:semiHidden="0" w:uiPriority="64" w:unhideWhenUsed="0"/>
+    <w:lsdException w:name="Medium List 1 Accent 5" w:semiHidden="0" w:uiPriority="65" w:unhideWhenUsed="0"/>
+    <w:lsdException w:name="Medium List 2 Accent 5" w:semiHidden="0" w:uiPriority="66" w:unhideWhenUsed="0"/>
+    <w:lsdException w:name="Medium Grid 1 Accent 5" w:semiHidden="0" w:uiPriority="67" w:unhideWhenUsed="0"/>
+    <w:lsdException w:name="Medium Grid 2 Accent 5" w:semiHidden="0" w:uiPriority="68" w:unhideWhenUsed="0"/>
+    <w:lsdException w:name="Medium Grid 3 Accent 5" w:semiHidden="0" w:uiPriority="69" w:unhideWhenUsed="0"/>
+    <w:lsdException w:name="Dark List Accent 5" w:semiHidden="0" w:uiPriority="70" w:unhideWhenUsed="0"/>
+    <w:lsdException w:name="Colorful Shading Accent 5" w:semiHidden="0" w:uiPriority="71" w:unhideWhenUsed="0"/>
+    <w:lsdException w:name="Colorful List Accent 5" w:semiHidden="0" w:uiPriority="72" w:unhideWhenUsed="0"/>
+    <w:lsdException w:name="Colorful Grid Accent 5" w:semiHidden="0" w:uiPriority="73" w:unhideWhenUsed="0"/>
+    <w:lsdException w:name="Light Shading Accent 6" w:semiHidden="0" w:uiPriority="60" w:unhideWhenUsed="0"/>
+    <w:lsdException w:name="Light List Accent 6" w:semiHidden="0" w:uiPriority="61" w:unhideWhenUsed="0"/>
+    <w:lsdException w:name="Light Grid Accent 6" w:semiHidden="0" w:uiPriority="62" w:unhideWhenUsed="0"/>
+    <w:lsdException w:name="Medium Shading 1 Accent 6" w:semiHidden="0" w:uiPriority="63" w:unhideWhenUsed="0"/>
+    <w:lsdException w:name="Medium Shading 2 Accent 6" w:semiHidden="0" w:uiPriority="64" w:unhideWhenUsed="0"/>
+    <w:lsdException w:name="Medium List 1 Accent 6" w:semiHidden="0" w:uiPriority="65" w:unhideWhenUsed="0"/>
+    <w:lsdException w:name="Medium List 2 Accent 6" w:semiHidden="0" w:uiPriority="66" w:unhideWhenUsed="0"/>
+    <w:lsdException w:name="Medium Grid 1 Accent 6" w:semiHidden="0" w:uiPriority="67" w:unhideWhenUsed="0"/>
+    <w:lsdException w:name="Medium Grid 2 Accent 6" w:semiHidden="0" w:uiPriority="68" w:unhideWhenUsed="0"/>
+    <w:lsdException w:name="Medium Grid 3 Accent 6" w:semiHidden="0" w:uiPriority="69" w:unhideWhenUsed="0"/>
+    <w:lsdException w:name="Dark List Accent 6" w:semiHidden="0" w:uiPriority="70" w:unhideWhenUsed="0"/>
+    <w:lsdException w:name="Colorful Shading Accent 6" w:semiHidden="0" w:uiPriority="71" w:unhideWhenUsed="0"/>
+    <w:lsdException w:name="Colorful List Accent 6" w:semiHidden="0" w:uiPriority="72" w:unhideWhenUsed="0"/>
+    <w:lsdException w:name="Colorful Grid Accent 6" w:semiHidden="0" w:uiPriority="73" w:unhideWhenUsed="0"/>
+    <w:lsdException w:name="Subtle Emphasis" w:semiHidden="0" w:uiPriority="19" w:unhideWhenUsed="0" w:qFormat="1"/>
+    <w:lsdException w:name="Intense Emphasis" w:semiHidden="0" w:uiPriority="21" w:unhideWhenUsed="0" w:qFormat="1"/>
+    <w:lsdException w:name="Subtle Reference" w:semiHidden="0" w:uiPriority="31" w:unhideWhenUsed="0" w:qFormat="1"/>
+    <w:lsdException w:name="Intense Reference" w:semiHidden="0" w:uiPriority="32" w:unhideWhenUsed="0" w:qFormat="1"/>
+    <w:lsdException w:name="Book Title" w:semiHidden="0" w:uiPriority="33" w:unhideWhenUsed="0" w:qFormat="1"/>
+    <w:lsdException w:name="Bibliography" w:uiPriority="37"/>
+    <w:lsdException w:name="TOC Heading" w:uiPriority="39" w:qFormat="1"/>
   </w:latentStyles>
   <w:style w:type="paragraph" w:default="1" w:styleId="Normal">
     <w:name w:val="Normal"/>
     <w:qFormat/>
+    <w:rsid w:val="000457F6"/>
   </w:style>
   <w:style w:type="character" w:default="1" w:styleId="DefaultParagraphFont">
     <w:name w:val="Default Paragraph Font"/>
@@ -5359,24 +4848,146 @@
     <w:semiHidden/>
     <w:unhideWhenUsed/>
   </w:style>
+  <w:style w:type="character" w:styleId="Hyperlink">
+    <w:name w:val="Hyperlink"/>
+    <w:basedOn w:val="DefaultParagraphFont"/>
+    <w:uiPriority w:val="99"/>
+    <w:unhideWhenUsed/>
+    <w:rsid w:val="00D04FF8"/>
+    <w:rPr>
+      <w:color w:val="0000FF" w:themeColor="hyperlink"/>
+      <w:u w:val="single"/>
+    </w:rPr>
+  </w:style>
+  <w:style w:type="paragraph" w:styleId="NormalWeb">
+    <w:name w:val="Normal (Web)"/>
+    <w:basedOn w:val="Normal"/>
+    <w:uiPriority w:val="99"/>
+    <w:unhideWhenUsed/>
+    <w:rsid w:val="00D04FF8"/>
+    <w:pPr>
+      <w:spacing w:before="100" w:beforeAutospacing="1" w:after="100" w:afterAutospacing="1"/>
+    </w:pPr>
+    <w:rPr>
+      <w:rFonts w:ascii="Times" w:hAnsi="Times" w:cs="Times New Roman"/>
+      <w:sz w:val="20"/>
+      <w:szCs w:val="20"/>
+    </w:rPr>
+  </w:style>
+  <w:style w:type="table" w:styleId="TableGrid">
+    <w:name w:val="Table Grid"/>
+    <w:basedOn w:val="TableNormal"/>
+    <w:uiPriority w:val="59"/>
+    <w:rsid w:val="008E06D7"/>
+    <w:tblPr>
+      <w:tblInd w:w="0" w:type="dxa"/>
+      <w:tblBorders>
+        <w:top w:val="single" w:sz="4" w:space="0" w:color="auto"/>
+        <w:left w:val="single" w:sz="4" w:space="0" w:color="auto"/>
+        <w:bottom w:val="single" w:sz="4" w:space="0" w:color="auto"/>
+        <w:right w:val="single" w:sz="4" w:space="0" w:color="auto"/>
+        <w:insideH w:val="single" w:sz="4" w:space="0" w:color="auto"/>
+        <w:insideV w:val="single" w:sz="4" w:space="0" w:color="auto"/>
+      </w:tblBorders>
+      <w:tblCellMar>
+        <w:top w:w="0" w:type="dxa"/>
+        <w:left w:w="108" w:type="dxa"/>
+        <w:bottom w:w="0" w:type="dxa"/>
+        <w:right w:w="108" w:type="dxa"/>
+      </w:tblCellMar>
+    </w:tblPr>
+  </w:style>
+  <w:style w:type="paragraph" w:styleId="BalloonText">
+    <w:name w:val="Balloon Text"/>
+    <w:basedOn w:val="Normal"/>
+    <w:link w:val="BalloonTextChar"/>
+    <w:uiPriority w:val="99"/>
+    <w:semiHidden/>
+    <w:unhideWhenUsed/>
+    <w:rsid w:val="008E06D7"/>
+    <w:rPr>
+      <w:rFonts w:ascii="Lucida Grande" w:hAnsi="Lucida Grande" w:cs="Lucida Grande"/>
+      <w:sz w:val="18"/>
+      <w:szCs w:val="18"/>
+    </w:rPr>
+  </w:style>
+  <w:style w:type="character" w:customStyle="1" w:styleId="BalloonTextChar">
+    <w:name w:val="Balloon Text Char"/>
+    <w:basedOn w:val="DefaultParagraphFont"/>
+    <w:link w:val="BalloonText"/>
+    <w:uiPriority w:val="99"/>
+    <w:semiHidden/>
+    <w:rsid w:val="008E06D7"/>
+    <w:rPr>
+      <w:rFonts w:ascii="Lucida Grande" w:hAnsi="Lucida Grande" w:cs="Lucida Grande"/>
+      <w:sz w:val="18"/>
+      <w:szCs w:val="18"/>
+    </w:rPr>
+  </w:style>
+  <w:style w:type="paragraph" w:styleId="ListParagraph">
+    <w:name w:val="List Paragraph"/>
+    <w:basedOn w:val="Normal"/>
+    <w:uiPriority w:val="34"/>
+    <w:qFormat/>
+    <w:rsid w:val="000102F2"/>
+    <w:pPr>
+      <w:ind w:left="720"/>
+      <w:contextualSpacing/>
+    </w:pPr>
+  </w:style>
   <w:style w:type="character" w:styleId="PlaceholderText">
     <w:name w:val="Placeholder Text"/>
     <w:basedOn w:val="DefaultParagraphFont"/>
     <w:uiPriority w:val="99"/>
     <w:semiHidden/>
-    <w:rsid w:val="00F040AE"/>
+    <w:rsid w:val="00AF0562"/>
     <w:rPr>
       <w:color w:val="808080"/>
     </w:rPr>
   </w:style>
+  <w:style w:type="paragraph" w:styleId="Header">
+    <w:name w:val="header"/>
+    <w:basedOn w:val="Normal"/>
+    <w:link w:val="HeaderChar"/>
+    <w:uiPriority w:val="99"/>
+    <w:unhideWhenUsed/>
+    <w:rsid w:val="00483F3F"/>
+    <w:pPr>
+      <w:tabs>
+        <w:tab w:val="center" w:pos="4680"/>
+        <w:tab w:val="right" w:pos="9360"/>
+      </w:tabs>
+    </w:pPr>
+  </w:style>
+  <w:style w:type="character" w:customStyle="1" w:styleId="HeaderChar">
+    <w:name w:val="Header Char"/>
+    <w:basedOn w:val="DefaultParagraphFont"/>
+    <w:link w:val="Header"/>
+    <w:uiPriority w:val="99"/>
+    <w:rsid w:val="00483F3F"/>
+  </w:style>
+  <w:style w:type="paragraph" w:styleId="Footer">
+    <w:name w:val="footer"/>
+    <w:basedOn w:val="Normal"/>
+    <w:link w:val="FooterChar"/>
+    <w:uiPriority w:val="99"/>
+    <w:unhideWhenUsed/>
+    <w:rsid w:val="00483F3F"/>
+    <w:pPr>
+      <w:tabs>
+        <w:tab w:val="center" w:pos="4680"/>
+        <w:tab w:val="right" w:pos="9360"/>
+      </w:tabs>
+    </w:pPr>
+  </w:style>
+  <w:style w:type="character" w:customStyle="1" w:styleId="FooterChar">
+    <w:name w:val="Footer Char"/>
+    <w:basedOn w:val="DefaultParagraphFont"/>
+    <w:link w:val="Footer"/>
+    <w:uiPriority w:val="99"/>
+    <w:rsid w:val="00483F3F"/>
+  </w:style>
 </w:styles>
-</file>
-
-<file path=word/glossary/webSettings.xml><?xml version="1.0" encoding="utf-8"?>
-<w:webSettings xmlns:mc="http://schemas.openxmlformats.org/markup-compatibility/2006" xmlns:r="http://schemas.openxmlformats.org/officeDocument/2006/relationships" xmlns:w="http://schemas.openxmlformats.org/wordprocessingml/2006/main" xmlns:w14="http://schemas.microsoft.com/office/word/2010/wordml" xmlns:w15="http://schemas.microsoft.com/office/word/2012/wordml" mc:Ignorable="w14 w15">
-  <w:optimizeForBrowser/>
-  <w:allowPNG/>
-</w:webSettings>
 </file>
 
 <file path=word/theme/theme1.xml><?xml version="1.0" encoding="utf-8"?>
@@ -5704,7 +5315,7 @@
 </file>
 
 <file path=customXml/itemProps1.xml><?xml version="1.0" encoding="utf-8"?>
-<ds:datastoreItem xmlns:ds="http://schemas.openxmlformats.org/officeDocument/2006/customXml" ds:itemID="{68A06B79-0991-4FFE-ACF3-7D6638DE04C4}">
+<ds:datastoreItem xmlns:ds="http://schemas.openxmlformats.org/officeDocument/2006/customXml" ds:itemID="{78850B1C-E19A-904A-8D42-CC7E2CBEF5AB}">
   <ds:schemaRefs>
     <ds:schemaRef ds:uri="http://schemas.openxmlformats.org/officeDocument/2006/bibliography"/>
   </ds:schemaRefs>

</xml_diff>